<commit_message>
add pdf version approved
</commit_message>
<xml_diff>
--- a/about/public/assets/AdiYehuda-CVS.docx
+++ b/about/public/assets/AdiYehuda-CVS.docx
@@ -8,17 +8,20 @@
         <w:ind w:left="24"/>
         <w:jc w:val="center"/>
         <w:rPr>
+          <w:rFonts w:ascii="Ebrima" w:hAnsi="Ebrima" w:cs="Sans Serif Collection"/>
           <w:sz w:val="36"/>
         </w:rPr>
       </w:pPr>
       <w:r>
         <w:rPr>
+          <w:rFonts w:ascii="Ebrima" w:hAnsi="Ebrima" w:cs="Sans Serif Collection"/>
           <w:sz w:val="36"/>
         </w:rPr>
         <w:t>Adi Yehuda</w:t>
       </w:r>
       <w:r>
         <w:rPr>
+          <w:rFonts w:ascii="Ebrima" w:hAnsi="Ebrima" w:cs="Sans Serif Collection"/>
           <w:sz w:val="36"/>
         </w:rPr>
         <w:t xml:space="preserve"> </w:t>
@@ -29,6 +32,7 @@
         <w:spacing w:after="261" w:line="259" w:lineRule="auto"/>
         <w:ind w:left="24"/>
         <w:rPr>
+          <w:rFonts w:ascii="Ebrima" w:hAnsi="Ebrima" w:cs="Sans Serif Collection"/>
           <w:sz w:val="36"/>
         </w:rPr>
       </w:pPr>
@@ -36,26 +40,11 @@
         <w:r>
           <w:rPr>
             <w:rStyle w:val="Hyperlink"/>
+            <w:rFonts w:ascii="Ebrima" w:hAnsi="Ebrima" w:cs="Sans Serif Collection"/>
             <w:sz w:val="16"/>
             <w:szCs w:val="10"/>
           </w:rPr>
-          <w:t>(Click here for the o</w:t>
-        </w:r>
-        <w:r>
-          <w:rPr>
-            <w:rStyle w:val="Hyperlink"/>
-            <w:sz w:val="16"/>
-            <w:szCs w:val="10"/>
-          </w:rPr>
-          <w:t xml:space="preserve">nline </w:t>
-        </w:r>
-        <w:r>
-          <w:rPr>
-            <w:rStyle w:val="Hyperlink"/>
-            <w:sz w:val="16"/>
-            <w:szCs w:val="10"/>
-          </w:rPr>
-          <w:t>version)</w:t>
+          <w:t>(Click here for the online version)</w:t>
         </w:r>
       </w:hyperlink>
     </w:p>
@@ -64,12 +53,14 @@
         <w:pStyle w:val="Heading1"/>
         <w:ind w:left="14"/>
         <w:rPr>
+          <w:rFonts w:ascii="Ebrima" w:hAnsi="Ebrima" w:cs="Sans Serif Collection"/>
           <w:sz w:val="32"/>
           <w:szCs w:val="28"/>
         </w:rPr>
       </w:pPr>
       <w:r>
         <w:rPr>
+          <w:rFonts w:ascii="Ebrima" w:hAnsi="Ebrima" w:cs="Sans Serif Collection"/>
           <w:sz w:val="32"/>
           <w:szCs w:val="28"/>
         </w:rPr>
@@ -79,115 +70,126 @@
     <w:p>
       <w:pPr>
         <w:rPr>
-          <w:sz w:val="18"/>
-          <w:szCs w:val="32"/>
+          <w:rFonts w:ascii="Ebrima" w:hAnsi="Ebrima" w:cs="Sans Serif Collection"/>
+          <w:sz w:val="20"/>
+          <w:szCs w:val="36"/>
         </w:rPr>
       </w:pPr>
       <w:r>
         <w:rPr>
           <w:rFonts w:ascii="Segoe UI Emoji" w:hAnsi="Segoe UI Emoji" w:cs="Segoe UI Emoji"/>
-          <w:sz w:val="18"/>
-          <w:szCs w:val="32"/>
+          <w:sz w:val="20"/>
+          <w:szCs w:val="36"/>
         </w:rPr>
         <w:t>📍</w:t>
       </w:r>
       <w:r>
         <w:rPr>
-          <w:sz w:val="18"/>
-          <w:szCs w:val="32"/>
+          <w:rFonts w:ascii="Ebrima" w:hAnsi="Ebrima" w:cs="Sans Serif Collection"/>
+          <w:sz w:val="20"/>
+          <w:szCs w:val="36"/>
         </w:rPr>
         <w:t xml:space="preserve"> </w:t>
       </w:r>
       <w:r>
         <w:rPr>
+          <w:rFonts w:ascii="Ebrima" w:hAnsi="Ebrima" w:cs="Sans Serif Collection"/>
           <w:b/>
           <w:bCs/>
-          <w:sz w:val="18"/>
-          <w:szCs w:val="32"/>
+          <w:sz w:val="20"/>
+          <w:szCs w:val="36"/>
         </w:rPr>
         <w:t>Location</w:t>
       </w:r>
       <w:r>
         <w:rPr>
-          <w:sz w:val="18"/>
-          <w:szCs w:val="32"/>
+          <w:rFonts w:ascii="Ebrima" w:hAnsi="Ebrima" w:cs="Sans Serif Collection"/>
+          <w:sz w:val="20"/>
+          <w:szCs w:val="36"/>
         </w:rPr>
         <w:t xml:space="preserve">: Tel-Aviv, Israel | </w:t>
       </w:r>
       <w:r>
         <w:rPr>
           <w:rFonts w:ascii="Segoe UI Emoji" w:hAnsi="Segoe UI Emoji" w:cs="Segoe UI Emoji"/>
-          <w:sz w:val="18"/>
-          <w:szCs w:val="32"/>
+          <w:sz w:val="20"/>
+          <w:szCs w:val="36"/>
         </w:rPr>
         <w:t>🧑</w:t>
       </w:r>
       <w:r>
         <w:rPr>
-          <w:sz w:val="18"/>
-          <w:szCs w:val="32"/>
+          <w:rFonts w:ascii="Ebrima" w:hAnsi="Ebrima" w:cs="Sans Serif Collection"/>
+          <w:sz w:val="20"/>
+          <w:szCs w:val="36"/>
         </w:rPr>
         <w:t>‍</w:t>
       </w:r>
       <w:r>
         <w:rPr>
           <w:rFonts w:ascii="Segoe UI Emoji" w:hAnsi="Segoe UI Emoji" w:cs="Segoe UI Emoji"/>
-          <w:sz w:val="18"/>
-          <w:szCs w:val="32"/>
+          <w:sz w:val="20"/>
+          <w:szCs w:val="36"/>
         </w:rPr>
         <w:t>💻</w:t>
       </w:r>
       <w:r>
         <w:rPr>
-          <w:sz w:val="18"/>
-          <w:szCs w:val="32"/>
+          <w:rFonts w:ascii="Ebrima" w:hAnsi="Ebrima" w:cs="Sans Serif Collection"/>
+          <w:sz w:val="20"/>
+          <w:szCs w:val="36"/>
         </w:rPr>
         <w:t xml:space="preserve"> </w:t>
       </w:r>
       <w:r>
         <w:rPr>
+          <w:rFonts w:ascii="Ebrima" w:hAnsi="Ebrima" w:cs="Sans Serif Collection"/>
           <w:b/>
           <w:bCs/>
-          <w:sz w:val="18"/>
-          <w:szCs w:val="32"/>
+          <w:sz w:val="20"/>
+          <w:szCs w:val="36"/>
         </w:rPr>
         <w:t>Age &amp; Gender</w:t>
       </w:r>
       <w:r>
         <w:rPr>
-          <w:sz w:val="18"/>
-          <w:szCs w:val="32"/>
+          <w:rFonts w:ascii="Ebrima" w:hAnsi="Ebrima" w:cs="Sans Serif Collection"/>
+          <w:sz w:val="20"/>
+          <w:szCs w:val="36"/>
         </w:rPr>
         <w:t xml:space="preserve">: 36 y/o, Male | </w:t>
       </w:r>
       <w:r>
         <w:rPr>
           <w:rFonts w:ascii="Segoe UI Emoji" w:hAnsi="Segoe UI Emoji" w:cs="Segoe UI Emoji"/>
-          <w:sz w:val="18"/>
-          <w:szCs w:val="32"/>
+          <w:sz w:val="20"/>
+          <w:szCs w:val="36"/>
         </w:rPr>
         <w:t>🌐</w:t>
       </w:r>
       <w:r>
         <w:rPr>
-          <w:sz w:val="18"/>
-          <w:szCs w:val="32"/>
+          <w:rFonts w:ascii="Ebrima" w:hAnsi="Ebrima" w:cs="Sans Serif Collection"/>
+          <w:sz w:val="20"/>
+          <w:szCs w:val="36"/>
         </w:rPr>
         <w:t xml:space="preserve"> </w:t>
       </w:r>
       <w:r>
         <w:rPr>
+          <w:rFonts w:ascii="Ebrima" w:hAnsi="Ebrima" w:cs="Sans Serif Collection"/>
           <w:b/>
           <w:bCs/>
-          <w:sz w:val="18"/>
-          <w:szCs w:val="32"/>
+          <w:sz w:val="20"/>
+          <w:szCs w:val="36"/>
         </w:rPr>
         <w:t>Language</w:t>
       </w:r>
       <w:r>
         <w:rPr>
-          <w:sz w:val="18"/>
-          <w:szCs w:val="32"/>
+          <w:rFonts w:ascii="Ebrima" w:hAnsi="Ebrima" w:cs="Sans Serif Collection"/>
+          <w:sz w:val="20"/>
+          <w:szCs w:val="36"/>
         </w:rPr>
         <w:t>: EN, HE</w:t>
       </w:r>
@@ -195,22 +197,25 @@
     <w:p>
       <w:pPr>
         <w:rPr>
-          <w:sz w:val="18"/>
-          <w:szCs w:val="32"/>
+          <w:rFonts w:ascii="Ebrima" w:hAnsi="Ebrima" w:cs="Sans Serif Collection"/>
+          <w:sz w:val="20"/>
+          <w:szCs w:val="36"/>
         </w:rPr>
       </w:pPr>
     </w:p>
     <w:p>
       <w:pPr>
         <w:spacing w:after="90"/>
-        <w:ind w:right="14"/>
-        <w:rPr>
-          <w:sz w:val="20"/>
-          <w:szCs w:val="36"/>
-        </w:rPr>
-      </w:pPr>
-      <w:r>
-        <w:rPr>
+        <w:ind w:left="100" w:right="14"/>
+        <w:rPr>
+          <w:rFonts w:ascii="Ebrima" w:hAnsi="Ebrima" w:cs="Sans Serif Collection"/>
+          <w:sz w:val="20"/>
+          <w:szCs w:val="36"/>
+        </w:rPr>
+      </w:pPr>
+      <w:r>
+        <w:rPr>
+          <w:rFonts w:ascii="Ebrima" w:hAnsi="Ebrima" w:cs="Sans Serif Collection"/>
           <w:sz w:val="20"/>
           <w:szCs w:val="36"/>
         </w:rPr>
@@ -218,6 +223,7 @@
       </w:r>
       <w:r>
         <w:rPr>
+          <w:rFonts w:ascii="Ebrima" w:hAnsi="Ebrima" w:cs="Sans Serif Collection"/>
           <w:sz w:val="20"/>
           <w:szCs w:val="36"/>
         </w:rPr>
@@ -225,6 +231,7 @@
       </w:r>
       <w:r>
         <w:rPr>
+          <w:rFonts w:ascii="Ebrima" w:hAnsi="Ebrima" w:cs="Sans Serif Collection"/>
           <w:sz w:val="20"/>
           <w:szCs w:val="36"/>
         </w:rPr>
@@ -234,14 +241,16 @@
     <w:p>
       <w:pPr>
         <w:spacing w:after="89"/>
-        <w:ind w:left="0" w:right="14"/>
-        <w:rPr>
-          <w:sz w:val="20"/>
-          <w:szCs w:val="36"/>
-        </w:rPr>
-      </w:pPr>
-      <w:r>
-        <w:rPr>
+        <w:ind w:left="95" w:right="14"/>
+        <w:rPr>
+          <w:rFonts w:ascii="Ebrima" w:hAnsi="Ebrima" w:cs="Sans Serif Collection"/>
+          <w:sz w:val="20"/>
+          <w:szCs w:val="36"/>
+        </w:rPr>
+      </w:pPr>
+      <w:r>
+        <w:rPr>
+          <w:rFonts w:ascii="Ebrima" w:hAnsi="Ebrima" w:cs="Sans Serif Collection"/>
           <w:sz w:val="20"/>
           <w:szCs w:val="36"/>
         </w:rPr>
@@ -251,14 +260,16 @@
     <w:p>
       <w:pPr>
         <w:spacing w:after="793"/>
-        <w:ind w:right="14"/>
-        <w:rPr>
-          <w:sz w:val="20"/>
-          <w:szCs w:val="36"/>
-        </w:rPr>
-      </w:pPr>
-      <w:r>
-        <w:rPr>
+        <w:ind w:left="100" w:right="14"/>
+        <w:rPr>
+          <w:rFonts w:ascii="Ebrima" w:hAnsi="Ebrima" w:cs="Sans Serif Collection"/>
+          <w:sz w:val="20"/>
+          <w:szCs w:val="36"/>
+        </w:rPr>
+      </w:pPr>
+      <w:r>
+        <w:rPr>
+          <w:rFonts w:ascii="Ebrima" w:hAnsi="Ebrima" w:cs="Sans Serif Collection"/>
           <w:sz w:val="20"/>
           <w:szCs w:val="36"/>
         </w:rPr>
@@ -266,6 +277,7 @@
       </w:r>
       <w:r>
         <w:rPr>
+          <w:rFonts w:ascii="Ebrima" w:hAnsi="Ebrima" w:cs="Sans Serif Collection"/>
           <w:sz w:val="20"/>
           <w:szCs w:val="36"/>
         </w:rPr>
@@ -273,6 +285,7 @@
       </w:r>
       <w:r>
         <w:rPr>
+          <w:rFonts w:ascii="Ebrima" w:hAnsi="Ebrima" w:cs="Sans Serif Collection"/>
           <w:sz w:val="20"/>
           <w:szCs w:val="36"/>
         </w:rPr>
@@ -284,12 +297,14 @@
         <w:pStyle w:val="Heading1"/>
         <w:ind w:left="14"/>
         <w:rPr>
+          <w:rFonts w:ascii="Ebrima" w:hAnsi="Ebrima" w:cs="Sans Serif Collection"/>
           <w:sz w:val="32"/>
           <w:szCs w:val="28"/>
         </w:rPr>
       </w:pPr>
       <w:r>
         <w:rPr>
+          <w:rFonts w:ascii="Ebrima" w:hAnsi="Ebrima" w:cs="Sans Serif Collection"/>
           <w:sz w:val="32"/>
           <w:szCs w:val="28"/>
         </w:rPr>
@@ -297,6 +312,7 @@
       </w:r>
       <w:r>
         <w:rPr>
+          <w:rFonts w:ascii="Ebrima" w:hAnsi="Ebrima" w:cs="Sans Serif Collection"/>
           <w:sz w:val="32"/>
           <w:szCs w:val="28"/>
         </w:rPr>
@@ -304,6 +320,7 @@
       </w:r>
       <w:r>
         <w:rPr>
+          <w:rFonts w:ascii="Ebrima" w:hAnsi="Ebrima" w:cs="Sans Serif Collection"/>
           <w:sz w:val="32"/>
           <w:szCs w:val="28"/>
         </w:rPr>
@@ -313,6 +330,7 @@
     <w:p>
       <w:pPr>
         <w:rPr>
+          <w:rFonts w:ascii="Ebrima" w:hAnsi="Ebrima" w:cs="Sans Serif Collection"/>
           <w:sz w:val="16"/>
           <w:szCs w:val="28"/>
         </w:rPr>
@@ -327,12 +345,14 @@
         </w:numPr>
         <w:ind w:left="374" w:right="14"/>
         <w:rPr>
-          <w:sz w:val="22"/>
-          <w:szCs w:val="40"/>
-        </w:rPr>
-      </w:pPr>
-      <w:r>
-        <w:rPr>
+          <w:rFonts w:ascii="Ebrima" w:hAnsi="Ebrima" w:cs="Sans Serif Collection"/>
+          <w:sz w:val="22"/>
+          <w:szCs w:val="40"/>
+        </w:rPr>
+      </w:pPr>
+      <w:r>
+        <w:rPr>
+          <w:rFonts w:ascii="Ebrima" w:hAnsi="Ebrima" w:cs="Sans Serif Collection"/>
           <w:b/>
           <w:bCs/>
           <w:sz w:val="22"/>
@@ -342,13 +362,31 @@
       </w:r>
       <w:r>
         <w:rPr>
-          <w:sz w:val="22"/>
-          <w:szCs w:val="40"/>
-        </w:rPr>
-        <w:t xml:space="preserve"> I </w:t>
-      </w:r>
-      <w:r>
-        <w:rPr>
+          <w:rFonts w:ascii="Ebrima" w:hAnsi="Ebrima" w:cs="Sans Serif Collection"/>
+          <w:sz w:val="22"/>
+          <w:szCs w:val="40"/>
+        </w:rPr>
+        <w:t xml:space="preserve"> </w:t>
+      </w:r>
+      <w:r>
+        <w:rPr>
+          <w:rFonts w:ascii="Ebrima" w:hAnsi="Ebrima" w:cs="Sans Serif Collection"/>
+          <w:sz w:val="22"/>
+          <w:szCs w:val="40"/>
+        </w:rPr>
+        <w:t>|</w:t>
+      </w:r>
+      <w:r>
+        <w:rPr>
+          <w:rFonts w:ascii="Ebrima" w:hAnsi="Ebrima" w:cs="Sans Serif Collection"/>
+          <w:sz w:val="22"/>
+          <w:szCs w:val="40"/>
+        </w:rPr>
+        <w:t xml:space="preserve"> </w:t>
+      </w:r>
+      <w:r>
+        <w:rPr>
+          <w:rFonts w:ascii="Ebrima" w:hAnsi="Ebrima" w:cs="Sans Serif Collection"/>
           <w:color w:val="0F4761" w:themeColor="accent1" w:themeShade="BF"/>
           <w:sz w:val="22"/>
           <w:szCs w:val="40"/>
@@ -357,6 +395,7 @@
       </w:r>
       <w:r>
         <w:rPr>
+          <w:rFonts w:ascii="Ebrima" w:hAnsi="Ebrima" w:cs="Sans Serif Collection"/>
           <w:color w:val="0F4761" w:themeColor="accent1" w:themeShade="BF"/>
           <w:sz w:val="22"/>
           <w:szCs w:val="40"/>
@@ -365,6 +404,7 @@
       </w:r>
       <w:r>
         <w:rPr>
+          <w:rFonts w:ascii="Ebrima" w:hAnsi="Ebrima" w:cs="Sans Serif Collection"/>
           <w:color w:val="0F4761" w:themeColor="accent1" w:themeShade="BF"/>
           <w:sz w:val="22"/>
           <w:szCs w:val="40"/>
@@ -377,6 +417,7 @@
         <w:pStyle w:val="ListParagraph"/>
         <w:ind w:left="374" w:right="221"/>
         <w:rPr>
+          <w:rFonts w:ascii="Ebrima" w:hAnsi="Ebrima" w:cs="Sans Serif Collection"/>
           <w:color w:val="C00000"/>
           <w:sz w:val="20"/>
           <w:szCs w:val="36"/>
@@ -384,6 +425,7 @@
       </w:pPr>
       <w:r>
         <w:rPr>
+          <w:rFonts w:ascii="Ebrima" w:hAnsi="Ebrima" w:cs="Sans Serif Collection"/>
           <w:sz w:val="20"/>
           <w:szCs w:val="36"/>
         </w:rPr>
@@ -392,6 +434,7 @@
       <w:proofErr w:type="gramStart"/>
       <w:r>
         <w:rPr>
+          <w:rFonts w:ascii="Ebrima" w:hAnsi="Ebrima" w:cs="Sans Serif Collection"/>
           <w:sz w:val="20"/>
           <w:szCs w:val="36"/>
         </w:rPr>
@@ -400,6 +443,7 @@
       <w:proofErr w:type="gramEnd"/>
       <w:r>
         <w:rPr>
+          <w:rFonts w:ascii="Ebrima" w:hAnsi="Ebrima" w:cs="Sans Serif Collection"/>
           <w:sz w:val="20"/>
           <w:szCs w:val="36"/>
         </w:rPr>
@@ -407,6 +451,7 @@
       </w:r>
       <w:r>
         <w:rPr>
+          <w:rFonts w:ascii="Ebrima" w:hAnsi="Ebrima" w:cs="Sans Serif Collection"/>
           <w:sz w:val="20"/>
           <w:szCs w:val="36"/>
         </w:rPr>
@@ -414,6 +459,7 @@
       </w:r>
       <w:r>
         <w:rPr>
+          <w:rFonts w:ascii="Ebrima" w:hAnsi="Ebrima" w:cs="Sans Serif Collection"/>
           <w:sz w:val="20"/>
           <w:szCs w:val="36"/>
         </w:rPr>
@@ -421,6 +467,7 @@
       </w:r>
       <w:r>
         <w:rPr>
+          <w:rFonts w:ascii="Ebrima" w:hAnsi="Ebrima" w:cs="Sans Serif Collection"/>
           <w:sz w:val="20"/>
           <w:szCs w:val="36"/>
         </w:rPr>
@@ -428,6 +475,7 @@
       </w:r>
       <w:r>
         <w:rPr>
+          <w:rFonts w:ascii="Ebrima" w:hAnsi="Ebrima" w:cs="Sans Serif Collection"/>
           <w:sz w:val="20"/>
           <w:szCs w:val="36"/>
         </w:rPr>
@@ -435,6 +483,7 @@
       </w:r>
       <w:r>
         <w:rPr>
+          <w:rFonts w:ascii="Ebrima" w:hAnsi="Ebrima" w:cs="Sans Serif Collection"/>
           <w:sz w:val="20"/>
           <w:szCs w:val="36"/>
         </w:rPr>
@@ -442,6 +491,7 @@
       </w:r>
       <w:r>
         <w:rPr>
+          <w:rFonts w:ascii="Ebrima" w:hAnsi="Ebrima" w:cs="Sans Serif Collection"/>
           <w:sz w:val="20"/>
           <w:szCs w:val="36"/>
         </w:rPr>
@@ -449,6 +499,7 @@
       </w:r>
       <w:r>
         <w:rPr>
+          <w:rFonts w:ascii="Ebrima" w:hAnsi="Ebrima" w:cs="Sans Serif Collection"/>
           <w:sz w:val="20"/>
           <w:szCs w:val="36"/>
         </w:rPr>
@@ -456,6 +507,7 @@
       </w:r>
       <w:r>
         <w:rPr>
+          <w:rFonts w:ascii="Ebrima" w:hAnsi="Ebrima" w:cs="Sans Serif Collection"/>
           <w:sz w:val="20"/>
           <w:szCs w:val="36"/>
         </w:rPr>
@@ -463,6 +515,7 @@
       </w:r>
       <w:r>
         <w:rPr>
+          <w:rFonts w:ascii="Ebrima" w:hAnsi="Ebrima" w:cs="Sans Serif Collection"/>
           <w:b/>
           <w:bCs/>
           <w:sz w:val="20"/>
@@ -472,6 +525,7 @@
       </w:r>
       <w:r>
         <w:rPr>
+          <w:rFonts w:ascii="Ebrima" w:hAnsi="Ebrima" w:cs="Sans Serif Collection"/>
           <w:sz w:val="20"/>
           <w:szCs w:val="36"/>
         </w:rPr>
@@ -479,6 +533,7 @@
       </w:r>
       <w:r>
         <w:rPr>
+          <w:rFonts w:ascii="Ebrima" w:hAnsi="Ebrima" w:cs="Sans Serif Collection"/>
           <w:color w:val="C00000"/>
           <w:sz w:val="20"/>
           <w:szCs w:val="36"/>
@@ -487,6 +542,7 @@
       </w:r>
       <w:r>
         <w:rPr>
+          <w:rFonts w:ascii="Ebrima" w:hAnsi="Ebrima" w:cs="Sans Serif Collection"/>
           <w:sz w:val="20"/>
           <w:szCs w:val="36"/>
         </w:rPr>
@@ -494,6 +550,7 @@
       </w:r>
       <w:r>
         <w:rPr>
+          <w:rFonts w:ascii="Ebrima" w:hAnsi="Ebrima" w:cs="Sans Serif Collection"/>
           <w:sz w:val="20"/>
           <w:szCs w:val="36"/>
         </w:rPr>
@@ -501,6 +558,7 @@
       </w:r>
       <w:r>
         <w:rPr>
+          <w:rFonts w:ascii="Ebrima" w:hAnsi="Ebrima" w:cs="Sans Serif Collection"/>
           <w:color w:val="C00000"/>
           <w:sz w:val="20"/>
           <w:szCs w:val="36"/>
@@ -509,6 +567,7 @@
       </w:r>
       <w:r>
         <w:rPr>
+          <w:rFonts w:ascii="Ebrima" w:hAnsi="Ebrima" w:cs="Sans Serif Collection"/>
           <w:sz w:val="20"/>
           <w:szCs w:val="36"/>
         </w:rPr>
@@ -516,6 +575,7 @@
       </w:r>
       <w:r>
         <w:rPr>
+          <w:rFonts w:ascii="Ebrima" w:hAnsi="Ebrima" w:cs="Sans Serif Collection"/>
           <w:color w:val="C00000"/>
           <w:sz w:val="20"/>
           <w:szCs w:val="36"/>
@@ -524,6 +584,7 @@
       </w:r>
       <w:r>
         <w:rPr>
+          <w:rFonts w:ascii="Ebrima" w:hAnsi="Ebrima" w:cs="Sans Serif Collection"/>
           <w:sz w:val="20"/>
           <w:szCs w:val="36"/>
         </w:rPr>
@@ -532,6 +593,7 @@
       <w:proofErr w:type="spellStart"/>
       <w:r>
         <w:rPr>
+          <w:rFonts w:ascii="Ebrima" w:hAnsi="Ebrima" w:cs="Sans Serif Collection"/>
           <w:color w:val="C00000"/>
           <w:sz w:val="20"/>
           <w:szCs w:val="36"/>
@@ -541,6 +603,7 @@
       <w:proofErr w:type="spellEnd"/>
       <w:r>
         <w:rPr>
+          <w:rFonts w:ascii="Ebrima" w:hAnsi="Ebrima" w:cs="Sans Serif Collection"/>
           <w:sz w:val="20"/>
           <w:szCs w:val="36"/>
         </w:rPr>
@@ -548,6 +611,7 @@
       </w:r>
       <w:r>
         <w:rPr>
+          <w:rFonts w:ascii="Ebrima" w:hAnsi="Ebrima" w:cs="Sans Serif Collection"/>
           <w:color w:val="C00000"/>
           <w:sz w:val="20"/>
           <w:szCs w:val="36"/>
@@ -556,6 +620,7 @@
       </w:r>
       <w:r>
         <w:rPr>
+          <w:rFonts w:ascii="Ebrima" w:hAnsi="Ebrima" w:cs="Sans Serif Collection"/>
           <w:sz w:val="20"/>
           <w:szCs w:val="36"/>
         </w:rPr>
@@ -563,6 +628,7 @@
       </w:r>
       <w:r>
         <w:rPr>
+          <w:rFonts w:ascii="Ebrima" w:hAnsi="Ebrima" w:cs="Sans Serif Collection"/>
           <w:color w:val="C00000"/>
           <w:sz w:val="20"/>
           <w:szCs w:val="36"/>
@@ -571,6 +637,7 @@
       </w:r>
       <w:r>
         <w:rPr>
+          <w:rFonts w:ascii="Ebrima" w:hAnsi="Ebrima" w:cs="Sans Serif Collection"/>
           <w:sz w:val="20"/>
           <w:szCs w:val="36"/>
         </w:rPr>
@@ -578,6 +645,7 @@
       </w:r>
       <w:r>
         <w:rPr>
+          <w:rFonts w:ascii="Ebrima" w:hAnsi="Ebrima" w:cs="Sans Serif Collection"/>
           <w:color w:val="C00000"/>
           <w:sz w:val="20"/>
           <w:szCs w:val="36"/>
@@ -586,6 +654,7 @@
       </w:r>
       <w:r>
         <w:rPr>
+          <w:rFonts w:ascii="Ebrima" w:hAnsi="Ebrima" w:cs="Sans Serif Collection"/>
           <w:noProof/>
           <w:color w:val="C00000"/>
         </w:rPr>
@@ -630,6 +699,7 @@
         <w:ind w:left="-341"/>
         <w:jc w:val="left"/>
         <w:rPr>
+          <w:rFonts w:ascii="Ebrima" w:hAnsi="Ebrima" w:cs="Sans Serif Collection"/>
           <w:sz w:val="20"/>
           <w:szCs w:val="36"/>
         </w:rPr>
@@ -646,12 +716,14 @@
         <w:ind w:left="374"/>
         <w:jc w:val="left"/>
         <w:rPr>
-          <w:sz w:val="20"/>
-          <w:szCs w:val="36"/>
-        </w:rPr>
-      </w:pPr>
-      <w:r>
-        <w:rPr>
+          <w:rFonts w:ascii="Ebrima" w:hAnsi="Ebrima" w:cs="Sans Serif Collection"/>
+          <w:sz w:val="20"/>
+          <w:szCs w:val="36"/>
+        </w:rPr>
+      </w:pPr>
+      <w:r>
+        <w:rPr>
+          <w:rFonts w:ascii="Ebrima" w:hAnsi="Ebrima" w:cs="Sans Serif Collection"/>
           <w:b/>
           <w:bCs/>
           <w:sz w:val="22"/>
@@ -661,13 +733,23 @@
       </w:r>
       <w:r>
         <w:rPr>
-          <w:sz w:val="22"/>
-          <w:szCs w:val="36"/>
-        </w:rPr>
-        <w:t xml:space="preserve">I </w:t>
-      </w:r>
-      <w:r>
-        <w:rPr>
+          <w:rFonts w:ascii="Ebrima" w:hAnsi="Ebrima" w:cs="Sans Serif Collection"/>
+          <w:sz w:val="22"/>
+          <w:szCs w:val="36"/>
+        </w:rPr>
+        <w:t>|</w:t>
+      </w:r>
+      <w:r>
+        <w:rPr>
+          <w:rFonts w:ascii="Ebrima" w:hAnsi="Ebrima" w:cs="Sans Serif Collection"/>
+          <w:sz w:val="22"/>
+          <w:szCs w:val="36"/>
+        </w:rPr>
+        <w:t xml:space="preserve"> </w:t>
+      </w:r>
+      <w:r>
+        <w:rPr>
+          <w:rFonts w:ascii="Ebrima" w:hAnsi="Ebrima" w:cs="Sans Serif Collection"/>
           <w:color w:val="0F4761" w:themeColor="accent1" w:themeShade="BF"/>
           <w:sz w:val="22"/>
           <w:szCs w:val="36"/>
@@ -681,12 +763,14 @@
         <w:spacing w:after="46"/>
         <w:ind w:left="374" w:right="206"/>
         <w:rPr>
-          <w:sz w:val="20"/>
-          <w:szCs w:val="36"/>
-        </w:rPr>
-      </w:pPr>
-      <w:r>
-        <w:rPr>
+          <w:rFonts w:ascii="Ebrima" w:hAnsi="Ebrima" w:cs="Sans Serif Collection"/>
+          <w:sz w:val="20"/>
+          <w:szCs w:val="36"/>
+        </w:rPr>
+      </w:pPr>
+      <w:r>
+        <w:rPr>
+          <w:rFonts w:ascii="Ebrima" w:hAnsi="Ebrima" w:cs="Sans Serif Collection"/>
           <w:sz w:val="20"/>
           <w:szCs w:val="36"/>
         </w:rPr>
@@ -694,6 +778,7 @@
       </w:r>
       <w:r>
         <w:rPr>
+          <w:rFonts w:ascii="Ebrima" w:hAnsi="Ebrima" w:cs="Sans Serif Collection"/>
           <w:sz w:val="20"/>
           <w:szCs w:val="36"/>
         </w:rPr>
@@ -701,6 +786,7 @@
       </w:r>
       <w:r>
         <w:rPr>
+          <w:rFonts w:ascii="Ebrima" w:hAnsi="Ebrima" w:cs="Sans Serif Collection"/>
           <w:sz w:val="20"/>
           <w:szCs w:val="36"/>
         </w:rPr>
@@ -711,7 +797,7 @@
       <w:pPr>
         <w:ind w:left="0" w:right="14"/>
         <w:rPr>
-          <w:rFonts w:ascii="Times New Roman" w:eastAsia="Times New Roman" w:hAnsi="Times New Roman" w:cs="Times New Roman"/>
+          <w:rFonts w:ascii="Ebrima" w:eastAsia="Times New Roman" w:hAnsi="Ebrima" w:cs="Sans Serif Collection"/>
           <w:sz w:val="22"/>
           <w:szCs w:val="36"/>
         </w:rPr>
@@ -726,12 +812,14 @@
         </w:numPr>
         <w:ind w:left="374" w:right="14"/>
         <w:rPr>
-          <w:sz w:val="22"/>
-          <w:szCs w:val="40"/>
-        </w:rPr>
-      </w:pPr>
-      <w:r>
-        <w:rPr>
+          <w:rFonts w:ascii="Ebrima" w:hAnsi="Ebrima" w:cs="Sans Serif Collection"/>
+          <w:sz w:val="22"/>
+          <w:szCs w:val="40"/>
+        </w:rPr>
+      </w:pPr>
+      <w:r>
+        <w:rPr>
+          <w:rFonts w:ascii="Ebrima" w:hAnsi="Ebrima" w:cs="Sans Serif Collection"/>
           <w:b/>
           <w:bCs/>
           <w:sz w:val="22"/>
@@ -741,6 +829,7 @@
       </w:r>
       <w:r>
         <w:rPr>
+          <w:rFonts w:ascii="Ebrima" w:hAnsi="Ebrima" w:cs="Sans Serif Collection"/>
           <w:sz w:val="22"/>
           <w:szCs w:val="40"/>
         </w:rPr>
@@ -748,6 +837,7 @@
       </w:r>
       <w:r>
         <w:rPr>
+          <w:rFonts w:ascii="Ebrima" w:hAnsi="Ebrima" w:cs="Sans Serif Collection"/>
           <w:sz w:val="22"/>
           <w:szCs w:val="40"/>
         </w:rPr>
@@ -755,6 +845,7 @@
       </w:r>
       <w:r>
         <w:rPr>
+          <w:rFonts w:ascii="Ebrima" w:hAnsi="Ebrima" w:cs="Sans Serif Collection"/>
           <w:b/>
           <w:bCs/>
           <w:sz w:val="22"/>
@@ -764,6 +855,7 @@
       </w:r>
       <w:r>
         <w:rPr>
+          <w:rFonts w:ascii="Ebrima" w:hAnsi="Ebrima" w:cs="Sans Serif Collection"/>
           <w:color w:val="0F4761" w:themeColor="accent1" w:themeShade="BF"/>
           <w:sz w:val="22"/>
           <w:szCs w:val="40"/>
@@ -772,6 +864,7 @@
       </w:r>
       <w:r>
         <w:rPr>
+          <w:rFonts w:ascii="Ebrima" w:hAnsi="Ebrima" w:cs="Sans Serif Collection"/>
           <w:color w:val="0F4761" w:themeColor="accent1" w:themeShade="BF"/>
           <w:sz w:val="22"/>
           <w:szCs w:val="40"/>
@@ -780,6 +873,7 @@
       </w:r>
       <w:r>
         <w:rPr>
+          <w:rFonts w:ascii="Ebrima" w:hAnsi="Ebrima" w:cs="Sans Serif Collection"/>
           <w:color w:val="0F4761" w:themeColor="accent1" w:themeShade="BF"/>
           <w:sz w:val="22"/>
           <w:szCs w:val="40"/>
@@ -793,12 +887,14 @@
         <w:spacing w:after="26"/>
         <w:ind w:left="374" w:right="158"/>
         <w:rPr>
-          <w:sz w:val="20"/>
-          <w:szCs w:val="36"/>
-        </w:rPr>
-      </w:pPr>
-      <w:r>
-        <w:rPr>
+          <w:rFonts w:ascii="Ebrima" w:hAnsi="Ebrima" w:cs="Sans Serif Collection"/>
+          <w:sz w:val="20"/>
+          <w:szCs w:val="36"/>
+        </w:rPr>
+      </w:pPr>
+      <w:r>
+        <w:rPr>
+          <w:rFonts w:ascii="Ebrima" w:hAnsi="Ebrima" w:cs="Sans Serif Collection"/>
           <w:sz w:val="20"/>
           <w:szCs w:val="36"/>
         </w:rPr>
@@ -811,6 +907,7 @@
         <w:ind w:left="-341"/>
         <w:jc w:val="left"/>
         <w:rPr>
+          <w:rFonts w:ascii="Ebrima" w:hAnsi="Ebrima" w:cs="Sans Serif Collection"/>
           <w:b/>
           <w:bCs/>
           <w:sz w:val="22"/>
@@ -827,12 +924,14 @@
         </w:numPr>
         <w:ind w:left="374" w:right="14"/>
         <w:rPr>
-          <w:sz w:val="22"/>
-          <w:szCs w:val="40"/>
-        </w:rPr>
-      </w:pPr>
-      <w:r>
-        <w:rPr>
+          <w:rFonts w:ascii="Ebrima" w:hAnsi="Ebrima" w:cs="Sans Serif Collection"/>
+          <w:sz w:val="22"/>
+          <w:szCs w:val="40"/>
+        </w:rPr>
+      </w:pPr>
+      <w:r>
+        <w:rPr>
+          <w:rFonts w:ascii="Ebrima" w:hAnsi="Ebrima" w:cs="Sans Serif Collection"/>
           <w:b/>
           <w:bCs/>
           <w:sz w:val="22"/>
@@ -842,6 +941,7 @@
       </w:r>
       <w:r>
         <w:rPr>
+          <w:rFonts w:ascii="Ebrima" w:hAnsi="Ebrima" w:cs="Sans Serif Collection"/>
           <w:sz w:val="22"/>
           <w:szCs w:val="40"/>
         </w:rPr>
@@ -849,6 +949,7 @@
       </w:r>
       <w:r>
         <w:rPr>
+          <w:rFonts w:ascii="Ebrima" w:hAnsi="Ebrima" w:cs="Sans Serif Collection"/>
           <w:color w:val="0F4761" w:themeColor="accent1" w:themeShade="BF"/>
           <w:sz w:val="22"/>
           <w:szCs w:val="40"/>
@@ -862,12 +963,14 @@
         <w:spacing w:after="1053"/>
         <w:ind w:left="374" w:right="14"/>
         <w:rPr>
-          <w:sz w:val="20"/>
-          <w:szCs w:val="36"/>
-        </w:rPr>
-      </w:pPr>
-      <w:r>
-        <w:rPr>
+          <w:rFonts w:ascii="Ebrima" w:hAnsi="Ebrima" w:cs="Sans Serif Collection"/>
+          <w:sz w:val="20"/>
+          <w:szCs w:val="36"/>
+        </w:rPr>
+      </w:pPr>
+      <w:r>
+        <w:rPr>
+          <w:rFonts w:ascii="Ebrima" w:hAnsi="Ebrima" w:cs="Sans Serif Collection"/>
           <w:sz w:val="20"/>
           <w:szCs w:val="36"/>
         </w:rPr>
@@ -876,6 +979,7 @@
       <w:proofErr w:type="spellStart"/>
       <w:r>
         <w:rPr>
+          <w:rFonts w:ascii="Ebrima" w:hAnsi="Ebrima" w:cs="Sans Serif Collection"/>
           <w:sz w:val="20"/>
           <w:szCs w:val="36"/>
         </w:rPr>
@@ -884,6 +988,7 @@
       <w:proofErr w:type="spellEnd"/>
       <w:r>
         <w:rPr>
+          <w:rFonts w:ascii="Ebrima" w:hAnsi="Ebrima" w:cs="Sans Serif Collection"/>
           <w:sz w:val="20"/>
           <w:szCs w:val="36"/>
         </w:rPr>
@@ -895,12 +1000,25 @@
         <w:pStyle w:val="Heading1"/>
         <w:ind w:left="14"/>
         <w:rPr>
+          <w:rFonts w:ascii="Ebrima" w:hAnsi="Ebrima" w:cs="Sans Serif Collection"/>
           <w:sz w:val="32"/>
           <w:szCs w:val="28"/>
         </w:rPr>
       </w:pPr>
-      <w:r>
-        <w:rPr>
+    </w:p>
+    <w:p>
+      <w:pPr>
+        <w:pStyle w:val="Heading1"/>
+        <w:ind w:left="14"/>
+        <w:rPr>
+          <w:rFonts w:ascii="Ebrima" w:hAnsi="Ebrima" w:cs="Sans Serif Collection"/>
+          <w:sz w:val="32"/>
+          <w:szCs w:val="28"/>
+        </w:rPr>
+      </w:pPr>
+      <w:r>
+        <w:rPr>
+          <w:rFonts w:ascii="Ebrima" w:hAnsi="Ebrima" w:cs="Sans Serif Collection"/>
           <w:sz w:val="32"/>
           <w:szCs w:val="28"/>
         </w:rPr>
@@ -913,12 +1031,14 @@
         <w:ind w:left="139"/>
         <w:jc w:val="left"/>
         <w:rPr>
-          <w:sz w:val="20"/>
-          <w:szCs w:val="36"/>
-        </w:rPr>
-      </w:pPr>
-      <w:r>
-        <w:rPr>
+          <w:rFonts w:ascii="Ebrima" w:hAnsi="Ebrima" w:cs="Sans Serif Collection"/>
+          <w:sz w:val="20"/>
+          <w:szCs w:val="36"/>
+        </w:rPr>
+      </w:pPr>
+      <w:r>
+        <w:rPr>
+          <w:rFonts w:ascii="Ebrima" w:hAnsi="Ebrima" w:cs="Sans Serif Collection"/>
           <w:noProof/>
           <w:sz w:val="20"/>
           <w:szCs w:val="36"/>
@@ -967,12 +1087,14 @@
         </w:numPr>
         <w:ind w:left="499" w:right="14"/>
         <w:rPr>
-          <w:sz w:val="22"/>
-          <w:szCs w:val="40"/>
-        </w:rPr>
-      </w:pPr>
-      <w:r>
-        <w:rPr>
+          <w:rFonts w:ascii="Ebrima" w:hAnsi="Ebrima" w:cs="Sans Serif Collection"/>
+          <w:sz w:val="22"/>
+          <w:szCs w:val="40"/>
+        </w:rPr>
+      </w:pPr>
+      <w:r>
+        <w:rPr>
+          <w:rFonts w:ascii="Ebrima" w:hAnsi="Ebrima" w:cs="Sans Serif Collection"/>
           <w:b/>
           <w:bCs/>
           <w:sz w:val="22"/>
@@ -982,13 +1104,31 @@
       </w:r>
       <w:r>
         <w:rPr>
-          <w:sz w:val="22"/>
-          <w:szCs w:val="40"/>
-        </w:rPr>
-        <w:t xml:space="preserve"> I </w:t>
-      </w:r>
-      <w:r>
-        <w:rPr>
+          <w:rFonts w:ascii="Ebrima" w:hAnsi="Ebrima" w:cs="Sans Serif Collection"/>
+          <w:sz w:val="22"/>
+          <w:szCs w:val="40"/>
+        </w:rPr>
+        <w:t xml:space="preserve"> </w:t>
+      </w:r>
+      <w:r>
+        <w:rPr>
+          <w:rFonts w:ascii="Ebrima" w:hAnsi="Ebrima" w:cs="Sans Serif Collection"/>
+          <w:sz w:val="22"/>
+          <w:szCs w:val="40"/>
+        </w:rPr>
+        <w:t>|</w:t>
+      </w:r>
+      <w:r>
+        <w:rPr>
+          <w:rFonts w:ascii="Ebrima" w:hAnsi="Ebrima" w:cs="Sans Serif Collection"/>
+          <w:sz w:val="22"/>
+          <w:szCs w:val="40"/>
+        </w:rPr>
+        <w:t xml:space="preserve"> </w:t>
+      </w:r>
+      <w:r>
+        <w:rPr>
+          <w:rFonts w:ascii="Ebrima" w:hAnsi="Ebrima" w:cs="Sans Serif Collection"/>
           <w:color w:val="0F4761" w:themeColor="accent1" w:themeShade="BF"/>
           <w:sz w:val="22"/>
           <w:szCs w:val="40"/>
@@ -1002,12 +1142,14 @@
         <w:spacing w:after="64"/>
         <w:ind w:left="499" w:right="14"/>
         <w:rPr>
-          <w:sz w:val="20"/>
-          <w:szCs w:val="36"/>
-        </w:rPr>
-      </w:pPr>
-      <w:r>
-        <w:rPr>
+          <w:rFonts w:ascii="Ebrima" w:hAnsi="Ebrima" w:cs="Sans Serif Collection"/>
+          <w:sz w:val="20"/>
+          <w:szCs w:val="36"/>
+        </w:rPr>
+      </w:pPr>
+      <w:r>
+        <w:rPr>
+          <w:rFonts w:ascii="Ebrima" w:hAnsi="Ebrima" w:cs="Sans Serif Collection"/>
           <w:sz w:val="20"/>
           <w:szCs w:val="36"/>
         </w:rPr>
@@ -1024,12 +1166,14 @@
         <w:spacing w:after="206"/>
         <w:ind w:left="1219" w:right="1704"/>
         <w:rPr>
-          <w:sz w:val="20"/>
-          <w:szCs w:val="36"/>
-        </w:rPr>
-      </w:pPr>
-      <w:r>
-        <w:rPr>
+          <w:rFonts w:ascii="Ebrima" w:hAnsi="Ebrima" w:cs="Sans Serif Collection"/>
+          <w:sz w:val="20"/>
+          <w:szCs w:val="36"/>
+        </w:rPr>
+      </w:pPr>
+      <w:r>
+        <w:rPr>
+          <w:rFonts w:ascii="Ebrima" w:hAnsi="Ebrima" w:cs="Sans Serif Collection"/>
           <w:b/>
           <w:bCs/>
           <w:color w:val="0F4761" w:themeColor="accent1" w:themeShade="BF"/>
@@ -1040,6 +1184,7 @@
       </w:r>
       <w:r>
         <w:rPr>
+          <w:rFonts w:ascii="Ebrima" w:hAnsi="Ebrima" w:cs="Sans Serif Collection"/>
           <w:color w:val="0F4761" w:themeColor="accent1" w:themeShade="BF"/>
           <w:sz w:val="20"/>
           <w:szCs w:val="36"/>
@@ -1048,6 +1193,7 @@
       </w:r>
       <w:r>
         <w:rPr>
+          <w:rFonts w:ascii="Ebrima" w:hAnsi="Ebrima" w:cs="Sans Serif Collection"/>
           <w:sz w:val="20"/>
           <w:szCs w:val="36"/>
         </w:rPr>
@@ -1055,6 +1201,7 @@
       </w:r>
       <w:r>
         <w:rPr>
+          <w:rFonts w:ascii="Ebrima" w:hAnsi="Ebrima" w:cs="Sans Serif Collection"/>
           <w:color w:val="000000" w:themeColor="text1"/>
           <w:sz w:val="20"/>
           <w:szCs w:val="36"/>
@@ -1063,6 +1210,7 @@
       </w:r>
       <w:r>
         <w:rPr>
+          <w:rFonts w:ascii="Ebrima" w:hAnsi="Ebrima" w:cs="Sans Serif Collection"/>
           <w:sz w:val="20"/>
           <w:szCs w:val="36"/>
         </w:rPr>
@@ -1079,12 +1227,14 @@
         <w:spacing w:after="178"/>
         <w:ind w:left="1219" w:right="14"/>
         <w:rPr>
-          <w:sz w:val="20"/>
-          <w:szCs w:val="36"/>
-        </w:rPr>
-      </w:pPr>
-      <w:r>
-        <w:rPr>
+          <w:rFonts w:ascii="Ebrima" w:hAnsi="Ebrima" w:cs="Sans Serif Collection"/>
+          <w:sz w:val="20"/>
+          <w:szCs w:val="36"/>
+        </w:rPr>
+      </w:pPr>
+      <w:r>
+        <w:rPr>
+          <w:rFonts w:ascii="Ebrima" w:hAnsi="Ebrima" w:cs="Sans Serif Collection"/>
           <w:b/>
           <w:bCs/>
           <w:color w:val="0F4761" w:themeColor="accent1" w:themeShade="BF"/>
@@ -1095,6 +1245,7 @@
       </w:r>
       <w:r>
         <w:rPr>
+          <w:rFonts w:ascii="Ebrima" w:hAnsi="Ebrima" w:cs="Sans Serif Collection"/>
           <w:sz w:val="20"/>
           <w:szCs w:val="36"/>
         </w:rPr>
@@ -1102,6 +1253,7 @@
       </w:r>
       <w:r>
         <w:rPr>
+          <w:rFonts w:ascii="Ebrima" w:hAnsi="Ebrima" w:cs="Sans Serif Collection"/>
           <w:sz w:val="20"/>
           <w:szCs w:val="36"/>
         </w:rPr>
@@ -1109,6 +1261,7 @@
       </w:r>
       <w:r>
         <w:rPr>
+          <w:rFonts w:ascii="Ebrima" w:hAnsi="Ebrima" w:cs="Sans Serif Collection"/>
           <w:sz w:val="20"/>
           <w:szCs w:val="36"/>
         </w:rPr>
@@ -1125,12 +1278,14 @@
         <w:spacing w:after="178"/>
         <w:ind w:left="1219" w:right="14"/>
         <w:rPr>
-          <w:sz w:val="20"/>
-          <w:szCs w:val="36"/>
-        </w:rPr>
-      </w:pPr>
-      <w:r>
-        <w:rPr>
+          <w:rFonts w:ascii="Ebrima" w:hAnsi="Ebrima" w:cs="Sans Serif Collection"/>
+          <w:sz w:val="20"/>
+          <w:szCs w:val="36"/>
+        </w:rPr>
+      </w:pPr>
+      <w:r>
+        <w:rPr>
+          <w:rFonts w:ascii="Ebrima" w:hAnsi="Ebrima" w:cs="Sans Serif Collection"/>
           <w:b/>
           <w:bCs/>
           <w:color w:val="0F4761" w:themeColor="accent1" w:themeShade="BF"/>
@@ -1141,6 +1296,7 @@
       </w:r>
       <w:r>
         <w:rPr>
+          <w:rFonts w:ascii="Ebrima" w:hAnsi="Ebrima" w:cs="Sans Serif Collection"/>
           <w:b/>
           <w:bCs/>
           <w:color w:val="0F4761" w:themeColor="accent1" w:themeShade="BF"/>
@@ -1151,6 +1307,7 @@
       </w:r>
       <w:r>
         <w:rPr>
+          <w:rFonts w:ascii="Ebrima" w:hAnsi="Ebrima" w:cs="Sans Serif Collection"/>
           <w:color w:val="0F4761" w:themeColor="accent1" w:themeShade="BF"/>
           <w:sz w:val="22"/>
           <w:szCs w:val="36"/>
@@ -1159,6 +1316,7 @@
       </w:r>
       <w:r>
         <w:rPr>
+          <w:rFonts w:ascii="Ebrima" w:hAnsi="Ebrima" w:cs="Sans Serif Collection"/>
           <w:sz w:val="22"/>
           <w:szCs w:val="36"/>
         </w:rPr>
@@ -1169,28 +1327,7 @@
       <w:pPr>
         <w:ind w:left="62" w:right="14"/>
         <w:rPr>
-          <w:b/>
-          <w:bCs/>
-          <w:sz w:val="20"/>
-          <w:szCs w:val="36"/>
-        </w:rPr>
-      </w:pPr>
-    </w:p>
-    <w:p>
-      <w:pPr>
-        <w:ind w:left="62" w:right="14"/>
-        <w:rPr>
-          <w:b/>
-          <w:bCs/>
-          <w:sz w:val="20"/>
-          <w:szCs w:val="36"/>
-        </w:rPr>
-      </w:pPr>
-    </w:p>
-    <w:p>
-      <w:pPr>
-        <w:ind w:left="62" w:right="14"/>
-        <w:rPr>
+          <w:rFonts w:ascii="Ebrima" w:hAnsi="Ebrima" w:cs="Sans Serif Collection"/>
           <w:b/>
           <w:bCs/>
           <w:sz w:val="20"/>
@@ -1207,29 +1344,48 @@
         </w:numPr>
         <w:ind w:left="499" w:right="14"/>
         <w:rPr>
-          <w:sz w:val="20"/>
-          <w:szCs w:val="36"/>
-        </w:rPr>
-      </w:pPr>
-      <w:r>
-        <w:rPr>
+          <w:rFonts w:ascii="Ebrima" w:hAnsi="Ebrima" w:cs="Sans Serif Collection"/>
+          <w:sz w:val="20"/>
+          <w:szCs w:val="36"/>
+        </w:rPr>
+      </w:pPr>
+      <w:r>
+        <w:rPr>
+          <w:rFonts w:ascii="Ebrima" w:hAnsi="Ebrima" w:cs="Sans Serif Collection"/>
           <w:b/>
           <w:bCs/>
           <w:sz w:val="20"/>
           <w:szCs w:val="36"/>
         </w:rPr>
-        <w:lastRenderedPageBreak/>
         <w:t>Al engineering for developers</w:t>
       </w:r>
       <w:r>
         <w:rPr>
-          <w:sz w:val="20"/>
-          <w:szCs w:val="36"/>
-        </w:rPr>
-        <w:t xml:space="preserve"> I </w:t>
-      </w:r>
-      <w:r>
-        <w:rPr>
+          <w:rFonts w:ascii="Ebrima" w:hAnsi="Ebrima" w:cs="Sans Serif Collection"/>
+          <w:sz w:val="20"/>
+          <w:szCs w:val="36"/>
+        </w:rPr>
+        <w:t xml:space="preserve"> </w:t>
+      </w:r>
+      <w:r>
+        <w:rPr>
+          <w:rFonts w:ascii="Ebrima" w:hAnsi="Ebrima" w:cs="Sans Serif Collection"/>
+          <w:sz w:val="20"/>
+          <w:szCs w:val="36"/>
+        </w:rPr>
+        <w:t>|</w:t>
+      </w:r>
+      <w:r>
+        <w:rPr>
+          <w:rFonts w:ascii="Ebrima" w:hAnsi="Ebrima" w:cs="Sans Serif Collection"/>
+          <w:sz w:val="20"/>
+          <w:szCs w:val="36"/>
+        </w:rPr>
+        <w:t xml:space="preserve"> </w:t>
+      </w:r>
+      <w:r>
+        <w:rPr>
+          <w:rFonts w:ascii="Ebrima" w:hAnsi="Ebrima" w:cs="Sans Serif Collection"/>
           <w:color w:val="0F4761" w:themeColor="accent1" w:themeShade="BF"/>
           <w:sz w:val="20"/>
           <w:szCs w:val="36"/>
@@ -1242,12 +1398,14 @@
         <w:pStyle w:val="ListParagraph"/>
         <w:ind w:left="499" w:right="14"/>
         <w:rPr>
-          <w:sz w:val="20"/>
-          <w:szCs w:val="36"/>
-        </w:rPr>
-      </w:pPr>
-      <w:r>
-        <w:rPr>
+          <w:rFonts w:ascii="Ebrima" w:hAnsi="Ebrima" w:cs="Sans Serif Collection"/>
+          <w:sz w:val="20"/>
+          <w:szCs w:val="36"/>
+        </w:rPr>
+      </w:pPr>
+      <w:r>
+        <w:rPr>
+          <w:rFonts w:ascii="Ebrima" w:hAnsi="Ebrima" w:cs="Sans Serif Collection"/>
           <w:sz w:val="20"/>
           <w:szCs w:val="36"/>
         </w:rPr>
@@ -1256,6 +1414,7 @@
       <w:proofErr w:type="gramStart"/>
       <w:r>
         <w:rPr>
+          <w:rFonts w:ascii="Ebrima" w:hAnsi="Ebrima" w:cs="Sans Serif Collection"/>
           <w:sz w:val="20"/>
           <w:szCs w:val="36"/>
         </w:rPr>
@@ -1264,6 +1423,7 @@
       <w:proofErr w:type="gramEnd"/>
       <w:r>
         <w:rPr>
+          <w:rFonts w:ascii="Ebrima" w:hAnsi="Ebrima" w:cs="Sans Serif Collection"/>
           <w:sz w:val="20"/>
           <w:szCs w:val="36"/>
         </w:rPr>
@@ -1271,6 +1431,7 @@
       </w:r>
       <w:r>
         <w:rPr>
+          <w:rFonts w:ascii="Ebrima" w:hAnsi="Ebrima" w:cs="Sans Serif Collection"/>
           <w:sz w:val="20"/>
           <w:szCs w:val="36"/>
         </w:rPr>
@@ -1278,6 +1439,7 @@
       </w:r>
       <w:r>
         <w:rPr>
+          <w:rFonts w:ascii="Ebrima" w:hAnsi="Ebrima" w:cs="Sans Serif Collection"/>
           <w:sz w:val="20"/>
           <w:szCs w:val="36"/>
         </w:rPr>
@@ -1285,6 +1447,7 @@
       </w:r>
       <w:r>
         <w:rPr>
+          <w:rFonts w:ascii="Ebrima" w:hAnsi="Ebrima" w:cs="Sans Serif Collection"/>
           <w:sz w:val="20"/>
           <w:szCs w:val="36"/>
         </w:rPr>
@@ -1292,6 +1455,7 @@
       </w:r>
       <w:r>
         <w:rPr>
+          <w:rFonts w:ascii="Ebrima" w:hAnsi="Ebrima" w:cs="Sans Serif Collection"/>
           <w:sz w:val="20"/>
           <w:szCs w:val="36"/>
         </w:rPr>
@@ -1305,12 +1469,14 @@
         <w:ind w:left="499"/>
         <w:jc w:val="left"/>
         <w:rPr>
-          <w:sz w:val="20"/>
-          <w:szCs w:val="36"/>
-        </w:rPr>
-      </w:pPr>
-      <w:r>
-        <w:rPr>
+          <w:rFonts w:ascii="Ebrima" w:hAnsi="Ebrima" w:cs="Sans Serif Collection"/>
+          <w:sz w:val="20"/>
+          <w:szCs w:val="36"/>
+        </w:rPr>
+      </w:pPr>
+      <w:r>
+        <w:rPr>
+          <w:rFonts w:ascii="Ebrima" w:hAnsi="Ebrima" w:cs="Sans Serif Collection"/>
           <w:color w:val="BF4E14" w:themeColor="accent2" w:themeShade="BF"/>
           <w:sz w:val="22"/>
           <w:szCs w:val="36"/>
@@ -1319,6 +1485,7 @@
       </w:r>
       <w:r>
         <w:rPr>
+          <w:rFonts w:ascii="Ebrima" w:hAnsi="Ebrima" w:cs="Sans Serif Collection"/>
           <w:sz w:val="22"/>
           <w:szCs w:val="36"/>
         </w:rPr>
@@ -1326,6 +1493,7 @@
       </w:r>
       <w:r>
         <w:rPr>
+          <w:rFonts w:ascii="Ebrima" w:hAnsi="Ebrima" w:cs="Sans Serif Collection"/>
           <w:color w:val="BF4E14" w:themeColor="accent2" w:themeShade="BF"/>
           <w:sz w:val="22"/>
           <w:szCs w:val="36"/>
@@ -1334,6 +1502,7 @@
       </w:r>
       <w:r>
         <w:rPr>
+          <w:rFonts w:ascii="Ebrima" w:hAnsi="Ebrima" w:cs="Sans Serif Collection"/>
           <w:color w:val="BF4E14" w:themeColor="accent2" w:themeShade="BF"/>
           <w:sz w:val="22"/>
           <w:szCs w:val="36"/>
@@ -1342,6 +1511,7 @@
       </w:r>
       <w:r>
         <w:rPr>
+          <w:rFonts w:ascii="Ebrima" w:hAnsi="Ebrima" w:cs="Sans Serif Collection"/>
           <w:sz w:val="22"/>
           <w:szCs w:val="36"/>
         </w:rPr>
@@ -1349,6 +1519,7 @@
       </w:r>
       <w:r>
         <w:rPr>
+          <w:rFonts w:ascii="Ebrima" w:hAnsi="Ebrima" w:cs="Sans Serif Collection"/>
           <w:color w:val="BF4E14" w:themeColor="accent2" w:themeShade="BF"/>
           <w:sz w:val="22"/>
           <w:szCs w:val="36"/>
@@ -1357,6 +1528,7 @@
       </w:r>
       <w:r>
         <w:rPr>
+          <w:rFonts w:ascii="Ebrima" w:hAnsi="Ebrima" w:cs="Sans Serif Collection"/>
           <w:color w:val="BF4E14" w:themeColor="accent2" w:themeShade="BF"/>
           <w:sz w:val="22"/>
           <w:szCs w:val="36"/>
@@ -1365,6 +1537,7 @@
       </w:r>
       <w:r>
         <w:rPr>
+          <w:rFonts w:ascii="Ebrima" w:hAnsi="Ebrima" w:cs="Sans Serif Collection"/>
           <w:sz w:val="22"/>
           <w:szCs w:val="36"/>
         </w:rPr>
@@ -1372,6 +1545,7 @@
       </w:r>
       <w:r>
         <w:rPr>
+          <w:rFonts w:ascii="Ebrima" w:hAnsi="Ebrima" w:cs="Sans Serif Collection"/>
           <w:sz w:val="22"/>
           <w:szCs w:val="36"/>
         </w:rPr>
@@ -1379,6 +1553,7 @@
       </w:r>
       <w:r>
         <w:rPr>
+          <w:rFonts w:ascii="Ebrima" w:hAnsi="Ebrima" w:cs="Sans Serif Collection"/>
           <w:color w:val="BF4E14" w:themeColor="accent2" w:themeShade="BF"/>
           <w:sz w:val="22"/>
           <w:szCs w:val="36"/>
@@ -1387,6 +1562,7 @@
       </w:r>
       <w:r>
         <w:rPr>
+          <w:rFonts w:ascii="Ebrima" w:hAnsi="Ebrima" w:cs="Sans Serif Collection"/>
           <w:sz w:val="22"/>
           <w:szCs w:val="36"/>
         </w:rPr>
@@ -1394,6 +1570,7 @@
       </w:r>
       <w:r>
         <w:rPr>
+          <w:rFonts w:ascii="Ebrima" w:hAnsi="Ebrima" w:cs="Sans Serif Collection"/>
           <w:sz w:val="22"/>
           <w:szCs w:val="36"/>
         </w:rPr>
@@ -1401,6 +1578,7 @@
       </w:r>
       <w:r>
         <w:rPr>
+          <w:rFonts w:ascii="Ebrima" w:hAnsi="Ebrima" w:cs="Sans Serif Collection"/>
           <w:color w:val="BF4E14" w:themeColor="accent2" w:themeShade="BF"/>
           <w:sz w:val="22"/>
           <w:szCs w:val="36"/>
@@ -1409,6 +1587,7 @@
       </w:r>
       <w:r>
         <w:rPr>
+          <w:rFonts w:ascii="Ebrima" w:hAnsi="Ebrima" w:cs="Sans Serif Collection"/>
           <w:sz w:val="22"/>
           <w:szCs w:val="36"/>
         </w:rPr>
@@ -1416,6 +1595,7 @@
       </w:r>
       <w:r>
         <w:rPr>
+          <w:rFonts w:ascii="Ebrima" w:hAnsi="Ebrima" w:cs="Sans Serif Collection"/>
           <w:color w:val="BF4E14" w:themeColor="accent2" w:themeShade="BF"/>
           <w:sz w:val="22"/>
           <w:szCs w:val="36"/>
@@ -1424,6 +1604,7 @@
       </w:r>
       <w:r>
         <w:rPr>
+          <w:rFonts w:ascii="Ebrima" w:hAnsi="Ebrima" w:cs="Sans Serif Collection"/>
           <w:sz w:val="22"/>
           <w:szCs w:val="36"/>
         </w:rPr>
@@ -1431,6 +1612,7 @@
       </w:r>
       <w:r>
         <w:rPr>
+          <w:rFonts w:ascii="Ebrima" w:hAnsi="Ebrima" w:cs="Sans Serif Collection"/>
           <w:color w:val="BF4E14" w:themeColor="accent2" w:themeShade="BF"/>
           <w:sz w:val="22"/>
           <w:szCs w:val="36"/>
@@ -1439,6 +1621,7 @@
       </w:r>
       <w:r>
         <w:rPr>
+          <w:rFonts w:ascii="Ebrima" w:hAnsi="Ebrima" w:cs="Sans Serif Collection"/>
           <w:noProof/>
           <w:sz w:val="20"/>
         </w:rPr>
@@ -1483,12 +1666,14 @@
         <w:spacing w:after="46"/>
         <w:ind w:left="499" w:right="14"/>
         <w:rPr>
-          <w:sz w:val="20"/>
-          <w:szCs w:val="36"/>
-        </w:rPr>
-      </w:pPr>
-      <w:r>
-        <w:rPr>
+          <w:rFonts w:ascii="Ebrima" w:hAnsi="Ebrima" w:cs="Sans Serif Collection"/>
+          <w:sz w:val="20"/>
+          <w:szCs w:val="36"/>
+        </w:rPr>
+      </w:pPr>
+      <w:r>
+        <w:rPr>
+          <w:rFonts w:ascii="Ebrima" w:hAnsi="Ebrima" w:cs="Sans Serif Collection"/>
           <w:sz w:val="20"/>
           <w:szCs w:val="36"/>
         </w:rPr>
@@ -1496,6 +1681,7 @@
       </w:r>
       <w:r>
         <w:rPr>
+          <w:rFonts w:ascii="Ebrima" w:hAnsi="Ebrima" w:cs="Sans Serif Collection"/>
           <w:sz w:val="20"/>
           <w:szCs w:val="36"/>
         </w:rPr>
@@ -1503,6 +1689,7 @@
       </w:r>
       <w:r>
         <w:rPr>
+          <w:rFonts w:ascii="Ebrima" w:hAnsi="Ebrima" w:cs="Sans Serif Collection"/>
           <w:sz w:val="20"/>
           <w:szCs w:val="36"/>
         </w:rPr>
@@ -1513,6 +1700,7 @@
       <w:pPr>
         <w:ind w:left="62" w:right="14"/>
         <w:rPr>
+          <w:rFonts w:ascii="Ebrima" w:hAnsi="Ebrima" w:cs="Sans Serif Collection"/>
           <w:b/>
           <w:bCs/>
           <w:sz w:val="22"/>
@@ -1529,12 +1717,14 @@
         </w:numPr>
         <w:ind w:left="499" w:right="14"/>
         <w:rPr>
-          <w:sz w:val="22"/>
-          <w:szCs w:val="40"/>
-        </w:rPr>
-      </w:pPr>
-      <w:r>
-        <w:rPr>
+          <w:rFonts w:ascii="Ebrima" w:hAnsi="Ebrima" w:cs="Sans Serif Collection"/>
+          <w:sz w:val="22"/>
+          <w:szCs w:val="40"/>
+        </w:rPr>
+      </w:pPr>
+      <w:r>
+        <w:rPr>
+          <w:rFonts w:ascii="Ebrima" w:hAnsi="Ebrima" w:cs="Sans Serif Collection"/>
           <w:b/>
           <w:bCs/>
           <w:sz w:val="22"/>
@@ -1544,13 +1734,31 @@
       </w:r>
       <w:r>
         <w:rPr>
-          <w:sz w:val="22"/>
-          <w:szCs w:val="40"/>
-        </w:rPr>
-        <w:t xml:space="preserve"> I </w:t>
-      </w:r>
-      <w:r>
-        <w:rPr>
+          <w:rFonts w:ascii="Ebrima" w:hAnsi="Ebrima" w:cs="Sans Serif Collection"/>
+          <w:sz w:val="22"/>
+          <w:szCs w:val="40"/>
+        </w:rPr>
+        <w:t xml:space="preserve"> </w:t>
+      </w:r>
+      <w:r>
+        <w:rPr>
+          <w:rFonts w:ascii="Ebrima" w:hAnsi="Ebrima" w:cs="Sans Serif Collection"/>
+          <w:sz w:val="22"/>
+          <w:szCs w:val="40"/>
+        </w:rPr>
+        <w:t>|</w:t>
+      </w:r>
+      <w:r>
+        <w:rPr>
+          <w:rFonts w:ascii="Ebrima" w:hAnsi="Ebrima" w:cs="Sans Serif Collection"/>
+          <w:sz w:val="22"/>
+          <w:szCs w:val="40"/>
+        </w:rPr>
+        <w:t xml:space="preserve"> </w:t>
+      </w:r>
+      <w:r>
+        <w:rPr>
+          <w:rFonts w:ascii="Ebrima" w:hAnsi="Ebrima" w:cs="Sans Serif Collection"/>
           <w:color w:val="0F4761" w:themeColor="accent1" w:themeShade="BF"/>
           <w:sz w:val="22"/>
           <w:szCs w:val="40"/>
@@ -1563,12 +1771,14 @@
         <w:pStyle w:val="ListParagraph"/>
         <w:ind w:left="499" w:right="192"/>
         <w:rPr>
-          <w:sz w:val="20"/>
-          <w:szCs w:val="36"/>
-        </w:rPr>
-      </w:pPr>
-      <w:r>
-        <w:rPr>
+          <w:rFonts w:ascii="Ebrima" w:hAnsi="Ebrima" w:cs="Sans Serif Collection"/>
+          <w:sz w:val="20"/>
+          <w:szCs w:val="36"/>
+        </w:rPr>
+      </w:pPr>
+      <w:r>
+        <w:rPr>
+          <w:rFonts w:ascii="Ebrima" w:hAnsi="Ebrima" w:cs="Sans Serif Collection"/>
           <w:sz w:val="20"/>
           <w:szCs w:val="36"/>
         </w:rPr>
@@ -1576,6 +1786,7 @@
       </w:r>
       <w:r>
         <w:rPr>
+          <w:rFonts w:ascii="Ebrima" w:hAnsi="Ebrima" w:cs="Sans Serif Collection"/>
           <w:color w:val="BF4E14" w:themeColor="accent2" w:themeShade="BF"/>
           <w:sz w:val="20"/>
           <w:szCs w:val="36"/>
@@ -1584,6 +1795,7 @@
       </w:r>
       <w:r>
         <w:rPr>
+          <w:rFonts w:ascii="Ebrima" w:hAnsi="Ebrima" w:cs="Sans Serif Collection"/>
           <w:sz w:val="20"/>
           <w:szCs w:val="36"/>
         </w:rPr>
@@ -1591,6 +1803,7 @@
       </w:r>
       <w:r>
         <w:rPr>
+          <w:rFonts w:ascii="Ebrima" w:hAnsi="Ebrima" w:cs="Sans Serif Collection"/>
           <w:color w:val="BF4E14" w:themeColor="accent2" w:themeShade="BF"/>
           <w:sz w:val="20"/>
           <w:szCs w:val="36"/>
@@ -1599,6 +1812,7 @@
       </w:r>
       <w:r>
         <w:rPr>
+          <w:rFonts w:ascii="Ebrima" w:hAnsi="Ebrima" w:cs="Sans Serif Collection"/>
           <w:color w:val="BF4E14" w:themeColor="accent2" w:themeShade="BF"/>
           <w:sz w:val="20"/>
           <w:szCs w:val="36"/>
@@ -1607,6 +1821,7 @@
       </w:r>
       <w:r>
         <w:rPr>
+          <w:rFonts w:ascii="Ebrima" w:hAnsi="Ebrima" w:cs="Sans Serif Collection"/>
           <w:color w:val="BF4E14" w:themeColor="accent2" w:themeShade="BF"/>
           <w:sz w:val="20"/>
           <w:szCs w:val="36"/>
@@ -1615,6 +1830,7 @@
       </w:r>
       <w:r>
         <w:rPr>
+          <w:rFonts w:ascii="Ebrima" w:hAnsi="Ebrima" w:cs="Sans Serif Collection"/>
           <w:sz w:val="20"/>
           <w:szCs w:val="36"/>
         </w:rPr>
@@ -1622,6 +1838,7 @@
       </w:r>
       <w:r>
         <w:rPr>
+          <w:rFonts w:ascii="Ebrima" w:hAnsi="Ebrima" w:cs="Sans Serif Collection"/>
           <w:sz w:val="20"/>
           <w:szCs w:val="36"/>
         </w:rPr>
@@ -1629,6 +1846,7 @@
       </w:r>
       <w:r>
         <w:rPr>
+          <w:rFonts w:ascii="Ebrima" w:hAnsi="Ebrima" w:cs="Sans Serif Collection"/>
           <w:sz w:val="20"/>
           <w:szCs w:val="36"/>
         </w:rPr>
@@ -1636,6 +1854,7 @@
       </w:r>
       <w:r>
         <w:rPr>
+          <w:rFonts w:ascii="Ebrima" w:hAnsi="Ebrima" w:cs="Sans Serif Collection"/>
           <w:sz w:val="20"/>
           <w:szCs w:val="36"/>
         </w:rPr>
@@ -1643,6 +1862,7 @@
       </w:r>
       <w:r>
         <w:rPr>
+          <w:rFonts w:ascii="Ebrima" w:hAnsi="Ebrima" w:cs="Sans Serif Collection"/>
           <w:sz w:val="20"/>
           <w:szCs w:val="36"/>
         </w:rPr>
@@ -1650,6 +1870,7 @@
       </w:r>
       <w:r>
         <w:rPr>
+          <w:rFonts w:ascii="Ebrima" w:hAnsi="Ebrima" w:cs="Sans Serif Collection"/>
           <w:sz w:val="20"/>
           <w:szCs w:val="36"/>
         </w:rPr>
@@ -1657,6 +1878,7 @@
       </w:r>
       <w:r>
         <w:rPr>
+          <w:rFonts w:ascii="Ebrima" w:hAnsi="Ebrima" w:cs="Sans Serif Collection"/>
           <w:sz w:val="20"/>
           <w:szCs w:val="36"/>
         </w:rPr>
@@ -1670,13 +1892,14 @@
         <w:ind w:left="499"/>
         <w:jc w:val="left"/>
         <w:rPr>
-          <w:sz w:val="20"/>
-          <w:szCs w:val="36"/>
-        </w:rPr>
-      </w:pPr>
-      <w:r>
-        <w:rPr>
-          <w:rFonts w:ascii="Times New Roman" w:eastAsia="Times New Roman" w:hAnsi="Times New Roman" w:cs="Times New Roman"/>
+          <w:rFonts w:ascii="Ebrima" w:hAnsi="Ebrima" w:cs="Sans Serif Collection"/>
+          <w:sz w:val="20"/>
+          <w:szCs w:val="36"/>
+        </w:rPr>
+      </w:pPr>
+      <w:r>
+        <w:rPr>
+          <w:rFonts w:ascii="Ebrima" w:eastAsia="Times New Roman" w:hAnsi="Ebrima" w:cs="Sans Serif Collection"/>
           <w:color w:val="BF4E14" w:themeColor="accent2" w:themeShade="BF"/>
           <w:sz w:val="22"/>
           <w:szCs w:val="36"/>
@@ -1685,7 +1908,7 @@
       </w:r>
       <w:r>
         <w:rPr>
-          <w:rFonts w:ascii="Times New Roman" w:eastAsia="Times New Roman" w:hAnsi="Times New Roman" w:cs="Times New Roman"/>
+          <w:rFonts w:ascii="Ebrima" w:eastAsia="Times New Roman" w:hAnsi="Ebrima" w:cs="Sans Serif Collection"/>
           <w:sz w:val="22"/>
           <w:szCs w:val="36"/>
         </w:rPr>
@@ -1693,7 +1916,7 @@
       </w:r>
       <w:r>
         <w:rPr>
-          <w:rFonts w:ascii="Times New Roman" w:eastAsia="Times New Roman" w:hAnsi="Times New Roman" w:cs="Times New Roman"/>
+          <w:rFonts w:ascii="Ebrima" w:eastAsia="Times New Roman" w:hAnsi="Ebrima" w:cs="Sans Serif Collection"/>
           <w:sz w:val="22"/>
           <w:szCs w:val="36"/>
         </w:rPr>
@@ -1701,7 +1924,7 @@
       </w:r>
       <w:r>
         <w:rPr>
-          <w:rFonts w:ascii="Times New Roman" w:eastAsia="Times New Roman" w:hAnsi="Times New Roman" w:cs="Times New Roman"/>
+          <w:rFonts w:ascii="Ebrima" w:eastAsia="Times New Roman" w:hAnsi="Ebrima" w:cs="Sans Serif Collection"/>
           <w:color w:val="BF4E14" w:themeColor="accent2" w:themeShade="BF"/>
           <w:sz w:val="22"/>
           <w:szCs w:val="36"/>
@@ -1710,7 +1933,7 @@
       </w:r>
       <w:r>
         <w:rPr>
-          <w:rFonts w:ascii="Times New Roman" w:eastAsia="Times New Roman" w:hAnsi="Times New Roman" w:cs="Times New Roman"/>
+          <w:rFonts w:ascii="Ebrima" w:eastAsia="Times New Roman" w:hAnsi="Ebrima" w:cs="Sans Serif Collection"/>
           <w:color w:val="BF4E14" w:themeColor="accent2" w:themeShade="BF"/>
           <w:sz w:val="22"/>
           <w:szCs w:val="36"/>
@@ -1719,7 +1942,7 @@
       </w:r>
       <w:r>
         <w:rPr>
-          <w:rFonts w:ascii="Times New Roman" w:eastAsia="Times New Roman" w:hAnsi="Times New Roman" w:cs="Times New Roman"/>
+          <w:rFonts w:ascii="Ebrima" w:eastAsia="Times New Roman" w:hAnsi="Ebrima" w:cs="Sans Serif Collection"/>
           <w:sz w:val="22"/>
           <w:szCs w:val="36"/>
         </w:rPr>
@@ -1727,7 +1950,7 @@
       </w:r>
       <w:r>
         <w:rPr>
-          <w:rFonts w:ascii="Times New Roman" w:eastAsia="Times New Roman" w:hAnsi="Times New Roman" w:cs="Times New Roman"/>
+          <w:rFonts w:ascii="Ebrima" w:eastAsia="Times New Roman" w:hAnsi="Ebrima" w:cs="Sans Serif Collection"/>
           <w:sz w:val="22"/>
           <w:szCs w:val="36"/>
         </w:rPr>
@@ -1736,7 +1959,7 @@
       <w:proofErr w:type="spellStart"/>
       <w:r>
         <w:rPr>
-          <w:rFonts w:ascii="Times New Roman" w:eastAsia="Times New Roman" w:hAnsi="Times New Roman" w:cs="Times New Roman"/>
+          <w:rFonts w:ascii="Ebrima" w:eastAsia="Times New Roman" w:hAnsi="Ebrima" w:cs="Sans Serif Collection"/>
           <w:color w:val="BF4E14" w:themeColor="accent2" w:themeShade="BF"/>
           <w:sz w:val="22"/>
           <w:szCs w:val="36"/>
@@ -1746,7 +1969,7 @@
       <w:proofErr w:type="spellEnd"/>
       <w:r>
         <w:rPr>
-          <w:rFonts w:ascii="Times New Roman" w:eastAsia="Times New Roman" w:hAnsi="Times New Roman" w:cs="Times New Roman"/>
+          <w:rFonts w:ascii="Ebrima" w:eastAsia="Times New Roman" w:hAnsi="Ebrima" w:cs="Sans Serif Collection"/>
           <w:sz w:val="22"/>
           <w:szCs w:val="36"/>
         </w:rPr>
@@ -1755,7 +1978,7 @@
       <w:proofErr w:type="spellStart"/>
       <w:r>
         <w:rPr>
-          <w:rFonts w:ascii="Times New Roman" w:eastAsia="Times New Roman" w:hAnsi="Times New Roman" w:cs="Times New Roman"/>
+          <w:rFonts w:ascii="Ebrima" w:eastAsia="Times New Roman" w:hAnsi="Ebrima" w:cs="Sans Serif Collection"/>
           <w:color w:val="BF4E14" w:themeColor="accent2" w:themeShade="BF"/>
           <w:sz w:val="22"/>
           <w:szCs w:val="36"/>
@@ -1765,7 +1988,7 @@
       <w:proofErr w:type="spellEnd"/>
       <w:r>
         <w:rPr>
-          <w:rFonts w:ascii="Times New Roman" w:eastAsia="Times New Roman" w:hAnsi="Times New Roman" w:cs="Times New Roman"/>
+          <w:rFonts w:ascii="Ebrima" w:eastAsia="Times New Roman" w:hAnsi="Ebrima" w:cs="Sans Serif Collection"/>
           <w:sz w:val="22"/>
           <w:szCs w:val="36"/>
         </w:rPr>
@@ -1773,7 +1996,7 @@
       </w:r>
       <w:r>
         <w:rPr>
-          <w:rFonts w:ascii="Times New Roman" w:eastAsia="Times New Roman" w:hAnsi="Times New Roman" w:cs="Times New Roman"/>
+          <w:rFonts w:ascii="Ebrima" w:eastAsia="Times New Roman" w:hAnsi="Ebrima" w:cs="Sans Serif Collection"/>
           <w:sz w:val="22"/>
           <w:szCs w:val="36"/>
         </w:rPr>
@@ -1781,7 +2004,7 @@
       </w:r>
       <w:r>
         <w:rPr>
-          <w:rFonts w:ascii="Times New Roman" w:eastAsia="Times New Roman" w:hAnsi="Times New Roman" w:cs="Times New Roman"/>
+          <w:rFonts w:ascii="Ebrima" w:eastAsia="Times New Roman" w:hAnsi="Ebrima" w:cs="Sans Serif Collection"/>
           <w:color w:val="BF4E14" w:themeColor="accent2" w:themeShade="BF"/>
           <w:sz w:val="22"/>
           <w:szCs w:val="36"/>
@@ -1790,7 +2013,7 @@
       </w:r>
       <w:r>
         <w:rPr>
-          <w:rFonts w:ascii="Times New Roman" w:eastAsia="Times New Roman" w:hAnsi="Times New Roman" w:cs="Times New Roman"/>
+          <w:rFonts w:ascii="Ebrima" w:eastAsia="Times New Roman" w:hAnsi="Ebrima" w:cs="Sans Serif Collection"/>
           <w:sz w:val="22"/>
           <w:szCs w:val="36"/>
         </w:rPr>
@@ -1798,7 +2021,7 @@
       </w:r>
       <w:r>
         <w:rPr>
-          <w:rFonts w:ascii="Times New Roman" w:eastAsia="Times New Roman" w:hAnsi="Times New Roman" w:cs="Times New Roman"/>
+          <w:rFonts w:ascii="Ebrima" w:eastAsia="Times New Roman" w:hAnsi="Ebrima" w:cs="Sans Serif Collection"/>
           <w:sz w:val="22"/>
           <w:szCs w:val="36"/>
         </w:rPr>
@@ -1806,7 +2029,7 @@
       </w:r>
       <w:r>
         <w:rPr>
-          <w:rFonts w:ascii="Times New Roman" w:eastAsia="Times New Roman" w:hAnsi="Times New Roman" w:cs="Times New Roman"/>
+          <w:rFonts w:ascii="Ebrima" w:eastAsia="Times New Roman" w:hAnsi="Ebrima" w:cs="Sans Serif Collection"/>
           <w:color w:val="BF4E14" w:themeColor="accent2" w:themeShade="BF"/>
           <w:sz w:val="22"/>
           <w:szCs w:val="36"/>
@@ -1815,7 +2038,7 @@
       </w:r>
       <w:r>
         <w:rPr>
-          <w:rFonts w:ascii="Times New Roman" w:eastAsia="Times New Roman" w:hAnsi="Times New Roman" w:cs="Times New Roman"/>
+          <w:rFonts w:ascii="Ebrima" w:eastAsia="Times New Roman" w:hAnsi="Ebrima" w:cs="Sans Serif Collection"/>
           <w:color w:val="BF4E14" w:themeColor="accent2" w:themeShade="BF"/>
           <w:sz w:val="22"/>
           <w:szCs w:val="36"/>
@@ -1824,7 +2047,7 @@
       </w:r>
       <w:r>
         <w:rPr>
-          <w:rFonts w:ascii="Times New Roman" w:eastAsia="Times New Roman" w:hAnsi="Times New Roman" w:cs="Times New Roman"/>
+          <w:rFonts w:ascii="Ebrima" w:eastAsia="Times New Roman" w:hAnsi="Ebrima" w:cs="Sans Serif Collection"/>
           <w:sz w:val="22"/>
           <w:szCs w:val="36"/>
         </w:rPr>
@@ -1832,7 +2055,7 @@
       </w:r>
       <w:r>
         <w:rPr>
-          <w:rFonts w:ascii="Times New Roman" w:eastAsia="Times New Roman" w:hAnsi="Times New Roman" w:cs="Times New Roman"/>
+          <w:rFonts w:ascii="Ebrima" w:eastAsia="Times New Roman" w:hAnsi="Ebrima" w:cs="Sans Serif Collection"/>
           <w:color w:val="BF4E14" w:themeColor="accent2" w:themeShade="BF"/>
           <w:sz w:val="22"/>
           <w:szCs w:val="36"/>
@@ -1846,6 +2069,7 @@
         <w:ind w:left="0" w:hanging="10"/>
         <w:jc w:val="left"/>
         <w:rPr>
+          <w:rFonts w:ascii="Ebrima" w:hAnsi="Ebrima" w:cs="Sans Serif Collection"/>
           <w:sz w:val="20"/>
           <w:szCs w:val="36"/>
         </w:rPr>
@@ -1861,6 +2085,7 @@
         <w:spacing w:line="359" w:lineRule="auto"/>
         <w:ind w:left="499" w:right="4167"/>
         <w:rPr>
+          <w:rFonts w:ascii="Ebrima" w:hAnsi="Ebrima" w:cs="Sans Serif Collection"/>
           <w:color w:val="0F4761" w:themeColor="accent1" w:themeShade="BF"/>
           <w:sz w:val="22"/>
           <w:szCs w:val="40"/>
@@ -1868,6 +2093,7 @@
       </w:pPr>
       <w:r>
         <w:rPr>
+          <w:rFonts w:ascii="Ebrima" w:hAnsi="Ebrima" w:cs="Sans Serif Collection"/>
           <w:b/>
           <w:bCs/>
           <w:sz w:val="22"/>
@@ -1877,13 +2103,31 @@
       </w:r>
       <w:r>
         <w:rPr>
-          <w:sz w:val="22"/>
-          <w:szCs w:val="40"/>
-        </w:rPr>
-        <w:t xml:space="preserve"> I </w:t>
-      </w:r>
-      <w:r>
-        <w:rPr>
+          <w:rFonts w:ascii="Ebrima" w:hAnsi="Ebrima" w:cs="Sans Serif Collection"/>
+          <w:sz w:val="22"/>
+          <w:szCs w:val="40"/>
+        </w:rPr>
+        <w:t xml:space="preserve"> </w:t>
+      </w:r>
+      <w:r>
+        <w:rPr>
+          <w:rFonts w:ascii="Ebrima" w:hAnsi="Ebrima" w:cs="Sans Serif Collection"/>
+          <w:sz w:val="22"/>
+          <w:szCs w:val="40"/>
+        </w:rPr>
+        <w:t>|</w:t>
+      </w:r>
+      <w:r>
+        <w:rPr>
+          <w:rFonts w:ascii="Ebrima" w:hAnsi="Ebrima" w:cs="Sans Serif Collection"/>
+          <w:sz w:val="22"/>
+          <w:szCs w:val="40"/>
+        </w:rPr>
+        <w:t xml:space="preserve"> </w:t>
+      </w:r>
+      <w:r>
+        <w:rPr>
+          <w:rFonts w:ascii="Ebrima" w:hAnsi="Ebrima" w:cs="Sans Serif Collection"/>
           <w:color w:val="0F4761" w:themeColor="accent1" w:themeShade="BF"/>
           <w:sz w:val="22"/>
           <w:szCs w:val="40"/>
@@ -1893,16 +2137,17 @@
     </w:p>
     <w:p>
       <w:pPr>
-        <w:pStyle w:val="ListParagraph"/>
-        <w:spacing w:line="359" w:lineRule="auto"/>
-        <w:ind w:left="499" w:right="4167"/>
-        <w:rPr>
-          <w:sz w:val="20"/>
-          <w:szCs w:val="36"/>
-        </w:rPr>
-      </w:pPr>
-      <w:r>
-        <w:rPr>
+        <w:spacing w:after="89"/>
+        <w:ind w:left="499" w:right="14"/>
+        <w:rPr>
+          <w:rFonts w:ascii="Ebrima" w:hAnsi="Ebrima" w:cs="Sans Serif Collection"/>
+          <w:sz w:val="20"/>
+          <w:szCs w:val="36"/>
+        </w:rPr>
+      </w:pPr>
+      <w:r>
+        <w:rPr>
+          <w:rFonts w:ascii="Ebrima" w:hAnsi="Ebrima" w:cs="Sans Serif Collection"/>
           <w:sz w:val="20"/>
           <w:szCs w:val="36"/>
         </w:rPr>
@@ -1910,6 +2155,7 @@
       </w:r>
       <w:r>
         <w:rPr>
+          <w:rFonts w:ascii="Ebrima" w:hAnsi="Ebrima" w:cs="Sans Serif Collection"/>
           <w:sz w:val="20"/>
           <w:szCs w:val="36"/>
         </w:rPr>
@@ -1917,6 +2163,7 @@
       </w:r>
       <w:r>
         <w:rPr>
+          <w:rFonts w:ascii="Ebrima" w:hAnsi="Ebrima" w:cs="Sans Serif Collection"/>
           <w:sz w:val="20"/>
           <w:szCs w:val="36"/>
         </w:rPr>
@@ -1924,42 +2171,31 @@
       </w:r>
       <w:r>
         <w:rPr>
-          <w:sz w:val="20"/>
-          <w:szCs w:val="36"/>
-        </w:rPr>
-        <w:t xml:space="preserve"> and</w:t>
-      </w:r>
-      <w:r>
-        <w:rPr>
-          <w:color w:val="0F4761" w:themeColor="accent1" w:themeShade="BF"/>
-          <w:sz w:val="22"/>
-          <w:szCs w:val="40"/>
+          <w:rFonts w:ascii="Ebrima" w:hAnsi="Ebrima" w:cs="Sans Serif Collection"/>
+          <w:sz w:val="20"/>
+          <w:szCs w:val="36"/>
+        </w:rPr>
+        <w:t xml:space="preserve"> and web </w:t>
+      </w:r>
+      <w:r>
+        <w:rPr>
+          <w:rFonts w:ascii="Ebrima" w:hAnsi="Ebrima" w:cs="Sans Serif Collection"/>
+          <w:sz w:val="20"/>
+          <w:szCs w:val="36"/>
+        </w:rPr>
+        <w:t>development</w:t>
+      </w:r>
+      <w:r>
+        <w:rPr>
+          <w:rFonts w:ascii="Ebrima" w:hAnsi="Ebrima" w:cs="Sans Serif Collection"/>
+          <w:sz w:val="20"/>
+          <w:szCs w:val="36"/>
         </w:rPr>
         <w:t xml:space="preserve"> </w:t>
       </w:r>
       <w:r>
         <w:rPr>
-          <w:sz w:val="20"/>
-          <w:szCs w:val="36"/>
-        </w:rPr>
-        <w:t xml:space="preserve">web </w:t>
-      </w:r>
-      <w:r>
-        <w:rPr>
-          <w:sz w:val="20"/>
-          <w:szCs w:val="36"/>
-        </w:rPr>
-        <w:t>development</w:t>
-      </w:r>
-      <w:r>
-        <w:rPr>
-          <w:sz w:val="20"/>
-          <w:szCs w:val="36"/>
-        </w:rPr>
-        <w:t xml:space="preserve"> </w:t>
-      </w:r>
-      <w:r>
-        <w:rPr>
+          <w:rFonts w:ascii="Ebrima" w:hAnsi="Ebrima" w:cs="Sans Serif Collection"/>
           <w:sz w:val="20"/>
           <w:szCs w:val="36"/>
         </w:rPr>
@@ -1967,14 +2203,36 @@
       </w:r>
       <w:r>
         <w:rPr>
-          <w:sz w:val="20"/>
-          <w:szCs w:val="36"/>
-        </w:rPr>
-        <w:t xml:space="preserve"> various tools and techniques. Figma</w:t>
-      </w:r>
-      <w:r>
-        <w:rPr>
-          <w:noProof/>
+          <w:rFonts w:ascii="Ebrima" w:hAnsi="Ebrima" w:cs="Sans Serif Collection"/>
+          <w:sz w:val="20"/>
+          <w:szCs w:val="36"/>
+        </w:rPr>
+        <w:t xml:space="preserve"> various tools and techniques.</w:t>
+      </w:r>
+    </w:p>
+    <w:p>
+      <w:pPr>
+        <w:spacing w:after="89"/>
+        <w:ind w:left="499" w:right="14"/>
+        <w:rPr>
+          <w:rFonts w:ascii="Ebrima" w:hAnsi="Ebrima" w:cs="Sans Serif Collection"/>
+          <w:sz w:val="20"/>
+          <w:szCs w:val="36"/>
+        </w:rPr>
+      </w:pPr>
+      <w:r>
+        <w:rPr>
+          <w:rFonts w:ascii="Ebrima" w:hAnsi="Ebrima" w:cs="Sans Serif Collection"/>
+          <w:sz w:val="20"/>
+          <w:szCs w:val="36"/>
+        </w:rPr>
+        <w:t>Figma</w:t>
+      </w:r>
+      <w:r>
+        <w:rPr>
+          <w:rFonts w:ascii="Ebrima" w:hAnsi="Ebrima" w:cs="Sans Serif Collection"/>
+          <w:sz w:val="20"/>
+          <w:szCs w:val="36"/>
         </w:rPr>
         <w:drawing>
           <wp:inline distT="0" distB="0" distL="0" distR="0" wp14:anchorId="7602C1A8" wp14:editId="62CC510D">
@@ -2012,6 +2270,7 @@
       </w:r>
       <w:r>
         <w:rPr>
+          <w:rFonts w:ascii="Ebrima" w:hAnsi="Ebrima" w:cs="Sans Serif Collection"/>
           <w:sz w:val="20"/>
           <w:szCs w:val="36"/>
         </w:rPr>
@@ -2019,7 +2278,7 @@
       </w:r>
       <w:r>
         <w:rPr>
-          <w:rFonts w:ascii="Times New Roman" w:eastAsia="Times New Roman" w:hAnsi="Times New Roman" w:cs="Times New Roman"/>
+          <w:rFonts w:ascii="Ebrima" w:hAnsi="Ebrima" w:cs="Sans Serif Collection"/>
           <w:sz w:val="20"/>
           <w:szCs w:val="36"/>
         </w:rPr>
@@ -2027,7 +2286,7 @@
       </w:r>
       <w:r>
         <w:rPr>
-          <w:rFonts w:ascii="Times New Roman" w:eastAsia="Times New Roman" w:hAnsi="Times New Roman" w:cs="Times New Roman"/>
+          <w:rFonts w:ascii="Ebrima" w:hAnsi="Ebrima" w:cs="Sans Serif Collection"/>
           <w:sz w:val="20"/>
           <w:szCs w:val="36"/>
         </w:rPr>
@@ -2035,7 +2294,7 @@
       </w:r>
       <w:r>
         <w:rPr>
-          <w:rFonts w:ascii="Times New Roman" w:eastAsia="Times New Roman" w:hAnsi="Times New Roman" w:cs="Times New Roman"/>
+          <w:rFonts w:ascii="Ebrima" w:hAnsi="Ebrima" w:cs="Sans Serif Collection"/>
           <w:sz w:val="20"/>
           <w:szCs w:val="36"/>
         </w:rPr>
@@ -2043,7 +2302,7 @@
       </w:r>
       <w:r>
         <w:rPr>
-          <w:rFonts w:ascii="Times New Roman" w:eastAsia="Times New Roman" w:hAnsi="Times New Roman" w:cs="Times New Roman"/>
+          <w:rFonts w:ascii="Ebrima" w:hAnsi="Ebrima" w:cs="Sans Serif Collection"/>
           <w:sz w:val="20"/>
           <w:szCs w:val="36"/>
         </w:rPr>
@@ -2051,7 +2310,7 @@
       </w:r>
       <w:r>
         <w:rPr>
-          <w:rFonts w:ascii="Times New Roman" w:eastAsia="Times New Roman" w:hAnsi="Times New Roman" w:cs="Times New Roman"/>
+          <w:rFonts w:ascii="Ebrima" w:hAnsi="Ebrima" w:cs="Sans Serif Collection"/>
           <w:sz w:val="20"/>
           <w:szCs w:val="36"/>
         </w:rPr>
@@ -2059,7 +2318,7 @@
       </w:r>
       <w:r>
         <w:rPr>
-          <w:rFonts w:ascii="Times New Roman" w:eastAsia="Times New Roman" w:hAnsi="Times New Roman" w:cs="Times New Roman"/>
+          <w:rFonts w:ascii="Ebrima" w:hAnsi="Ebrima" w:cs="Sans Serif Collection"/>
           <w:sz w:val="20"/>
           <w:szCs w:val="36"/>
         </w:rPr>
@@ -2067,7 +2326,7 @@
       </w:r>
       <w:r>
         <w:rPr>
-          <w:rFonts w:ascii="Times New Roman" w:eastAsia="Times New Roman" w:hAnsi="Times New Roman" w:cs="Times New Roman"/>
+          <w:rFonts w:ascii="Ebrima" w:hAnsi="Ebrima" w:cs="Sans Serif Collection"/>
           <w:sz w:val="20"/>
           <w:szCs w:val="36"/>
         </w:rPr>
@@ -2075,7 +2334,7 @@
       </w:r>
       <w:r>
         <w:rPr>
-          <w:rFonts w:ascii="Times New Roman" w:eastAsia="Times New Roman" w:hAnsi="Times New Roman" w:cs="Times New Roman"/>
+          <w:rFonts w:ascii="Ebrima" w:hAnsi="Ebrima" w:cs="Sans Serif Collection"/>
           <w:sz w:val="20"/>
           <w:szCs w:val="36"/>
         </w:rPr>
@@ -2083,7 +2342,7 @@
       </w:r>
       <w:r>
         <w:rPr>
-          <w:rFonts w:ascii="Times New Roman" w:eastAsia="Times New Roman" w:hAnsi="Times New Roman" w:cs="Times New Roman"/>
+          <w:rFonts w:ascii="Ebrima" w:hAnsi="Ebrima" w:cs="Sans Serif Collection"/>
           <w:sz w:val="20"/>
           <w:szCs w:val="36"/>
         </w:rPr>
@@ -2091,7 +2350,7 @@
       </w:r>
       <w:r>
         <w:rPr>
-          <w:rFonts w:ascii="Times New Roman" w:eastAsia="Times New Roman" w:hAnsi="Times New Roman" w:cs="Times New Roman"/>
+          <w:rFonts w:ascii="Ebrima" w:hAnsi="Ebrima" w:cs="Sans Serif Collection"/>
           <w:sz w:val="20"/>
           <w:szCs w:val="36"/>
         </w:rPr>
@@ -2099,7 +2358,9 @@
       </w:r>
       <w:r>
         <w:rPr>
-          <w:noProof/>
+          <w:rFonts w:ascii="Ebrima" w:hAnsi="Ebrima" w:cs="Sans Serif Collection"/>
+          <w:sz w:val="20"/>
+          <w:szCs w:val="36"/>
         </w:rPr>
         <w:drawing>
           <wp:inline distT="0" distB="0" distL="0" distR="0" wp14:anchorId="534E45D9" wp14:editId="7CDA85C6">
@@ -2140,7 +2401,7 @@
       <w:pPr>
         <w:ind w:left="62" w:right="14"/>
         <w:rPr>
-          <w:rFonts w:ascii="Times New Roman" w:eastAsia="Times New Roman" w:hAnsi="Times New Roman" w:cs="Times New Roman"/>
+          <w:rFonts w:ascii="Ebrima" w:eastAsia="Times New Roman" w:hAnsi="Ebrima" w:cs="Sans Serif Collection"/>
           <w:sz w:val="22"/>
           <w:szCs w:val="36"/>
         </w:rPr>
@@ -2155,12 +2416,14 @@
         </w:numPr>
         <w:ind w:left="499" w:right="14"/>
         <w:rPr>
-          <w:sz w:val="22"/>
-          <w:szCs w:val="40"/>
-        </w:rPr>
-      </w:pPr>
-      <w:r>
-        <w:rPr>
+          <w:rFonts w:ascii="Ebrima" w:hAnsi="Ebrima" w:cs="Sans Serif Collection"/>
+          <w:sz w:val="22"/>
+          <w:szCs w:val="40"/>
+        </w:rPr>
+      </w:pPr>
+      <w:r>
+        <w:rPr>
+          <w:rFonts w:ascii="Ebrima" w:hAnsi="Ebrima" w:cs="Sans Serif Collection"/>
           <w:b/>
           <w:bCs/>
           <w:sz w:val="22"/>
@@ -2170,13 +2433,31 @@
       </w:r>
       <w:r>
         <w:rPr>
-          <w:sz w:val="22"/>
-          <w:szCs w:val="40"/>
-        </w:rPr>
-        <w:t xml:space="preserve"> I </w:t>
-      </w:r>
-      <w:r>
-        <w:rPr>
+          <w:rFonts w:ascii="Ebrima" w:hAnsi="Ebrima" w:cs="Sans Serif Collection"/>
+          <w:sz w:val="22"/>
+          <w:szCs w:val="40"/>
+        </w:rPr>
+        <w:t xml:space="preserve"> </w:t>
+      </w:r>
+      <w:r>
+        <w:rPr>
+          <w:rFonts w:ascii="Ebrima" w:hAnsi="Ebrima" w:cs="Sans Serif Collection"/>
+          <w:sz w:val="22"/>
+          <w:szCs w:val="40"/>
+        </w:rPr>
+        <w:t>|</w:t>
+      </w:r>
+      <w:r>
+        <w:rPr>
+          <w:rFonts w:ascii="Ebrima" w:hAnsi="Ebrima" w:cs="Sans Serif Collection"/>
+          <w:sz w:val="22"/>
+          <w:szCs w:val="40"/>
+        </w:rPr>
+        <w:t xml:space="preserve"> </w:t>
+      </w:r>
+      <w:r>
+        <w:rPr>
+          <w:rFonts w:ascii="Ebrima" w:hAnsi="Ebrima" w:cs="Sans Serif Collection"/>
           <w:color w:val="0F4761" w:themeColor="accent1" w:themeShade="BF"/>
           <w:sz w:val="22"/>
           <w:szCs w:val="40"/>
@@ -2189,12 +2470,14 @@
         <w:pStyle w:val="ListParagraph"/>
         <w:ind w:left="499" w:right="14"/>
         <w:rPr>
-          <w:sz w:val="20"/>
-          <w:szCs w:val="36"/>
-        </w:rPr>
-      </w:pPr>
-      <w:r>
-        <w:rPr>
+          <w:rFonts w:ascii="Ebrima" w:hAnsi="Ebrima" w:cs="Sans Serif Collection"/>
+          <w:sz w:val="20"/>
+          <w:szCs w:val="36"/>
+        </w:rPr>
+      </w:pPr>
+      <w:r>
+        <w:rPr>
+          <w:rFonts w:ascii="Ebrima" w:hAnsi="Ebrima" w:cs="Sans Serif Collection"/>
           <w:sz w:val="20"/>
           <w:szCs w:val="36"/>
         </w:rPr>
@@ -2202,6 +2485,7 @@
       </w:r>
       <w:r>
         <w:rPr>
+          <w:rFonts w:ascii="Ebrima" w:hAnsi="Ebrima" w:cs="Sans Serif Collection"/>
           <w:sz w:val="20"/>
           <w:szCs w:val="36"/>
         </w:rPr>
@@ -2209,6 +2493,7 @@
       </w:r>
       <w:r>
         <w:rPr>
+          <w:rFonts w:ascii="Ebrima" w:hAnsi="Ebrima" w:cs="Sans Serif Collection"/>
           <w:sz w:val="20"/>
           <w:szCs w:val="36"/>
         </w:rPr>
@@ -2216,6 +2501,7 @@
       </w:r>
       <w:r>
         <w:rPr>
+          <w:rFonts w:ascii="Ebrima" w:hAnsi="Ebrima" w:cs="Sans Serif Collection"/>
           <w:sz w:val="20"/>
           <w:szCs w:val="36"/>
         </w:rPr>
@@ -2223,6 +2509,7 @@
       </w:r>
       <w:r>
         <w:rPr>
+          <w:rFonts w:ascii="Ebrima" w:hAnsi="Ebrima" w:cs="Sans Serif Collection"/>
           <w:sz w:val="20"/>
           <w:szCs w:val="36"/>
         </w:rPr>
@@ -2233,7 +2520,7 @@
       <w:pPr>
         <w:ind w:left="62" w:right="14"/>
         <w:rPr>
-          <w:rFonts w:ascii="Times New Roman" w:eastAsia="Times New Roman" w:hAnsi="Times New Roman" w:cs="Times New Roman"/>
+          <w:rFonts w:ascii="Ebrima" w:eastAsia="Times New Roman" w:hAnsi="Ebrima" w:cs="Sans Serif Collection"/>
           <w:sz w:val="22"/>
           <w:szCs w:val="36"/>
         </w:rPr>
@@ -2248,6 +2535,7 @@
         </w:numPr>
         <w:ind w:left="499" w:right="14"/>
         <w:rPr>
+          <w:rFonts w:ascii="Ebrima" w:hAnsi="Ebrima" w:cs="Sans Serif Collection"/>
           <w:color w:val="0F4761" w:themeColor="accent1" w:themeShade="BF"/>
           <w:sz w:val="22"/>
           <w:szCs w:val="40"/>
@@ -2255,6 +2543,7 @@
       </w:pPr>
       <w:r>
         <w:rPr>
+          <w:rFonts w:ascii="Ebrima" w:hAnsi="Ebrima" w:cs="Sans Serif Collection"/>
           <w:b/>
           <w:bCs/>
           <w:sz w:val="22"/>
@@ -2264,13 +2553,31 @@
       </w:r>
       <w:r>
         <w:rPr>
-          <w:sz w:val="22"/>
-          <w:szCs w:val="40"/>
-        </w:rPr>
-        <w:t xml:space="preserve"> I </w:t>
-      </w:r>
-      <w:r>
-        <w:rPr>
+          <w:rFonts w:ascii="Ebrima" w:hAnsi="Ebrima" w:cs="Sans Serif Collection"/>
+          <w:sz w:val="22"/>
+          <w:szCs w:val="40"/>
+        </w:rPr>
+        <w:t xml:space="preserve"> </w:t>
+      </w:r>
+      <w:r>
+        <w:rPr>
+          <w:rFonts w:ascii="Ebrima" w:hAnsi="Ebrima" w:cs="Sans Serif Collection"/>
+          <w:sz w:val="22"/>
+          <w:szCs w:val="40"/>
+        </w:rPr>
+        <w:t>|</w:t>
+      </w:r>
+      <w:r>
+        <w:rPr>
+          <w:rFonts w:ascii="Ebrima" w:hAnsi="Ebrima" w:cs="Sans Serif Collection"/>
+          <w:sz w:val="22"/>
+          <w:szCs w:val="40"/>
+        </w:rPr>
+        <w:t xml:space="preserve"> </w:t>
+      </w:r>
+      <w:r>
+        <w:rPr>
+          <w:rFonts w:ascii="Ebrima" w:hAnsi="Ebrima" w:cs="Sans Serif Collection"/>
           <w:color w:val="0F4761" w:themeColor="accent1" w:themeShade="BF"/>
           <w:sz w:val="22"/>
           <w:szCs w:val="40"/>
@@ -2280,6 +2587,7 @@
       <w:proofErr w:type="spellStart"/>
       <w:r>
         <w:rPr>
+          <w:rFonts w:ascii="Ebrima" w:hAnsi="Ebrima" w:cs="Sans Serif Collection"/>
           <w:color w:val="0F4761" w:themeColor="accent1" w:themeShade="BF"/>
           <w:sz w:val="22"/>
           <w:szCs w:val="40"/>
@@ -2293,12 +2601,14 @@
         <w:pStyle w:val="ListParagraph"/>
         <w:ind w:left="499" w:right="14"/>
         <w:rPr>
-          <w:sz w:val="20"/>
-          <w:szCs w:val="36"/>
-        </w:rPr>
-      </w:pPr>
-      <w:r>
-        <w:rPr>
+          <w:rFonts w:ascii="Ebrima" w:hAnsi="Ebrima" w:cs="Sans Serif Collection"/>
+          <w:sz w:val="20"/>
+          <w:szCs w:val="36"/>
+        </w:rPr>
+      </w:pPr>
+      <w:r>
+        <w:rPr>
+          <w:rFonts w:ascii="Ebrima" w:hAnsi="Ebrima" w:cs="Sans Serif Collection"/>
           <w:sz w:val="20"/>
           <w:szCs w:val="36"/>
         </w:rPr>
@@ -2306,6 +2616,7 @@
       </w:r>
       <w:r>
         <w:rPr>
+          <w:rFonts w:ascii="Ebrima" w:hAnsi="Ebrima" w:cs="Sans Serif Collection"/>
           <w:noProof/>
         </w:rPr>
         <w:drawing>
@@ -2349,12 +2660,14 @@
         <w:spacing w:after="1061"/>
         <w:ind w:left="499" w:right="14"/>
         <w:rPr>
-          <w:sz w:val="20"/>
-          <w:szCs w:val="36"/>
-        </w:rPr>
-      </w:pPr>
-      <w:r>
-        <w:rPr>
+          <w:rFonts w:ascii="Ebrima" w:hAnsi="Ebrima" w:cs="Sans Serif Collection"/>
+          <w:sz w:val="20"/>
+          <w:szCs w:val="36"/>
+        </w:rPr>
+      </w:pPr>
+      <w:r>
+        <w:rPr>
+          <w:rFonts w:ascii="Ebrima" w:hAnsi="Ebrima" w:cs="Sans Serif Collection"/>
           <w:sz w:val="20"/>
           <w:szCs w:val="36"/>
         </w:rPr>
@@ -2362,6 +2675,7 @@
       </w:r>
       <w:r>
         <w:rPr>
+          <w:rFonts w:ascii="Ebrima" w:hAnsi="Ebrima" w:cs="Sans Serif Collection"/>
           <w:sz w:val="20"/>
           <w:szCs w:val="36"/>
         </w:rPr>
@@ -2402,12 +2716,14 @@
         <w:ind w:left="283" w:right="283"/>
         <w:jc w:val="center"/>
         <w:rPr>
-          <w:sz w:val="22"/>
-          <w:szCs w:val="40"/>
-        </w:rPr>
-      </w:pPr>
-      <w:r>
-        <w:rPr>
+          <w:rFonts w:ascii="Consolas" w:hAnsi="Consolas"/>
+          <w:sz w:val="22"/>
+          <w:szCs w:val="40"/>
+        </w:rPr>
+      </w:pPr>
+      <w:r>
+        <w:rPr>
+          <w:rFonts w:ascii="Consolas" w:hAnsi="Consolas"/>
           <w:sz w:val="22"/>
           <w:szCs w:val="40"/>
         </w:rPr>
@@ -2416,6 +2732,7 @@
       <w:proofErr w:type="spellStart"/>
       <w:r>
         <w:rPr>
+          <w:rFonts w:ascii="Consolas" w:hAnsi="Consolas"/>
           <w:sz w:val="22"/>
           <w:szCs w:val="40"/>
         </w:rPr>
@@ -2424,6 +2741,7 @@
       <w:proofErr w:type="spellEnd"/>
       <w:r>
         <w:rPr>
+          <w:rFonts w:ascii="Consolas" w:hAnsi="Consolas"/>
           <w:sz w:val="22"/>
           <w:szCs w:val="40"/>
         </w:rPr>
@@ -2432,46 +2750,58 @@
       <w:proofErr w:type="spellStart"/>
       <w:r>
         <w:rPr>
-          <w:sz w:val="22"/>
-          <w:szCs w:val="40"/>
-        </w:rPr>
-        <w:t>DaisyUI</w:t>
+          <w:rFonts w:ascii="Consolas" w:hAnsi="Consolas"/>
+          <w:sz w:val="22"/>
+          <w:szCs w:val="40"/>
+        </w:rPr>
+        <w:t>d</w:t>
+      </w:r>
+      <w:r>
+        <w:rPr>
+          <w:rFonts w:ascii="Consolas" w:hAnsi="Consolas"/>
+          <w:sz w:val="22"/>
+          <w:szCs w:val="40"/>
+        </w:rPr>
+        <w:t>aisyUI</w:t>
       </w:r>
       <w:proofErr w:type="spellEnd"/>
       <w:r>
         <w:rPr>
+          <w:rFonts w:ascii="Consolas" w:hAnsi="Consolas"/>
           <w:sz w:val="22"/>
           <w:szCs w:val="40"/>
         </w:rPr>
         <w:t xml:space="preserve"> | MUI | Ant | Postgres | Server | Next.js | </w:t>
       </w:r>
+      <w:r>
+        <w:rPr>
+          <w:rFonts w:ascii="Consolas" w:hAnsi="Consolas"/>
+          <w:sz w:val="22"/>
+          <w:szCs w:val="40"/>
+        </w:rPr>
+        <w:t>Nodejs</w:t>
+      </w:r>
+      <w:r>
+        <w:rPr>
+          <w:rFonts w:ascii="Consolas" w:hAnsi="Consolas"/>
+          <w:sz w:val="22"/>
+          <w:szCs w:val="40"/>
+        </w:rPr>
+        <w:t xml:space="preserve"> | Python | Code | Firebase | </w:t>
+      </w:r>
       <w:proofErr w:type="spellStart"/>
       <w:r>
         <w:rPr>
-          <w:sz w:val="22"/>
-          <w:szCs w:val="40"/>
-        </w:rPr>
-        <w:t>NodeJs</w:t>
+          <w:rFonts w:ascii="Consolas" w:hAnsi="Consolas"/>
+          <w:sz w:val="22"/>
+          <w:szCs w:val="40"/>
+        </w:rPr>
+        <w:t>Supabase</w:t>
       </w:r>
       <w:proofErr w:type="spellEnd"/>
       <w:r>
         <w:rPr>
-          <w:sz w:val="22"/>
-          <w:szCs w:val="40"/>
-        </w:rPr>
-        <w:t xml:space="preserve"> | Python | Code | Firebase | </w:t>
-      </w:r>
-      <w:proofErr w:type="spellStart"/>
-      <w:r>
-        <w:rPr>
-          <w:sz w:val="22"/>
-          <w:szCs w:val="40"/>
-        </w:rPr>
-        <w:t>Supabase</w:t>
-      </w:r>
-      <w:proofErr w:type="spellEnd"/>
-      <w:r>
-        <w:rPr>
+          <w:rFonts w:ascii="Consolas" w:hAnsi="Consolas"/>
           <w:sz w:val="22"/>
           <w:szCs w:val="40"/>
         </w:rPr>
@@ -2518,28 +2848,31 @@
           <w:sz w:val="32"/>
           <w:szCs w:val="28"/>
         </w:rPr>
+        <w:lastRenderedPageBreak/>
         <w:t>Contact Me</w:t>
       </w:r>
     </w:p>
     <w:p>
       <w:pPr>
-        <w:rPr>
-          <w:sz w:val="24"/>
-          <w:szCs w:val="44"/>
+        <w:spacing w:line="360" w:lineRule="auto"/>
+        <w:ind w:left="14"/>
+        <w:rPr>
+          <w:sz w:val="22"/>
+          <w:szCs w:val="40"/>
         </w:rPr>
       </w:pPr>
       <w:r>
         <w:rPr>
           <w:rFonts w:ascii="Segoe UI Emoji" w:hAnsi="Segoe UI Emoji" w:cs="Segoe UI Emoji"/>
-          <w:sz w:val="24"/>
-          <w:szCs w:val="44"/>
+          <w:sz w:val="22"/>
+          <w:szCs w:val="40"/>
         </w:rPr>
         <w:t xml:space="preserve">📧 </w:t>
       </w:r>
       <w:r>
         <w:rPr>
-          <w:sz w:val="24"/>
-          <w:szCs w:val="44"/>
+          <w:sz w:val="22"/>
+          <w:szCs w:val="40"/>
         </w:rPr>
         <w:t xml:space="preserve"> </w:t>
       </w:r>
@@ -2547,24 +2880,24 @@
         <w:r>
           <w:rPr>
             <w:rStyle w:val="Hyperlink"/>
-            <w:sz w:val="24"/>
-            <w:szCs w:val="44"/>
+            <w:sz w:val="22"/>
+            <w:szCs w:val="40"/>
           </w:rPr>
           <w:t>Admin@webl</w:t>
         </w:r>
         <w:r>
           <w:rPr>
             <w:rStyle w:val="Hyperlink"/>
-            <w:sz w:val="24"/>
-            <w:szCs w:val="44"/>
+            <w:sz w:val="22"/>
+            <w:szCs w:val="40"/>
           </w:rPr>
           <w:t>y</w:t>
         </w:r>
         <w:r>
           <w:rPr>
             <w:rStyle w:val="Hyperlink"/>
-            <w:sz w:val="24"/>
-            <w:szCs w:val="44"/>
+            <w:sz w:val="22"/>
+            <w:szCs w:val="40"/>
           </w:rPr>
           <w:t>.digital</w:t>
         </w:r>
@@ -2572,23 +2905,25 @@
     </w:p>
     <w:p>
       <w:pPr>
-        <w:rPr>
-          <w:sz w:val="24"/>
-          <w:szCs w:val="44"/>
+        <w:spacing w:line="360" w:lineRule="auto"/>
+        <w:ind w:left="14"/>
+        <w:rPr>
+          <w:sz w:val="22"/>
+          <w:szCs w:val="40"/>
         </w:rPr>
       </w:pPr>
       <w:r>
         <w:rPr>
           <w:rFonts w:ascii="Segoe UI Emoji" w:hAnsi="Segoe UI Emoji" w:cs="Segoe UI Emoji"/>
-          <w:sz w:val="24"/>
-          <w:szCs w:val="44"/>
+          <w:sz w:val="22"/>
+          <w:szCs w:val="40"/>
         </w:rPr>
         <w:t xml:space="preserve">🔗 </w:t>
       </w:r>
       <w:r>
         <w:rPr>
-          <w:sz w:val="24"/>
-          <w:szCs w:val="44"/>
+          <w:sz w:val="22"/>
+          <w:szCs w:val="40"/>
         </w:rPr>
         <w:t xml:space="preserve"> </w:t>
       </w:r>
@@ -2596,8 +2931,8 @@
         <w:r>
           <w:rPr>
             <w:rStyle w:val="Hyperlink"/>
-            <w:sz w:val="24"/>
-            <w:szCs w:val="44"/>
+            <w:sz w:val="22"/>
+            <w:szCs w:val="40"/>
           </w:rPr>
           <w:t>LinkedIn Profile</w:t>
         </w:r>
@@ -2605,24 +2940,26 @@
     </w:p>
     <w:p>
       <w:pPr>
-        <w:rPr>
-          <w:sz w:val="20"/>
-          <w:szCs w:val="36"/>
+        <w:spacing w:line="360" w:lineRule="auto"/>
+        <w:ind w:left="14"/>
+        <w:rPr>
+          <w:sz w:val="18"/>
+          <w:szCs w:val="32"/>
         </w:rPr>
       </w:pPr>
       <w:r>
         <w:rPr>
           <w:rFonts w:ascii="Segoe UI Emoji" w:hAnsi="Segoe UI Emoji" w:cs="Segoe UI Emoji"/>
-          <w:sz w:val="24"/>
-          <w:szCs w:val="44"/>
+          <w:sz w:val="22"/>
+          <w:szCs w:val="40"/>
         </w:rPr>
         <w:t>🐙</w:t>
       </w:r>
       <w:r>
         <w:rPr>
           <w:rFonts w:ascii="Segoe UI Emoji" w:hAnsi="Segoe UI Emoji" w:cs="Segoe UI Emoji"/>
-          <w:sz w:val="24"/>
-          <w:szCs w:val="44"/>
+          <w:sz w:val="22"/>
+          <w:szCs w:val="40"/>
         </w:rPr>
         <w:t xml:space="preserve">  </w:t>
       </w:r>
@@ -2632,8 +2969,8 @@
           <w:rPr>
             <w:rStyle w:val="Hyperlink"/>
             <w:rFonts w:ascii="Segoe UI Emoji" w:hAnsi="Segoe UI Emoji" w:cs="Segoe UI Emoji"/>
-            <w:sz w:val="24"/>
-            <w:szCs w:val="44"/>
+            <w:sz w:val="22"/>
+            <w:szCs w:val="40"/>
           </w:rPr>
           <w:t>github</w:t>
         </w:r>
@@ -2642,8 +2979,8 @@
           <w:rPr>
             <w:rStyle w:val="Hyperlink"/>
             <w:rFonts w:ascii="Segoe UI Emoji" w:hAnsi="Segoe UI Emoji" w:cs="Segoe UI Emoji"/>
-            <w:sz w:val="24"/>
-            <w:szCs w:val="44"/>
+            <w:sz w:val="22"/>
+            <w:szCs w:val="40"/>
           </w:rPr>
           <w:t xml:space="preserve"> @ </w:t>
         </w:r>
@@ -2652,8 +2989,8 @@
           <w:rPr>
             <w:rStyle w:val="Hyperlink"/>
             <w:rFonts w:ascii="Segoe UI Emoji" w:hAnsi="Segoe UI Emoji" w:cs="Segoe UI Emoji"/>
-            <w:sz w:val="24"/>
-            <w:szCs w:val="44"/>
+            <w:sz w:val="22"/>
+            <w:szCs w:val="40"/>
           </w:rPr>
           <w:t>Ad</w:t>
         </w:r>
@@ -2661,8 +2998,8 @@
           <w:rPr>
             <w:rStyle w:val="Hyperlink"/>
             <w:rFonts w:ascii="Segoe UI Emoji" w:hAnsi="Segoe UI Emoji" w:cs="Segoe UI Emoji"/>
-            <w:sz w:val="24"/>
-            <w:szCs w:val="44"/>
+            <w:sz w:val="22"/>
+            <w:szCs w:val="40"/>
           </w:rPr>
           <w:t>i</w:t>
         </w:r>
@@ -2670,8 +3007,8 @@
           <w:rPr>
             <w:rStyle w:val="Hyperlink"/>
             <w:rFonts w:ascii="Segoe UI Emoji" w:hAnsi="Segoe UI Emoji" w:cs="Segoe UI Emoji"/>
-            <w:sz w:val="24"/>
-            <w:szCs w:val="44"/>
+            <w:sz w:val="22"/>
+            <w:szCs w:val="40"/>
           </w:rPr>
           <w:t>Yd</w:t>
         </w:r>
@@ -2680,16 +3017,18 @@
     </w:p>
     <w:p>
       <w:pPr>
-        <w:rPr>
-          <w:sz w:val="24"/>
-          <w:szCs w:val="44"/>
+        <w:spacing w:line="360" w:lineRule="auto"/>
+        <w:ind w:left="14"/>
+        <w:rPr>
+          <w:sz w:val="22"/>
+          <w:szCs w:val="40"/>
         </w:rPr>
       </w:pPr>
       <w:r>
         <w:rPr>
           <w:rFonts w:ascii="Segoe UI Emoji" w:hAnsi="Segoe UI Emoji" w:cs="Segoe UI Emoji"/>
-          <w:sz w:val="24"/>
-          <w:szCs w:val="44"/>
+          <w:sz w:val="22"/>
+          <w:szCs w:val="40"/>
         </w:rPr>
         <w:t xml:space="preserve">🌐  </w:t>
       </w:r>
@@ -2699,8 +3038,8 @@
         <w:r>
           <w:rPr>
             <w:rStyle w:val="Hyperlink"/>
-            <w:sz w:val="24"/>
-            <w:szCs w:val="44"/>
+            <w:sz w:val="22"/>
+            <w:szCs w:val="40"/>
           </w:rPr>
           <w:t>webly.digital</w:t>
         </w:r>
@@ -2709,8 +3048,8 @@
       </w:hyperlink>
       <w:r>
         <w:rPr>
-          <w:sz w:val="24"/>
-          <w:szCs w:val="44"/>
+          <w:sz w:val="22"/>
+          <w:szCs w:val="40"/>
         </w:rPr>
         <w:t xml:space="preserve"> | </w:t>
       </w:r>
@@ -2718,8 +3057,8 @@
         <w:r>
           <w:rPr>
             <w:rStyle w:val="Hyperlink"/>
-            <w:sz w:val="24"/>
-            <w:szCs w:val="44"/>
+            <w:sz w:val="22"/>
+            <w:szCs w:val="40"/>
           </w:rPr>
           <w:t>adiyd.github.io/About</w:t>
         </w:r>
@@ -2727,16 +3066,18 @@
     </w:p>
     <w:p>
       <w:pPr>
-        <w:rPr>
-          <w:sz w:val="24"/>
-          <w:szCs w:val="44"/>
+        <w:spacing w:line="360" w:lineRule="auto"/>
+        <w:ind w:left="14"/>
+        <w:rPr>
+          <w:sz w:val="22"/>
+          <w:szCs w:val="40"/>
         </w:rPr>
       </w:pPr>
       <w:r>
         <w:rPr>
           <w:rFonts w:ascii="Segoe UI Emoji" w:hAnsi="Segoe UI Emoji" w:cs="Segoe UI Emoji"/>
-          <w:sz w:val="24"/>
-          <w:szCs w:val="44"/>
+          <w:sz w:val="22"/>
+          <w:szCs w:val="40"/>
         </w:rPr>
         <w:t xml:space="preserve">📞  </w:t>
       </w:r>
@@ -2744,8 +3085,8 @@
         <w:r>
           <w:rPr>
             <w:rStyle w:val="Hyperlink"/>
-            <w:sz w:val="24"/>
-            <w:szCs w:val="44"/>
+            <w:sz w:val="22"/>
+            <w:szCs w:val="40"/>
           </w:rPr>
           <w:t>+972-527242775</w:t>
         </w:r>

</xml_diff>

<commit_message>
add somee final changes in pdf
</commit_message>
<xml_diff>
--- a/about/public/assets/AdiYehuda-CVS.docx
+++ b/about/public/assets/AdiYehuda-CVS.docx
@@ -729,7 +729,37 @@
           <w:sz w:val="22"/>
           <w:szCs w:val="36"/>
         </w:rPr>
-        <w:t xml:space="preserve">Senior Hardware Engineer &amp; Product Lead </w:t>
+        <w:t>Senior Hardware</w:t>
+      </w:r>
+      <w:r>
+        <w:rPr>
+          <w:rFonts w:ascii="Ebrima" w:hAnsi="Ebrima" w:cs="Sans Serif Collection"/>
+          <w:b/>
+          <w:bCs/>
+          <w:sz w:val="22"/>
+          <w:szCs w:val="36"/>
+        </w:rPr>
+        <w:t xml:space="preserve"> </w:t>
+      </w:r>
+      <w:r>
+        <w:rPr>
+          <w:rFonts w:ascii="Ebrima" w:hAnsi="Ebrima" w:cs="Sans Serif Collection"/>
+          <w:b/>
+          <w:bCs/>
+          <w:sz w:val="22"/>
+          <w:szCs w:val="36"/>
+        </w:rPr>
+        <w:t>&amp; Product</w:t>
+      </w:r>
+      <w:r>
+        <w:rPr>
+          <w:rFonts w:ascii="Ebrima" w:hAnsi="Ebrima" w:cs="Sans Serif Collection"/>
+          <w:b/>
+          <w:bCs/>
+          <w:sz w:val="22"/>
+          <w:szCs w:val="36"/>
+        </w:rPr>
+        <w:t xml:space="preserve"> Engineer </w:t>
       </w:r>
       <w:r>
         <w:rPr>
@@ -774,7 +804,55 @@
           <w:sz w:val="20"/>
           <w:szCs w:val="36"/>
         </w:rPr>
-        <w:t xml:space="preserve">Led multidisciplinary development of advanced analog/digital hardware systems for renewable energy products. Responsible for full product cycle—from early design and prototyping to validation and mass </w:t>
+        <w:t>Led multidisciplinary development of advanced analog/digital hardware systems for renewable energy products. Responsible</w:t>
+      </w:r>
+      <w:r>
+        <w:rPr>
+          <w:rFonts w:ascii="Ebrima" w:hAnsi="Ebrima" w:cs="Sans Serif Collection"/>
+          <w:sz w:val="20"/>
+          <w:szCs w:val="36"/>
+        </w:rPr>
+        <w:t xml:space="preserve"> </w:t>
+      </w:r>
+      <w:r>
+        <w:rPr>
+          <w:rFonts w:ascii="Ebrima" w:hAnsi="Ebrima" w:cs="Sans Serif Collection"/>
+          <w:sz w:val="20"/>
+          <w:szCs w:val="36"/>
+        </w:rPr>
+        <w:t>for</w:t>
+      </w:r>
+      <w:r>
+        <w:rPr>
+          <w:rFonts w:ascii="Ebrima" w:hAnsi="Ebrima" w:cs="Sans Serif Collection"/>
+          <w:sz w:val="20"/>
+          <w:szCs w:val="36"/>
+        </w:rPr>
+        <w:t xml:space="preserve"> </w:t>
+      </w:r>
+      <w:r>
+        <w:rPr>
+          <w:rFonts w:ascii="Ebrima" w:hAnsi="Ebrima" w:cs="Sans Serif Collection"/>
+          <w:sz w:val="20"/>
+          <w:szCs w:val="36"/>
+        </w:rPr>
+        <w:t>full product cycle</w:t>
+      </w:r>
+      <w:r>
+        <w:rPr>
+          <w:rFonts w:ascii="Ebrima" w:hAnsi="Ebrima" w:cs="Sans Serif Collection"/>
+          <w:sz w:val="20"/>
+          <w:szCs w:val="36"/>
+        </w:rPr>
+        <w:t xml:space="preserve"> - </w:t>
+      </w:r>
+      <w:r>
+        <w:rPr>
+          <w:rFonts w:ascii="Ebrima" w:hAnsi="Ebrima" w:cs="Sans Serif Collection"/>
+          <w:sz w:val="20"/>
+          <w:szCs w:val="36"/>
+        </w:rPr>
+        <w:t xml:space="preserve">from early design and prototyping to validation and mass </w:t>
       </w:r>
       <w:r>
         <w:rPr>
@@ -1292,26 +1370,15 @@
           <w:sz w:val="22"/>
           <w:szCs w:val="36"/>
         </w:rPr>
-        <w:t>Controlled</w:t>
-      </w:r>
-      <w:r>
-        <w:rPr>
-          <w:rFonts w:ascii="Ebrima" w:hAnsi="Ebrima" w:cs="Sans Serif Collection"/>
-          <w:b/>
-          <w:bCs/>
+        <w:t>Controlled Systems</w:t>
+      </w:r>
+      <w:r>
+        <w:rPr>
+          <w:rFonts w:ascii="Ebrima" w:hAnsi="Ebrima" w:cs="Sans Serif Collection"/>
           <w:color w:val="0F4761" w:themeColor="accent1" w:themeShade="BF"/>
           <w:sz w:val="22"/>
           <w:szCs w:val="36"/>
         </w:rPr>
-        <w:t xml:space="preserve"> Systems</w:t>
-      </w:r>
-      <w:r>
-        <w:rPr>
-          <w:rFonts w:ascii="Ebrima" w:hAnsi="Ebrima" w:cs="Sans Serif Collection"/>
-          <w:color w:val="0F4761" w:themeColor="accent1" w:themeShade="BF"/>
-          <w:sz w:val="22"/>
-          <w:szCs w:val="36"/>
-        </w:rPr>
         <w:t xml:space="preserve"> </w:t>
       </w:r>
       <w:r>
@@ -1320,7 +1387,15 @@
           <w:sz w:val="22"/>
           <w:szCs w:val="36"/>
         </w:rPr>
-        <w:t>- Feedback loops, logic blocks, and control theory fundamentals.</w:t>
+        <w:t xml:space="preserve">- </w:t>
+      </w:r>
+      <w:r>
+        <w:rPr>
+          <w:rFonts w:ascii="Ebrima" w:hAnsi="Ebrima" w:cs="Sans Serif Collection"/>
+          <w:sz w:val="20"/>
+          <w:szCs w:val="36"/>
+        </w:rPr>
+        <w:t>Feedback loops, logic blocks, and control theory fundamentals.</w:t>
       </w:r>
     </w:p>
     <w:p>
@@ -1912,15 +1987,7 @@
           <w:sz w:val="22"/>
           <w:szCs w:val="36"/>
         </w:rPr>
-        <w:t>,</w:t>
-      </w:r>
-      <w:r>
-        <w:rPr>
-          <w:rFonts w:ascii="Ebrima" w:eastAsia="Times New Roman" w:hAnsi="Ebrima" w:cs="Sans Serif Collection"/>
-          <w:sz w:val="22"/>
-          <w:szCs w:val="36"/>
-        </w:rPr>
-        <w:t xml:space="preserve"> </w:t>
+        <w:t xml:space="preserve">, </w:t>
       </w:r>
       <w:r>
         <w:rPr>
@@ -1929,8 +1996,17 @@
           <w:sz w:val="22"/>
           <w:szCs w:val="36"/>
         </w:rPr>
-        <w:t xml:space="preserve">Radix </w:t>
-      </w:r>
+        <w:t>Radix UI</w:t>
+      </w:r>
+      <w:r>
+        <w:rPr>
+          <w:rFonts w:ascii="Ebrima" w:eastAsia="Times New Roman" w:hAnsi="Ebrima" w:cs="Sans Serif Collection"/>
+          <w:sz w:val="22"/>
+          <w:szCs w:val="36"/>
+        </w:rPr>
+        <w:t xml:space="preserve">, </w:t>
+      </w:r>
+      <w:proofErr w:type="spellStart"/>
       <w:r>
         <w:rPr>
           <w:rFonts w:ascii="Ebrima" w:eastAsia="Times New Roman" w:hAnsi="Ebrima" w:cs="Sans Serif Collection"/>
@@ -1938,23 +2014,16 @@
           <w:sz w:val="22"/>
           <w:szCs w:val="36"/>
         </w:rPr>
-        <w:t>UI</w:t>
-      </w:r>
+        <w:t>ShadCN</w:t>
+      </w:r>
+      <w:proofErr w:type="spellEnd"/>
       <w:r>
         <w:rPr>
           <w:rFonts w:ascii="Ebrima" w:eastAsia="Times New Roman" w:hAnsi="Ebrima" w:cs="Sans Serif Collection"/>
           <w:sz w:val="22"/>
           <w:szCs w:val="36"/>
         </w:rPr>
-        <w:t>,</w:t>
-      </w:r>
-      <w:r>
-        <w:rPr>
-          <w:rFonts w:ascii="Ebrima" w:eastAsia="Times New Roman" w:hAnsi="Ebrima" w:cs="Sans Serif Collection"/>
-          <w:sz w:val="22"/>
-          <w:szCs w:val="36"/>
-        </w:rPr>
-        <w:t xml:space="preserve"> </w:t>
+        <w:t xml:space="preserve">, </w:t>
       </w:r>
       <w:proofErr w:type="spellStart"/>
       <w:r>
@@ -1964,7 +2033,7 @@
           <w:sz w:val="22"/>
           <w:szCs w:val="36"/>
         </w:rPr>
-        <w:t>ShadCN</w:t>
+        <w:t>daisyUI</w:t>
       </w:r>
       <w:proofErr w:type="spellEnd"/>
       <w:r>
@@ -1974,33 +2043,6 @@
           <w:szCs w:val="36"/>
         </w:rPr>
         <w:t xml:space="preserve">, </w:t>
-      </w:r>
-      <w:proofErr w:type="spellStart"/>
-      <w:r>
-        <w:rPr>
-          <w:rFonts w:ascii="Ebrima" w:eastAsia="Times New Roman" w:hAnsi="Ebrima" w:cs="Sans Serif Collection"/>
-          <w:color w:val="BF4E14" w:themeColor="accent2" w:themeShade="BF"/>
-          <w:sz w:val="22"/>
-          <w:szCs w:val="36"/>
-        </w:rPr>
-        <w:t>daisyUI</w:t>
-      </w:r>
-      <w:proofErr w:type="spellEnd"/>
-      <w:r>
-        <w:rPr>
-          <w:rFonts w:ascii="Ebrima" w:eastAsia="Times New Roman" w:hAnsi="Ebrima" w:cs="Sans Serif Collection"/>
-          <w:sz w:val="22"/>
-          <w:szCs w:val="36"/>
-        </w:rPr>
-        <w:t>,</w:t>
-      </w:r>
-      <w:r>
-        <w:rPr>
-          <w:rFonts w:ascii="Ebrima" w:eastAsia="Times New Roman" w:hAnsi="Ebrima" w:cs="Sans Serif Collection"/>
-          <w:sz w:val="22"/>
-          <w:szCs w:val="36"/>
-        </w:rPr>
-        <w:t xml:space="preserve"> </w:t>
       </w:r>
       <w:r>
         <w:rPr>
@@ -2151,63 +2193,7 @@
           <w:sz w:val="20"/>
           <w:szCs w:val="36"/>
         </w:rPr>
-        <w:t>multiple</w:t>
-      </w:r>
-      <w:r>
-        <w:rPr>
-          <w:rFonts w:ascii="Ebrima" w:hAnsi="Ebrima" w:cs="Sans Serif Collection"/>
-          <w:sz w:val="20"/>
-          <w:szCs w:val="36"/>
-        </w:rPr>
-        <w:t xml:space="preserve"> courses on UI/UX</w:t>
-      </w:r>
-      <w:r>
-        <w:rPr>
-          <w:rFonts w:ascii="Ebrima" w:hAnsi="Ebrima" w:cs="Sans Serif Collection"/>
-          <w:sz w:val="20"/>
-          <w:szCs w:val="36"/>
-        </w:rPr>
-        <w:t xml:space="preserve"> design</w:t>
-      </w:r>
-      <w:r>
-        <w:rPr>
-          <w:rFonts w:ascii="Ebrima" w:hAnsi="Ebrima" w:cs="Sans Serif Collection"/>
-          <w:sz w:val="20"/>
-          <w:szCs w:val="36"/>
-        </w:rPr>
-        <w:t xml:space="preserve"> and web </w:t>
-      </w:r>
-      <w:r>
-        <w:rPr>
-          <w:rFonts w:ascii="Ebrima" w:hAnsi="Ebrima" w:cs="Sans Serif Collection"/>
-          <w:sz w:val="20"/>
-          <w:szCs w:val="36"/>
-        </w:rPr>
-        <w:t>development</w:t>
-      </w:r>
-      <w:r>
-        <w:rPr>
-          <w:rFonts w:ascii="Ebrima" w:hAnsi="Ebrima" w:cs="Sans Serif Collection"/>
-          <w:sz w:val="20"/>
-          <w:szCs w:val="36"/>
-        </w:rPr>
-        <w:t xml:space="preserve"> </w:t>
-      </w:r>
-      <w:r>
-        <w:rPr>
-          <w:rFonts w:ascii="Ebrima" w:hAnsi="Ebrima" w:cs="Sans Serif Collection"/>
-          <w:sz w:val="20"/>
-          <w:szCs w:val="36"/>
-        </w:rPr>
-        <w:t>including</w:t>
-      </w:r>
-      <w:r>
-        <w:rPr>
-          <w:rFonts w:ascii="Ebrima" w:hAnsi="Ebrima" w:cs="Sans Serif Collection"/>
-          <w:sz w:val="20"/>
-          <w:szCs w:val="36"/>
-        </w:rPr>
-        <w:t xml:space="preserve"> various tools and techniques.</w:t>
+        <w:t>multiple courses on UI/UX design and web development including various tools and techniques.</w:t>
       </w:r>
     </w:p>
     <w:p>
@@ -2231,6 +2217,7 @@
       <w:r>
         <w:rPr>
           <w:rFonts w:ascii="Ebrima" w:hAnsi="Ebrima" w:cs="Sans Serif Collection"/>
+          <w:noProof/>
           <w:sz w:val="20"/>
           <w:szCs w:val="36"/>
         </w:rPr>
@@ -2359,6 +2346,7 @@
       <w:r>
         <w:rPr>
           <w:rFonts w:ascii="Ebrima" w:hAnsi="Ebrima" w:cs="Sans Serif Collection"/>
+          <w:noProof/>
           <w:sz w:val="20"/>
           <w:szCs w:val="36"/>
         </w:rPr>
@@ -2671,15 +2659,7 @@
           <w:sz w:val="20"/>
           <w:szCs w:val="36"/>
         </w:rPr>
-        <w:t>Selenium,</w:t>
-      </w:r>
-      <w:r>
-        <w:rPr>
-          <w:rFonts w:ascii="Ebrima" w:hAnsi="Ebrima" w:cs="Sans Serif Collection"/>
-          <w:sz w:val="20"/>
-          <w:szCs w:val="36"/>
-        </w:rPr>
-        <w:t xml:space="preserve"> and more.</w:t>
+        <w:t>Selenium, and more.</w:t>
       </w:r>
     </w:p>
     <w:p>
@@ -2883,23 +2863,7 @@
             <w:sz w:val="22"/>
             <w:szCs w:val="40"/>
           </w:rPr>
-          <w:t>Admin@webl</w:t>
-        </w:r>
-        <w:r>
-          <w:rPr>
-            <w:rStyle w:val="Hyperlink"/>
-            <w:sz w:val="22"/>
-            <w:szCs w:val="40"/>
-          </w:rPr>
-          <w:t>y</w:t>
-        </w:r>
-        <w:r>
-          <w:rPr>
-            <w:rStyle w:val="Hyperlink"/>
-            <w:sz w:val="22"/>
-            <w:szCs w:val="40"/>
-          </w:rPr>
-          <w:t>.digital</w:t>
+          <w:t>Admin@webly.digital</w:t>
         </w:r>
       </w:hyperlink>
     </w:p>
@@ -2953,15 +2917,7 @@
           <w:sz w:val="22"/>
           <w:szCs w:val="40"/>
         </w:rPr>
-        <w:t>🐙</w:t>
-      </w:r>
-      <w:r>
-        <w:rPr>
-          <w:rFonts w:ascii="Segoe UI Emoji" w:hAnsi="Segoe UI Emoji" w:cs="Segoe UI Emoji"/>
-          <w:sz w:val="22"/>
-          <w:szCs w:val="40"/>
-        </w:rPr>
-        <w:t xml:space="preserve">  </w:t>
+        <w:t xml:space="preserve">🐙  </w:t>
       </w:r>
       <w:hyperlink r:id="rId14" w:history="1">
         <w:proofErr w:type="spellStart"/>
@@ -2992,25 +2948,7 @@
             <w:sz w:val="22"/>
             <w:szCs w:val="40"/>
           </w:rPr>
-          <w:t>Ad</w:t>
-        </w:r>
-        <w:r>
-          <w:rPr>
-            <w:rStyle w:val="Hyperlink"/>
-            <w:rFonts w:ascii="Segoe UI Emoji" w:hAnsi="Segoe UI Emoji" w:cs="Segoe UI Emoji"/>
-            <w:sz w:val="22"/>
-            <w:szCs w:val="40"/>
-          </w:rPr>
-          <w:t>i</w:t>
-        </w:r>
-        <w:r>
-          <w:rPr>
-            <w:rStyle w:val="Hyperlink"/>
-            <w:rFonts w:ascii="Segoe UI Emoji" w:hAnsi="Segoe UI Emoji" w:cs="Segoe UI Emoji"/>
-            <w:sz w:val="22"/>
-            <w:szCs w:val="40"/>
-          </w:rPr>
-          <w:t>Yd</w:t>
+          <w:t>AdiYd</w:t>
         </w:r>
         <w:proofErr w:type="spellEnd"/>
       </w:hyperlink>
@@ -4440,6 +4378,7 @@
   <w:style w:type="character" w:default="1" w:styleId="DefaultParagraphFont">
     <w:name w:val="Default Paragraph Font"/>
     <w:uiPriority w:val="1"/>
+    <w:semiHidden/>
     <w:unhideWhenUsed/>
   </w:style>
   <w:style w:type="table" w:default="1" w:styleId="TableNormal">

</xml_diff>

<commit_message>
add some change to typos
</commit_message>
<xml_diff>
--- a/about/public/assets/AdiYehuda-CVS.docx
+++ b/about/public/assets/AdiYehuda-CVS.docx
@@ -377,6 +377,7 @@
         </w:rPr>
         <w:t xml:space="preserve">Designing and developing modern web applications and SaaS platforms with a strong focus on scalability, clean user experience, and cloud-native architecture. Balancing both front-end interfaces and backend infrastructure </w:t>
       </w:r>
+      <w:proofErr w:type="gramStart"/>
       <w:r>
         <w:rPr>
           <w:rFonts w:ascii="Ebrima" w:hAnsi="Ebrima" w:cs="Sans Serif Collection"/>
@@ -385,6 +386,7 @@
         </w:rPr>
         <w:t>including</w:t>
       </w:r>
+      <w:proofErr w:type="gramEnd"/>
       <w:r>
         <w:rPr>
           <w:rFonts w:ascii="Ebrima" w:hAnsi="Ebrima" w:cs="Sans Serif Collection"/>
@@ -918,7 +920,31 @@
           <w:sz w:val="20"/>
           <w:szCs w:val="36"/>
         </w:rPr>
-        <w:t>Frontal lectures for TAU engineering students in mathematics and physics. lessons and marathons to clarify complex topics, driving higher exam success rates. Focusing on teaching out of the box problem solving skills and creative thinking.</w:t>
+        <w:t xml:space="preserve">Frontal lectures for TAU engineering students in mathematics and physics. lessons and marathons to </w:t>
+      </w:r>
+      <w:r>
+        <w:rPr>
+          <w:rFonts w:ascii="Ebrima" w:hAnsi="Ebrima" w:cs="Sans Serif Collection"/>
+          <w:sz w:val="20"/>
+          <w:szCs w:val="36"/>
+        </w:rPr>
+        <w:t>practice</w:t>
+      </w:r>
+      <w:r>
+        <w:rPr>
+          <w:rFonts w:ascii="Ebrima" w:hAnsi="Ebrima" w:cs="Sans Serif Collection"/>
+          <w:sz w:val="20"/>
+          <w:szCs w:val="36"/>
+        </w:rPr>
+        <w:t xml:space="preserve"> complex topics, driving higher exam success rates. </w:t>
+      </w:r>
+      <w:r>
+        <w:rPr>
+          <w:rFonts w:ascii="Ebrima" w:hAnsi="Ebrima" w:cs="Sans Serif Collection"/>
+          <w:sz w:val="20"/>
+          <w:szCs w:val="36"/>
+        </w:rPr>
+        <w:t>Focusing on problem solving skills, out of the box thinking and creative approaches.</w:t>
       </w:r>
     </w:p>
     <w:p>
@@ -1408,7 +1434,25 @@
           <w:sz w:val="20"/>
           <w:szCs w:val="36"/>
         </w:rPr>
-        <w:t xml:space="preserve">In-depth course on Al engineering, covering advanced topics in Al models, prompt engineering, Al params, optimization, prompt caching and method to improve performance. Focused on </w:t>
+        <w:t xml:space="preserve">In-depth course on Al engineering, covering advanced topics in Al models, prompt engineering, Al params, optimization, prompt </w:t>
+      </w:r>
+      <w:proofErr w:type="gramStart"/>
+      <w:r>
+        <w:rPr>
+          <w:rFonts w:ascii="Ebrima" w:hAnsi="Ebrima" w:cs="Sans Serif Collection"/>
+          <w:sz w:val="20"/>
+          <w:szCs w:val="36"/>
+        </w:rPr>
+        <w:t>caching</w:t>
+      </w:r>
+      <w:proofErr w:type="gramEnd"/>
+      <w:r>
+        <w:rPr>
+          <w:rFonts w:ascii="Ebrima" w:hAnsi="Ebrima" w:cs="Sans Serif Collection"/>
+          <w:sz w:val="20"/>
+          <w:szCs w:val="36"/>
+        </w:rPr>
+        <w:t xml:space="preserve"> and method to improve performance. Focused on </w:t>
       </w:r>
       <w:r>
         <w:rPr>
@@ -2794,6 +2838,7 @@
         <w:t xml:space="preserve">🌐  </w:t>
       </w:r>
       <w:hyperlink r:id="rId15" w:history="1">
+        <w:proofErr w:type="gramStart"/>
         <w:r>
           <w:rPr>
             <w:rStyle w:val="Hyperlink"/>
@@ -2802,6 +2847,7 @@
           </w:rPr>
           <w:t>webly.digital</w:t>
         </w:r>
+        <w:proofErr w:type="gramEnd"/>
       </w:hyperlink>
       <w:r>
         <w:rPr>
@@ -4197,7 +4243,6 @@
   <w:style w:type="character" w:default="1" w:styleId="DefaultParagraphFont">
     <w:name w:val="Default Paragraph Font"/>
     <w:uiPriority w:val="1"/>
-    <w:semiHidden/>
     <w:unhideWhenUsed/>
   </w:style>
   <w:style w:type="table" w:default="1" w:styleId="TableNormal">

</xml_diff>

<commit_message>
change some pdf label color
</commit_message>
<xml_diff>
--- a/about/public/assets/AdiYehuda-CVS.docx
+++ b/about/public/assets/AdiYehuda-CVS.docx
@@ -462,10 +462,9 @@
       <w:r>
         <w:rPr>
           <w:rFonts w:ascii="Ebrima" w:hAnsi="Ebrima" w:cs="Sans Serif Collection"/>
-          <w:b/>
-          <w:bCs/>
-          <w:sz w:val="20"/>
-          <w:szCs w:val="36"/>
+          <w:sz w:val="20"/>
+          <w:szCs w:val="36"/>
+          <w:u w:val="single"/>
         </w:rPr>
         <w:t>Proficient</w:t>
       </w:r>
@@ -479,24 +478,46 @@
       </w:r>
       <w:r>
         <w:rPr>
-          <w:rFonts w:ascii="Ebrima" w:hAnsi="Ebrima" w:cs="Sans Serif Collection"/>
-          <w:color w:val="C00000"/>
-          <w:sz w:val="20"/>
-          <w:szCs w:val="36"/>
-        </w:rPr>
-        <w:t>React</w:t>
-      </w:r>
-      <w:r>
-        <w:rPr>
-          <w:rFonts w:ascii="Ebrima" w:hAnsi="Ebrima" w:cs="Sans Serif Collection"/>
-          <w:sz w:val="20"/>
-          <w:szCs w:val="36"/>
-        </w:rPr>
-        <w:t>,</w:t>
-      </w:r>
-      <w:r>
-        <w:rPr>
-          <w:rFonts w:ascii="Ebrima" w:hAnsi="Ebrima" w:cs="Sans Serif Collection"/>
+          <w:rFonts w:ascii="Lucida Console" w:hAnsi="Lucida Console" w:cs="Sans Serif Collection"/>
+          <w:color w:val="BF4E14" w:themeColor="accent2" w:themeShade="BF"/>
+          <w:sz w:val="20"/>
+          <w:szCs w:val="36"/>
+        </w:rPr>
+        <w:t>React,</w:t>
+      </w:r>
+      <w:r>
+        <w:rPr>
+          <w:rFonts w:ascii="Lucida Console" w:hAnsi="Lucida Console" w:cs="Sans Serif Collection"/>
+          <w:color w:val="BF4E14" w:themeColor="accent2" w:themeShade="BF"/>
+          <w:sz w:val="20"/>
+          <w:szCs w:val="36"/>
+        </w:rPr>
+        <w:t xml:space="preserve"> Next.js, Firebase, </w:t>
+      </w:r>
+      <w:proofErr w:type="spellStart"/>
+      <w:r>
+        <w:rPr>
+          <w:rFonts w:ascii="Lucida Console" w:hAnsi="Lucida Console" w:cs="Sans Serif Collection"/>
+          <w:color w:val="BF4E14" w:themeColor="accent2" w:themeShade="BF"/>
+          <w:sz w:val="20"/>
+          <w:szCs w:val="36"/>
+        </w:rPr>
+        <w:t>Supabase</w:t>
+      </w:r>
+      <w:proofErr w:type="spellEnd"/>
+      <w:r>
+        <w:rPr>
+          <w:rFonts w:ascii="Lucida Console" w:hAnsi="Lucida Console" w:cs="Sans Serif Collection"/>
+          <w:color w:val="BF4E14" w:themeColor="accent2" w:themeShade="BF"/>
+          <w:sz w:val="20"/>
+          <w:szCs w:val="36"/>
+        </w:rPr>
+        <w:t>, AWS,</w:t>
+      </w:r>
+      <w:r>
+        <w:rPr>
+          <w:rFonts w:ascii="Lucida Console" w:hAnsi="Lucida Console" w:cs="Sans Serif Collection"/>
+          <w:color w:val="BF4E14" w:themeColor="accent2" w:themeShade="BF"/>
           <w:sz w:val="20"/>
           <w:szCs w:val="36"/>
         </w:rPr>
@@ -504,80 +525,21 @@
       </w:r>
       <w:r>
         <w:rPr>
-          <w:rFonts w:ascii="Ebrima" w:hAnsi="Ebrima" w:cs="Sans Serif Collection"/>
-          <w:color w:val="C00000"/>
-          <w:sz w:val="20"/>
-          <w:szCs w:val="36"/>
-        </w:rPr>
-        <w:t>Next.js</w:t>
-      </w:r>
-      <w:r>
-        <w:rPr>
-          <w:rFonts w:ascii="Ebrima" w:hAnsi="Ebrima" w:cs="Sans Serif Collection"/>
-          <w:sz w:val="20"/>
-          <w:szCs w:val="36"/>
-        </w:rPr>
-        <w:t xml:space="preserve">, </w:t>
-      </w:r>
-      <w:r>
-        <w:rPr>
-          <w:rFonts w:ascii="Ebrima" w:hAnsi="Ebrima" w:cs="Sans Serif Collection"/>
-          <w:color w:val="C00000"/>
-          <w:sz w:val="20"/>
-          <w:szCs w:val="36"/>
-        </w:rPr>
-        <w:t>Firebase</w:t>
-      </w:r>
-      <w:r>
-        <w:rPr>
-          <w:rFonts w:ascii="Ebrima" w:hAnsi="Ebrima" w:cs="Sans Serif Collection"/>
-          <w:sz w:val="20"/>
-          <w:szCs w:val="36"/>
-        </w:rPr>
-        <w:t xml:space="preserve">, </w:t>
-      </w:r>
-      <w:r>
-        <w:rPr>
-          <w:rFonts w:ascii="Ebrima" w:hAnsi="Ebrima" w:cs="Sans Serif Collection"/>
-          <w:color w:val="C00000"/>
-          <w:sz w:val="20"/>
-          <w:szCs w:val="36"/>
-        </w:rPr>
-        <w:t>Supabase</w:t>
-      </w:r>
-      <w:r>
-        <w:rPr>
-          <w:rFonts w:ascii="Ebrima" w:hAnsi="Ebrima" w:cs="Sans Serif Collection"/>
-          <w:sz w:val="20"/>
-          <w:szCs w:val="36"/>
-        </w:rPr>
-        <w:t xml:space="preserve">, </w:t>
-      </w:r>
-      <w:r>
-        <w:rPr>
-          <w:rFonts w:ascii="Ebrima" w:hAnsi="Ebrima" w:cs="Sans Serif Collection"/>
-          <w:color w:val="C00000"/>
-          <w:sz w:val="20"/>
-          <w:szCs w:val="36"/>
-        </w:rPr>
-        <w:t>AWS</w:t>
-      </w:r>
-      <w:r>
-        <w:rPr>
-          <w:rFonts w:ascii="Ebrima" w:hAnsi="Ebrima" w:cs="Sans Serif Collection"/>
-          <w:sz w:val="20"/>
-          <w:szCs w:val="36"/>
-        </w:rPr>
-        <w:t xml:space="preserve">, </w:t>
-      </w:r>
-      <w:r>
-        <w:rPr>
-          <w:rFonts w:ascii="Ebrima" w:hAnsi="Ebrima" w:cs="Sans Serif Collection"/>
-          <w:color w:val="C00000"/>
-          <w:sz w:val="20"/>
-          <w:szCs w:val="36"/>
-        </w:rPr>
-        <w:t xml:space="preserve">Python </w:t>
+          <w:rFonts w:ascii="Lucida Console" w:hAnsi="Lucida Console" w:cs="Sans Serif Collection"/>
+          <w:color w:val="BF4E14" w:themeColor="accent2" w:themeShade="BF"/>
+          <w:sz w:val="20"/>
+          <w:szCs w:val="36"/>
+        </w:rPr>
+        <w:t>Python</w:t>
+      </w:r>
+      <w:r>
+        <w:rPr>
+          <w:rFonts w:ascii="Ebrima" w:hAnsi="Ebrima" w:cs="Sans Serif Collection"/>
+          <w:color w:val="BF4E14" w:themeColor="accent2" w:themeShade="BF"/>
+          <w:sz w:val="20"/>
+          <w:szCs w:val="36"/>
+        </w:rPr>
+        <w:t xml:space="preserve"> </w:t>
       </w:r>
       <w:r>
         <w:rPr>
@@ -589,8 +551,8 @@
       </w:r>
       <w:r>
         <w:rPr>
-          <w:rFonts w:ascii="Ebrima" w:hAnsi="Ebrima" w:cs="Sans Serif Collection"/>
-          <w:color w:val="C00000"/>
+          <w:rFonts w:ascii="Lucida Console" w:hAnsi="Lucida Console" w:cs="Sans Serif Collection"/>
+          <w:color w:val="BF4E14" w:themeColor="accent2" w:themeShade="BF"/>
           <w:sz w:val="20"/>
           <w:szCs w:val="36"/>
         </w:rPr>
@@ -909,9 +871,10 @@
         <w:spacing w:after="26"/>
         <w:ind w:left="374" w:right="158"/>
         <w:rPr>
-          <w:rFonts w:ascii="Ebrima" w:hAnsi="Ebrima" w:cs="Sans Serif Collection"/>
-          <w:sz w:val="20"/>
-          <w:szCs w:val="36"/>
+          <w:rFonts w:ascii="Ebrima" w:hAnsi="Ebrima" w:cstheme="minorBidi" w:hint="cs"/>
+          <w:sz w:val="20"/>
+          <w:szCs w:val="36"/>
+          <w:rtl/>
         </w:rPr>
       </w:pPr>
       <w:r>
@@ -1020,7 +983,25 @@
           <w:sz w:val="20"/>
           <w:szCs w:val="36"/>
         </w:rPr>
-        <w:t>Frontal lectures for high school students in math and physics. Including Marathon sessions for Bagrut.</w:t>
+        <w:t xml:space="preserve">Frontal lectures for high school students in math and physics. Including Marathon sessions for </w:t>
+      </w:r>
+      <w:proofErr w:type="spellStart"/>
+      <w:r>
+        <w:rPr>
+          <w:rFonts w:ascii="Ebrima" w:hAnsi="Ebrima" w:cs="Sans Serif Collection"/>
+          <w:sz w:val="20"/>
+          <w:szCs w:val="36"/>
+        </w:rPr>
+        <w:t>Bagrut</w:t>
+      </w:r>
+      <w:proofErr w:type="spellEnd"/>
+      <w:r>
+        <w:rPr>
+          <w:rFonts w:ascii="Ebrima" w:hAnsi="Ebrima" w:cs="Sans Serif Collection"/>
+          <w:sz w:val="20"/>
+          <w:szCs w:val="36"/>
+        </w:rPr>
+        <w:t>.</w:t>
       </w:r>
     </w:p>
     <w:p>
@@ -1501,148 +1482,75 @@
       </w:pPr>
       <w:r>
         <w:rPr>
-          <w:rFonts w:ascii="Ebrima" w:hAnsi="Ebrima" w:cs="Sans Serif Collection"/>
+          <w:rFonts w:ascii="Lucida Console" w:hAnsi="Lucida Console" w:cs="Sans Serif Collection"/>
           <w:color w:val="BF4E14" w:themeColor="accent2" w:themeShade="BF"/>
-          <w:sz w:val="22"/>
-          <w:szCs w:val="36"/>
-        </w:rPr>
-        <w:t>Open Al</w:t>
-      </w:r>
-      <w:r>
-        <w:rPr>
-          <w:rFonts w:ascii="Ebrima" w:hAnsi="Ebrima" w:cs="Sans Serif Collection"/>
-          <w:sz w:val="22"/>
-          <w:szCs w:val="36"/>
-        </w:rPr>
-        <w:t xml:space="preserve">, </w:t>
-      </w:r>
-      <w:r>
-        <w:rPr>
-          <w:rFonts w:ascii="Ebrima" w:hAnsi="Ebrima" w:cs="Sans Serif Collection"/>
+          <w:sz w:val="20"/>
+          <w:szCs w:val="36"/>
+        </w:rPr>
+        <w:t xml:space="preserve">Open Al, </w:t>
+      </w:r>
+      <w:r>
+        <w:rPr>
+          <w:rFonts w:ascii="Lucida Console" w:hAnsi="Lucida Console" w:cs="Sans Serif Collection"/>
           <w:color w:val="BF4E14" w:themeColor="accent2" w:themeShade="BF"/>
-          <w:sz w:val="22"/>
+          <w:sz w:val="20"/>
           <w:szCs w:val="36"/>
         </w:rPr>
         <w:t>Claude</w:t>
       </w:r>
       <w:r>
         <w:rPr>
-          <w:rFonts w:ascii="Ebrima" w:hAnsi="Ebrima" w:cs="Sans Serif Collection"/>
+          <w:rFonts w:ascii="Lucida Console" w:hAnsi="Lucida Console" w:cs="Sans Serif Collection"/>
           <w:color w:val="BF4E14" w:themeColor="accent2" w:themeShade="BF"/>
-          <w:sz w:val="22"/>
-          <w:szCs w:val="36"/>
-        </w:rPr>
-        <w:t>/Anthropic</w:t>
-      </w:r>
-      <w:r>
-        <w:rPr>
-          <w:rFonts w:ascii="Ebrima" w:hAnsi="Ebrima" w:cs="Sans Serif Collection"/>
-          <w:sz w:val="22"/>
-          <w:szCs w:val="36"/>
-        </w:rPr>
-        <w:t xml:space="preserve">, </w:t>
-      </w:r>
-      <w:r>
-        <w:rPr>
-          <w:rFonts w:ascii="Ebrima" w:hAnsi="Ebrima" w:cs="Sans Serif Collection"/>
+          <w:sz w:val="20"/>
+          <w:szCs w:val="36"/>
+        </w:rPr>
+        <w:t xml:space="preserve">/Anthropic, Azure </w:t>
+      </w:r>
+      <w:r>
+        <w:rPr>
+          <w:rFonts w:ascii="Lucida Console" w:hAnsi="Lucida Console" w:cs="Sans Serif Collection"/>
           <w:color w:val="BF4E14" w:themeColor="accent2" w:themeShade="BF"/>
-          <w:sz w:val="22"/>
-          <w:szCs w:val="36"/>
-        </w:rPr>
-        <w:t xml:space="preserve">Azure </w:t>
-      </w:r>
-      <w:r>
-        <w:rPr>
-          <w:rFonts w:ascii="Ebrima" w:hAnsi="Ebrima" w:cs="Sans Serif Collection"/>
+          <w:sz w:val="20"/>
+          <w:szCs w:val="36"/>
+        </w:rPr>
+        <w:t>Al,</w:t>
+      </w:r>
+      <w:r>
+        <w:rPr>
+          <w:rFonts w:ascii="Lucida Console" w:hAnsi="Lucida Console" w:cs="Sans Serif Collection"/>
           <w:color w:val="BF4E14" w:themeColor="accent2" w:themeShade="BF"/>
-          <w:sz w:val="22"/>
-          <w:szCs w:val="36"/>
-        </w:rPr>
-        <w:t>Al</w:t>
-      </w:r>
-      <w:r>
-        <w:rPr>
-          <w:rFonts w:ascii="Ebrima" w:hAnsi="Ebrima" w:cs="Sans Serif Collection"/>
-          <w:sz w:val="22"/>
-          <w:szCs w:val="36"/>
-        </w:rPr>
-        <w:t>,</w:t>
-      </w:r>
-      <w:r>
-        <w:rPr>
-          <w:rFonts w:ascii="Ebrima" w:hAnsi="Ebrima" w:cs="Sans Serif Collection"/>
-          <w:sz w:val="22"/>
+          <w:sz w:val="20"/>
           <w:szCs w:val="36"/>
         </w:rPr>
         <w:t xml:space="preserve"> </w:t>
       </w:r>
       <w:r>
         <w:rPr>
-          <w:rFonts w:ascii="Ebrima" w:hAnsi="Ebrima" w:cs="Sans Serif Collection"/>
+          <w:rFonts w:ascii="Lucida Console" w:hAnsi="Lucida Console" w:cs="Sans Serif Collection"/>
           <w:color w:val="BF4E14" w:themeColor="accent2" w:themeShade="BF"/>
-          <w:sz w:val="22"/>
-          <w:szCs w:val="36"/>
-        </w:rPr>
-        <w:t>Gemini</w:t>
-      </w:r>
-      <w:r>
-        <w:rPr>
-          <w:rFonts w:ascii="Ebrima" w:hAnsi="Ebrima" w:cs="Sans Serif Collection"/>
-          <w:sz w:val="22"/>
-          <w:szCs w:val="36"/>
-        </w:rPr>
-        <w:t>,</w:t>
-      </w:r>
-      <w:r>
-        <w:rPr>
-          <w:rFonts w:ascii="Ebrima" w:hAnsi="Ebrima" w:cs="Sans Serif Collection"/>
+          <w:sz w:val="20"/>
+          <w:szCs w:val="36"/>
+        </w:rPr>
+        <w:t>Gemini,</w:t>
+      </w:r>
+      <w:r>
+        <w:rPr>
+          <w:rFonts w:ascii="Lucida Console" w:hAnsi="Lucida Console" w:cs="Sans Serif Collection"/>
+          <w:color w:val="BF4E14" w:themeColor="accent2" w:themeShade="BF"/>
+          <w:sz w:val="20"/>
+          <w:szCs w:val="36"/>
+        </w:rPr>
+        <w:t xml:space="preserve"> Co-pilots, Al Agents, MCPs</w:t>
+      </w:r>
+      <w:r>
+        <w:rPr>
+          <w:rFonts w:ascii="Ebrima" w:hAnsi="Ebrima" w:cs="Sans Serif Collection"/>
+          <w:color w:val="BF4E14" w:themeColor="accent2" w:themeShade="BF"/>
           <w:sz w:val="22"/>
           <w:szCs w:val="36"/>
         </w:rPr>
         <w:t xml:space="preserve"> </w:t>
-      </w:r>
-      <w:r>
-        <w:rPr>
-          <w:rFonts w:ascii="Ebrima" w:hAnsi="Ebrima" w:cs="Sans Serif Collection"/>
-          <w:color w:val="BF4E14" w:themeColor="accent2" w:themeShade="BF"/>
-          <w:sz w:val="22"/>
-          <w:szCs w:val="36"/>
-        </w:rPr>
-        <w:t>Co-pilots</w:t>
-      </w:r>
-      <w:r>
-        <w:rPr>
-          <w:rFonts w:ascii="Ebrima" w:hAnsi="Ebrima" w:cs="Sans Serif Collection"/>
-          <w:sz w:val="22"/>
-          <w:szCs w:val="36"/>
-        </w:rPr>
-        <w:t xml:space="preserve">, </w:t>
-      </w:r>
-      <w:r>
-        <w:rPr>
-          <w:rFonts w:ascii="Ebrima" w:hAnsi="Ebrima" w:cs="Sans Serif Collection"/>
-          <w:color w:val="BF4E14" w:themeColor="accent2" w:themeShade="BF"/>
-          <w:sz w:val="22"/>
-          <w:szCs w:val="36"/>
-        </w:rPr>
-        <w:t>Al Agents</w:t>
-      </w:r>
-      <w:r>
-        <w:rPr>
-          <w:rFonts w:ascii="Ebrima" w:hAnsi="Ebrima" w:cs="Sans Serif Collection"/>
-          <w:sz w:val="22"/>
-          <w:szCs w:val="36"/>
-        </w:rPr>
-        <w:t>,</w:t>
-      </w:r>
-      <w:r>
-        <w:rPr>
-          <w:rFonts w:ascii="Ebrima" w:hAnsi="Ebrima" w:cs="Sans Serif Collection"/>
-          <w:color w:val="BF4E14" w:themeColor="accent2" w:themeShade="BF"/>
-          <w:sz w:val="22"/>
-          <w:szCs w:val="36"/>
-        </w:rPr>
-        <w:t xml:space="preserve"> MCPs </w:t>
       </w:r>
       <w:r>
         <w:rPr>
@@ -1811,12 +1719,21 @@
       </w:r>
       <w:r>
         <w:rPr>
-          <w:rFonts w:ascii="Ebrima" w:hAnsi="Ebrima" w:cs="Sans Serif Collection"/>
+          <w:rFonts w:ascii="Lucida Console" w:hAnsi="Lucida Console" w:cs="Sans Serif Collection"/>
           <w:color w:val="BF4E14" w:themeColor="accent2" w:themeShade="BF"/>
           <w:sz w:val="20"/>
           <w:szCs w:val="36"/>
         </w:rPr>
-        <w:t xml:space="preserve">React </w:t>
+        <w:t>React</w:t>
+      </w:r>
+      <w:r>
+        <w:rPr>
+          <w:rFonts w:ascii="Ebrima" w:hAnsi="Ebrima" w:cs="Sans Serif Collection"/>
+          <w:color w:val="BF4E14" w:themeColor="accent2" w:themeShade="BF"/>
+          <w:sz w:val="20"/>
+          <w:szCs w:val="36"/>
+        </w:rPr>
+        <w:t xml:space="preserve"> </w:t>
       </w:r>
       <w:r>
         <w:rPr>
@@ -1828,7 +1745,7 @@
       </w:r>
       <w:r>
         <w:rPr>
-          <w:rFonts w:ascii="Ebrima" w:hAnsi="Ebrima" w:cs="Sans Serif Collection"/>
+          <w:rFonts w:ascii="Lucida Console" w:hAnsi="Lucida Console" w:cs="Sans Serif Collection"/>
           <w:color w:val="BF4E14" w:themeColor="accent2" w:themeShade="BF"/>
           <w:sz w:val="20"/>
           <w:szCs w:val="36"/>
@@ -1837,7 +1754,7 @@
       </w:r>
       <w:r>
         <w:rPr>
-          <w:rFonts w:ascii="Ebrima" w:hAnsi="Ebrima" w:cs="Sans Serif Collection"/>
+          <w:rFonts w:ascii="Lucida Console" w:hAnsi="Lucida Console" w:cs="Sans Serif Collection"/>
           <w:color w:val="BF4E14" w:themeColor="accent2" w:themeShade="BF"/>
           <w:sz w:val="20"/>
           <w:szCs w:val="36"/>
@@ -1846,20 +1763,12 @@
       </w:r>
       <w:r>
         <w:rPr>
-          <w:rFonts w:ascii="Ebrima" w:hAnsi="Ebrima" w:cs="Sans Serif Collection"/>
+          <w:rFonts w:ascii="Lucida Console" w:hAnsi="Lucida Console" w:cs="Sans Serif Collection"/>
           <w:color w:val="BF4E14" w:themeColor="accent2" w:themeShade="BF"/>
           <w:sz w:val="20"/>
           <w:szCs w:val="36"/>
         </w:rPr>
-        <w:t>js</w:t>
-      </w:r>
-      <w:r>
-        <w:rPr>
-          <w:rFonts w:ascii="Ebrima" w:hAnsi="Ebrima" w:cs="Sans Serif Collection"/>
-          <w:sz w:val="20"/>
-          <w:szCs w:val="36"/>
-        </w:rPr>
-        <w:t>.</w:t>
+        <w:t>js.</w:t>
       </w:r>
       <w:r>
         <w:rPr>
@@ -1917,138 +1826,96 @@
         <w:ind w:left="499"/>
         <w:jc w:val="left"/>
         <w:rPr>
-          <w:rFonts w:ascii="Ebrima" w:hAnsi="Ebrima" w:cs="Sans Serif Collection"/>
-          <w:sz w:val="20"/>
-          <w:szCs w:val="36"/>
-        </w:rPr>
-      </w:pPr>
-      <w:r>
-        <w:rPr>
-          <w:rFonts w:ascii="Ebrima" w:eastAsia="Times New Roman" w:hAnsi="Ebrima" w:cs="Sans Serif Collection"/>
+          <w:rFonts w:ascii="Lucida Console" w:hAnsi="Lucida Console" w:cs="Sans Serif Collection"/>
           <w:color w:val="BF4E14" w:themeColor="accent2" w:themeShade="BF"/>
-          <w:sz w:val="22"/>
-          <w:szCs w:val="36"/>
-        </w:rPr>
-        <w:t>Tailwind</w:t>
-      </w:r>
-      <w:r>
-        <w:rPr>
-          <w:rFonts w:ascii="Ebrima" w:eastAsia="Times New Roman" w:hAnsi="Ebrima" w:cs="Sans Serif Collection"/>
-          <w:sz w:val="22"/>
+          <w:sz w:val="20"/>
+          <w:szCs w:val="36"/>
+        </w:rPr>
+      </w:pPr>
+      <w:r>
+        <w:rPr>
+          <w:rFonts w:ascii="Lucida Console" w:hAnsi="Lucida Console" w:cs="Sans Serif Collection"/>
+          <w:color w:val="BF4E14" w:themeColor="accent2" w:themeShade="BF"/>
+          <w:sz w:val="20"/>
+          <w:szCs w:val="36"/>
+        </w:rPr>
+        <w:t xml:space="preserve">Tailwind, Radix UI, </w:t>
+      </w:r>
+      <w:proofErr w:type="spellStart"/>
+      <w:r>
+        <w:rPr>
+          <w:rFonts w:ascii="Lucida Console" w:hAnsi="Lucida Console" w:cs="Sans Serif Collection"/>
+          <w:color w:val="BF4E14" w:themeColor="accent2" w:themeShade="BF"/>
+          <w:sz w:val="20"/>
+          <w:szCs w:val="36"/>
+        </w:rPr>
+        <w:t>ShadCN</w:t>
+      </w:r>
+      <w:proofErr w:type="spellEnd"/>
+      <w:r>
+        <w:rPr>
+          <w:rFonts w:ascii="Lucida Console" w:hAnsi="Lucida Console" w:cs="Sans Serif Collection"/>
+          <w:color w:val="BF4E14" w:themeColor="accent2" w:themeShade="BF"/>
+          <w:sz w:val="20"/>
           <w:szCs w:val="36"/>
         </w:rPr>
         <w:t xml:space="preserve">, </w:t>
       </w:r>
-      <w:r>
-        <w:rPr>
-          <w:rFonts w:ascii="Ebrima" w:eastAsia="Times New Roman" w:hAnsi="Ebrima" w:cs="Sans Serif Collection"/>
+      <w:proofErr w:type="spellStart"/>
+      <w:r>
+        <w:rPr>
+          <w:rFonts w:ascii="Lucida Console" w:hAnsi="Lucida Console" w:cs="Sans Serif Collection"/>
           <w:color w:val="BF4E14" w:themeColor="accent2" w:themeShade="BF"/>
-          <w:sz w:val="22"/>
-          <w:szCs w:val="36"/>
-        </w:rPr>
-        <w:t>Radix UI</w:t>
-      </w:r>
-      <w:r>
-        <w:rPr>
-          <w:rFonts w:ascii="Ebrima" w:eastAsia="Times New Roman" w:hAnsi="Ebrima" w:cs="Sans Serif Collection"/>
-          <w:sz w:val="22"/>
-          <w:szCs w:val="36"/>
-        </w:rPr>
-        <w:t xml:space="preserve">, </w:t>
-      </w:r>
-      <w:r>
-        <w:rPr>
-          <w:rFonts w:ascii="Ebrima" w:eastAsia="Times New Roman" w:hAnsi="Ebrima" w:cs="Sans Serif Collection"/>
+          <w:sz w:val="20"/>
+          <w:szCs w:val="36"/>
+        </w:rPr>
+        <w:t>daisyUI</w:t>
+      </w:r>
+      <w:proofErr w:type="spellEnd"/>
+      <w:r>
+        <w:rPr>
+          <w:rFonts w:ascii="Lucida Console" w:hAnsi="Lucida Console" w:cs="Sans Serif Collection"/>
           <w:color w:val="BF4E14" w:themeColor="accent2" w:themeShade="BF"/>
-          <w:sz w:val="22"/>
-          <w:szCs w:val="36"/>
-        </w:rPr>
-        <w:t>ShadCN</w:t>
-      </w:r>
-      <w:r>
-        <w:rPr>
-          <w:rFonts w:ascii="Ebrima" w:eastAsia="Times New Roman" w:hAnsi="Ebrima" w:cs="Sans Serif Collection"/>
-          <w:sz w:val="22"/>
-          <w:szCs w:val="36"/>
-        </w:rPr>
-        <w:t xml:space="preserve">, </w:t>
-      </w:r>
-      <w:r>
-        <w:rPr>
-          <w:rFonts w:ascii="Ebrima" w:eastAsia="Times New Roman" w:hAnsi="Ebrima" w:cs="Sans Serif Collection"/>
+          <w:sz w:val="20"/>
+          <w:szCs w:val="36"/>
+        </w:rPr>
+        <w:t>, Ant design</w:t>
+      </w:r>
+      <w:r>
+        <w:rPr>
+          <w:rFonts w:ascii="Lucida Console" w:hAnsi="Lucida Console" w:cs="Sans Serif Collection"/>
           <w:color w:val="BF4E14" w:themeColor="accent2" w:themeShade="BF"/>
-          <w:sz w:val="22"/>
-          <w:szCs w:val="36"/>
-        </w:rPr>
-        <w:t>daisyUI</w:t>
-      </w:r>
-      <w:r>
-        <w:rPr>
-          <w:rFonts w:ascii="Ebrima" w:eastAsia="Times New Roman" w:hAnsi="Ebrima" w:cs="Sans Serif Collection"/>
-          <w:sz w:val="22"/>
-          <w:szCs w:val="36"/>
-        </w:rPr>
-        <w:t xml:space="preserve">, </w:t>
-      </w:r>
-      <w:r>
-        <w:rPr>
-          <w:rFonts w:ascii="Ebrima" w:eastAsia="Times New Roman" w:hAnsi="Ebrima" w:cs="Sans Serif Collection"/>
+          <w:sz w:val="20"/>
+          <w:szCs w:val="36"/>
+        </w:rPr>
+        <w:t>,</w:t>
+      </w:r>
+      <w:r>
+        <w:rPr>
+          <w:rFonts w:ascii="Lucida Console" w:hAnsi="Lucida Console" w:cs="Sans Serif Collection"/>
           <w:color w:val="BF4E14" w:themeColor="accent2" w:themeShade="BF"/>
-          <w:sz w:val="22"/>
-          <w:szCs w:val="36"/>
-        </w:rPr>
-        <w:t>Ant design</w:t>
-      </w:r>
-      <w:r>
-        <w:rPr>
-          <w:rFonts w:ascii="Ebrima" w:eastAsia="Times New Roman" w:hAnsi="Ebrima" w:cs="Sans Serif Collection"/>
-          <w:sz w:val="22"/>
-          <w:szCs w:val="36"/>
-        </w:rPr>
-        <w:t>,</w:t>
-      </w:r>
-      <w:r>
-        <w:rPr>
-          <w:rFonts w:ascii="Ebrima" w:eastAsia="Times New Roman" w:hAnsi="Ebrima" w:cs="Sans Serif Collection"/>
-          <w:sz w:val="22"/>
-          <w:szCs w:val="36"/>
-        </w:rPr>
-        <w:t xml:space="preserve"> </w:t>
-      </w:r>
-      <w:r>
-        <w:rPr>
-          <w:rFonts w:ascii="Ebrima" w:eastAsia="Times New Roman" w:hAnsi="Ebrima" w:cs="Sans Serif Collection"/>
+          <w:sz w:val="20"/>
+          <w:szCs w:val="36"/>
+        </w:rPr>
+        <w:t xml:space="preserve"> M</w:t>
+      </w:r>
+      <w:r>
+        <w:rPr>
+          <w:rFonts w:ascii="Lucida Console" w:hAnsi="Lucida Console" w:cs="Sans Serif Collection"/>
           <w:color w:val="BF4E14" w:themeColor="accent2" w:themeShade="BF"/>
-          <w:sz w:val="22"/>
-          <w:szCs w:val="36"/>
-        </w:rPr>
-        <w:t>M</w:t>
-      </w:r>
-      <w:r>
-        <w:rPr>
-          <w:rFonts w:ascii="Ebrima" w:eastAsia="Times New Roman" w:hAnsi="Ebrima" w:cs="Sans Serif Collection"/>
+          <w:sz w:val="20"/>
+          <w:szCs w:val="36"/>
+        </w:rPr>
+        <w:t>UI</w:t>
+      </w:r>
+      <w:r>
+        <w:rPr>
+          <w:rFonts w:ascii="Lucida Console" w:hAnsi="Lucida Console" w:cs="Sans Serif Collection"/>
           <w:color w:val="BF4E14" w:themeColor="accent2" w:themeShade="BF"/>
-          <w:sz w:val="22"/>
-          <w:szCs w:val="36"/>
-        </w:rPr>
-        <w:t>UI</w:t>
-      </w:r>
-      <w:r>
-        <w:rPr>
-          <w:rFonts w:ascii="Ebrima" w:eastAsia="Times New Roman" w:hAnsi="Ebrima" w:cs="Sans Serif Collection"/>
-          <w:sz w:val="22"/>
-          <w:szCs w:val="36"/>
-        </w:rPr>
-        <w:t xml:space="preserve">, </w:t>
-      </w:r>
-      <w:r>
-        <w:rPr>
-          <w:rFonts w:ascii="Ebrima" w:eastAsia="Times New Roman" w:hAnsi="Ebrima" w:cs="Sans Serif Collection"/>
-          <w:color w:val="BF4E14" w:themeColor="accent2" w:themeShade="BF"/>
-          <w:sz w:val="22"/>
-          <w:szCs w:val="36"/>
-        </w:rPr>
-        <w:t>Bootstrap</w:t>
+          <w:sz w:val="20"/>
+          <w:szCs w:val="36"/>
+        </w:rPr>
+        <w:t>, Bootstrap</w:t>
       </w:r>
     </w:p>
     <w:p>
@@ -2516,8 +2383,19 @@
           <w:sz w:val="22"/>
           <w:szCs w:val="40"/>
         </w:rPr>
-        <w:t>Udemy, Andrei Neagoie</w:t>
-      </w:r>
+        <w:t xml:space="preserve">Udemy, Andrei </w:t>
+      </w:r>
+      <w:proofErr w:type="spellStart"/>
+      <w:r>
+        <w:rPr>
+          <w:rFonts w:ascii="Ebrima" w:hAnsi="Ebrima" w:cs="Sans Serif Collection"/>
+          <w:color w:val="0F4761" w:themeColor="accent1" w:themeShade="BF"/>
+          <w:sz w:val="22"/>
+          <w:szCs w:val="40"/>
+        </w:rPr>
+        <w:t>Neagoie</w:t>
+      </w:r>
+      <w:proofErr w:type="spellEnd"/>
     </w:p>
     <w:p>
       <w:pPr>
@@ -2642,14 +2520,33 @@
           <w:sz w:val="22"/>
           <w:szCs w:val="40"/>
         </w:rPr>
-        <w:t xml:space="preserve">JS | HTML | CSS | Tailwind | React | Radix | Shadcn | </w:t>
-      </w:r>
+        <w:t xml:space="preserve">JS | HTML | CSS | Tailwind | React | Radix | </w:t>
+      </w:r>
+      <w:proofErr w:type="spellStart"/>
       <w:r>
         <w:rPr>
           <w:rFonts w:ascii="Consolas" w:hAnsi="Consolas"/>
           <w:sz w:val="22"/>
           <w:szCs w:val="40"/>
         </w:rPr>
+        <w:t>Shadcn</w:t>
+      </w:r>
+      <w:proofErr w:type="spellEnd"/>
+      <w:r>
+        <w:rPr>
+          <w:rFonts w:ascii="Consolas" w:hAnsi="Consolas"/>
+          <w:sz w:val="22"/>
+          <w:szCs w:val="40"/>
+        </w:rPr>
+        <w:t xml:space="preserve"> | </w:t>
+      </w:r>
+      <w:proofErr w:type="spellStart"/>
+      <w:r>
+        <w:rPr>
+          <w:rFonts w:ascii="Consolas" w:hAnsi="Consolas"/>
+          <w:sz w:val="22"/>
+          <w:szCs w:val="40"/>
+        </w:rPr>
         <w:t>d</w:t>
       </w:r>
       <w:r>
@@ -2658,14 +2555,23 @@
           <w:sz w:val="22"/>
           <w:szCs w:val="40"/>
         </w:rPr>
-        <w:t xml:space="preserve">aisyUI | MUI | Ant | Postgres | Server | Next.js | </w:t>
-      </w:r>
+        <w:t>aisyUI</w:t>
+      </w:r>
+      <w:proofErr w:type="spellEnd"/>
       <w:r>
         <w:rPr>
           <w:rFonts w:ascii="Consolas" w:hAnsi="Consolas"/>
           <w:sz w:val="22"/>
           <w:szCs w:val="40"/>
         </w:rPr>
+        <w:t xml:space="preserve"> | MUI | Ant | Postgres | Server | Next.js | </w:t>
+      </w:r>
+      <w:r>
+        <w:rPr>
+          <w:rFonts w:ascii="Consolas" w:hAnsi="Consolas"/>
+          <w:sz w:val="22"/>
+          <w:szCs w:val="40"/>
+        </w:rPr>
         <w:t>Nodejs</w:t>
       </w:r>
       <w:r>
@@ -2674,7 +2580,25 @@
           <w:sz w:val="22"/>
           <w:szCs w:val="40"/>
         </w:rPr>
-        <w:t xml:space="preserve"> | Python | Code | Firebase | Supabase | Open AI | Anthropic | GitHub | Auth | Payment | Google</w:t>
+        <w:t xml:space="preserve"> | Python | Code | Firebase | </w:t>
+      </w:r>
+      <w:proofErr w:type="spellStart"/>
+      <w:r>
+        <w:rPr>
+          <w:rFonts w:ascii="Consolas" w:hAnsi="Consolas"/>
+          <w:sz w:val="22"/>
+          <w:szCs w:val="40"/>
+        </w:rPr>
+        <w:t>Supabase</w:t>
+      </w:r>
+      <w:proofErr w:type="spellEnd"/>
+      <w:r>
+        <w:rPr>
+          <w:rFonts w:ascii="Consolas" w:hAnsi="Consolas"/>
+          <w:sz w:val="22"/>
+          <w:szCs w:val="40"/>
+        </w:rPr>
+        <w:t xml:space="preserve"> | Open AI | Anthropic | GitHub | Auth | Payment | Google</w:t>
       </w:r>
     </w:p>
     <w:p>
@@ -2809,6 +2733,7 @@
         <w:t xml:space="preserve">🐙  </w:t>
       </w:r>
       <w:hyperlink r:id="rId14" w:history="1">
+        <w:proofErr w:type="spellStart"/>
         <w:r>
           <w:rPr>
             <w:rStyle w:val="Hyperlink"/>
@@ -2816,8 +2741,29 @@
             <w:sz w:val="22"/>
             <w:szCs w:val="40"/>
           </w:rPr>
-          <w:t>github @ AdiYd</w:t>
+          <w:t>github</w:t>
         </w:r>
+        <w:proofErr w:type="spellEnd"/>
+        <w:r>
+          <w:rPr>
+            <w:rStyle w:val="Hyperlink"/>
+            <w:rFonts w:ascii="Segoe UI Emoji" w:hAnsi="Segoe UI Emoji" w:cs="Segoe UI Emoji"/>
+            <w:sz w:val="22"/>
+            <w:szCs w:val="40"/>
+          </w:rPr>
+          <w:t xml:space="preserve"> @ </w:t>
+        </w:r>
+        <w:proofErr w:type="spellStart"/>
+        <w:r>
+          <w:rPr>
+            <w:rStyle w:val="Hyperlink"/>
+            <w:rFonts w:ascii="Segoe UI Emoji" w:hAnsi="Segoe UI Emoji" w:cs="Segoe UI Emoji"/>
+            <w:sz w:val="22"/>
+            <w:szCs w:val="40"/>
+          </w:rPr>
+          <w:t>AdiYd</w:t>
+        </w:r>
+        <w:proofErr w:type="spellEnd"/>
       </w:hyperlink>
     </w:p>
     <w:p>
@@ -2835,24 +2781,34 @@
           <w:sz w:val="22"/>
           <w:szCs w:val="40"/>
         </w:rPr>
-        <w:t xml:space="preserve">🌐  </w:t>
+        <w:t xml:space="preserve">🌐 </w:t>
+      </w:r>
+      <w:r>
+        <w:rPr>
+          <w:rFonts w:ascii="Segoe UI Emoji" w:hAnsi="Segoe UI Emoji" w:cs="Segoe UI Emoji"/>
+          <w:sz w:val="24"/>
+          <w:szCs w:val="44"/>
+        </w:rPr>
+        <w:t xml:space="preserve"> </w:t>
       </w:r>
       <w:hyperlink r:id="rId15" w:history="1">
+        <w:proofErr w:type="spellStart"/>
         <w:proofErr w:type="gramStart"/>
         <w:r>
           <w:rPr>
             <w:rStyle w:val="Hyperlink"/>
-            <w:sz w:val="22"/>
-            <w:szCs w:val="40"/>
+            <w:sz w:val="24"/>
+            <w:szCs w:val="44"/>
           </w:rPr>
           <w:t>webly.digital</w:t>
         </w:r>
+        <w:proofErr w:type="spellEnd"/>
         <w:proofErr w:type="gramEnd"/>
       </w:hyperlink>
       <w:r>
         <w:rPr>
-          <w:sz w:val="22"/>
-          <w:szCs w:val="40"/>
+          <w:sz w:val="24"/>
+          <w:szCs w:val="44"/>
         </w:rPr>
         <w:t xml:space="preserve"> | </w:t>
       </w:r>
@@ -2860,8 +2816,8 @@
         <w:r>
           <w:rPr>
             <w:rStyle w:val="Hyperlink"/>
-            <w:sz w:val="22"/>
-            <w:szCs w:val="40"/>
+            <w:sz w:val="24"/>
+            <w:szCs w:val="44"/>
           </w:rPr>
           <w:t>adiyd.github.io/About</w:t>
         </w:r>

</xml_diff>

<commit_message>
Add some changes to default theme
</commit_message>
<xml_diff>
--- a/about/public/assets/AdiYehuda-CVS.docx
+++ b/about/public/assets/AdiYehuda-CVS.docx
@@ -377,7 +377,6 @@
         </w:rPr>
         <w:t xml:space="preserve">Designing and developing modern web applications and SaaS platforms with a strong focus on scalability, clean user experience, and cloud-native architecture. Balancing both front-end interfaces and backend infrastructure </w:t>
       </w:r>
-      <w:proofErr w:type="gramStart"/>
       <w:r>
         <w:rPr>
           <w:rFonts w:ascii="Ebrima" w:hAnsi="Ebrima" w:cs="Sans Serif Collection"/>
@@ -386,7 +385,6 @@
         </w:rPr>
         <w:t>including</w:t>
       </w:r>
-      <w:proofErr w:type="gramEnd"/>
       <w:r>
         <w:rPr>
           <w:rFonts w:ascii="Ebrima" w:hAnsi="Ebrima" w:cs="Sans Serif Collection"/>
@@ -492,27 +490,7 @@
           <w:sz w:val="20"/>
           <w:szCs w:val="36"/>
         </w:rPr>
-        <w:t xml:space="preserve"> Next.js, Firebase, </w:t>
-      </w:r>
-      <w:proofErr w:type="spellStart"/>
-      <w:r>
-        <w:rPr>
-          <w:rFonts w:ascii="Lucida Console" w:hAnsi="Lucida Console" w:cs="Sans Serif Collection"/>
-          <w:color w:val="BF4E14" w:themeColor="accent2" w:themeShade="BF"/>
-          <w:sz w:val="20"/>
-          <w:szCs w:val="36"/>
-        </w:rPr>
-        <w:t>Supabase</w:t>
-      </w:r>
-      <w:proofErr w:type="spellEnd"/>
-      <w:r>
-        <w:rPr>
-          <w:rFonts w:ascii="Lucida Console" w:hAnsi="Lucida Console" w:cs="Sans Serif Collection"/>
-          <w:color w:val="BF4E14" w:themeColor="accent2" w:themeShade="BF"/>
-          <w:sz w:val="20"/>
-          <w:szCs w:val="36"/>
-        </w:rPr>
-        <w:t>, AWS,</w:t>
+        <w:t xml:space="preserve"> Next.js, Firebase, Supabase, AWS,</w:t>
       </w:r>
       <w:r>
         <w:rPr>
@@ -645,17 +623,7 @@
           <w:sz w:val="22"/>
           <w:szCs w:val="36"/>
         </w:rPr>
-        <w:t xml:space="preserve"> </w:t>
-      </w:r>
-      <w:r>
-        <w:rPr>
-          <w:rFonts w:ascii="Ebrima" w:hAnsi="Ebrima" w:cs="Sans Serif Collection"/>
-          <w:b/>
-          <w:bCs/>
-          <w:sz w:val="22"/>
-          <w:szCs w:val="36"/>
-        </w:rPr>
-        <w:t>&amp; Product</w:t>
+        <w:t xml:space="preserve"> &amp; Product</w:t>
       </w:r>
       <w:r>
         <w:rPr>
@@ -871,7 +839,7 @@
         <w:spacing w:after="26"/>
         <w:ind w:left="374" w:right="158"/>
         <w:rPr>
-          <w:rFonts w:ascii="Ebrima" w:hAnsi="Ebrima" w:cstheme="minorBidi" w:hint="cs"/>
+          <w:rFonts w:ascii="Ebrima" w:hAnsi="Ebrima" w:cstheme="minorBidi"/>
           <w:sz w:val="20"/>
           <w:szCs w:val="36"/>
           <w:rtl/>
@@ -946,6 +914,16 @@
           <w:sz w:val="22"/>
           <w:szCs w:val="40"/>
         </w:rPr>
+        <w:t xml:space="preserve">Senior </w:t>
+      </w:r>
+      <w:r>
+        <w:rPr>
+          <w:rFonts w:ascii="Ebrima" w:hAnsi="Ebrima" w:cs="Sans Serif Collection"/>
+          <w:b/>
+          <w:bCs/>
+          <w:sz w:val="22"/>
+          <w:szCs w:val="40"/>
+        </w:rPr>
         <w:t>Math &amp; Physics Tutor</w:t>
       </w:r>
       <w:r>
@@ -963,7 +941,16 @@
           <w:sz w:val="22"/>
           <w:szCs w:val="40"/>
         </w:rPr>
-        <w:t>2016-2019</w:t>
+        <w:t>Archimedes, 2</w:t>
+      </w:r>
+      <w:r>
+        <w:rPr>
+          <w:rFonts w:ascii="Ebrima" w:hAnsi="Ebrima" w:cs="Sans Serif Collection"/>
+          <w:color w:val="0F4761" w:themeColor="accent1" w:themeShade="BF"/>
+          <w:sz w:val="22"/>
+          <w:szCs w:val="40"/>
+        </w:rPr>
+        <w:t>016-2019</w:t>
       </w:r>
     </w:p>
     <w:p>
@@ -983,25 +970,7 @@
           <w:sz w:val="20"/>
           <w:szCs w:val="36"/>
         </w:rPr>
-        <w:t xml:space="preserve">Frontal lectures for high school students in math and physics. Including Marathon sessions for </w:t>
-      </w:r>
-      <w:proofErr w:type="spellStart"/>
-      <w:r>
-        <w:rPr>
-          <w:rFonts w:ascii="Ebrima" w:hAnsi="Ebrima" w:cs="Sans Serif Collection"/>
-          <w:sz w:val="20"/>
-          <w:szCs w:val="36"/>
-        </w:rPr>
-        <w:t>Bagrut</w:t>
-      </w:r>
-      <w:proofErr w:type="spellEnd"/>
-      <w:r>
-        <w:rPr>
-          <w:rFonts w:ascii="Ebrima" w:hAnsi="Ebrima" w:cs="Sans Serif Collection"/>
-          <w:sz w:val="20"/>
-          <w:szCs w:val="36"/>
-        </w:rPr>
-        <w:t>.</w:t>
+        <w:t>Frontal lectures for high school students in math and physics. Including Marathon sessions for Bagrut.</w:t>
       </w:r>
     </w:p>
     <w:p>
@@ -1415,25 +1384,7 @@
           <w:sz w:val="20"/>
           <w:szCs w:val="36"/>
         </w:rPr>
-        <w:t xml:space="preserve">In-depth course on Al engineering, covering advanced topics in Al models, prompt engineering, Al params, optimization, prompt </w:t>
-      </w:r>
-      <w:proofErr w:type="gramStart"/>
-      <w:r>
-        <w:rPr>
-          <w:rFonts w:ascii="Ebrima" w:hAnsi="Ebrima" w:cs="Sans Serif Collection"/>
-          <w:sz w:val="20"/>
-          <w:szCs w:val="36"/>
-        </w:rPr>
-        <w:t>caching</w:t>
-      </w:r>
-      <w:proofErr w:type="gramEnd"/>
-      <w:r>
-        <w:rPr>
-          <w:rFonts w:ascii="Ebrima" w:hAnsi="Ebrima" w:cs="Sans Serif Collection"/>
-          <w:sz w:val="20"/>
-          <w:szCs w:val="36"/>
-        </w:rPr>
-        <w:t xml:space="preserve"> and method to improve performance. Focused on </w:t>
+        <w:t xml:space="preserve">In-depth course on Al engineering, covering advanced topics in Al models, prompt engineering, Al params, optimization, prompt caching and method to improve performance. Focused on </w:t>
       </w:r>
       <w:r>
         <w:rPr>
@@ -1839,47 +1790,7 @@
           <w:sz w:val="20"/>
           <w:szCs w:val="36"/>
         </w:rPr>
-        <w:t xml:space="preserve">Tailwind, Radix UI, </w:t>
-      </w:r>
-      <w:proofErr w:type="spellStart"/>
-      <w:r>
-        <w:rPr>
-          <w:rFonts w:ascii="Lucida Console" w:hAnsi="Lucida Console" w:cs="Sans Serif Collection"/>
-          <w:color w:val="BF4E14" w:themeColor="accent2" w:themeShade="BF"/>
-          <w:sz w:val="20"/>
-          <w:szCs w:val="36"/>
-        </w:rPr>
-        <w:t>ShadCN</w:t>
-      </w:r>
-      <w:proofErr w:type="spellEnd"/>
-      <w:r>
-        <w:rPr>
-          <w:rFonts w:ascii="Lucida Console" w:hAnsi="Lucida Console" w:cs="Sans Serif Collection"/>
-          <w:color w:val="BF4E14" w:themeColor="accent2" w:themeShade="BF"/>
-          <w:sz w:val="20"/>
-          <w:szCs w:val="36"/>
-        </w:rPr>
-        <w:t xml:space="preserve">, </w:t>
-      </w:r>
-      <w:proofErr w:type="spellStart"/>
-      <w:r>
-        <w:rPr>
-          <w:rFonts w:ascii="Lucida Console" w:hAnsi="Lucida Console" w:cs="Sans Serif Collection"/>
-          <w:color w:val="BF4E14" w:themeColor="accent2" w:themeShade="BF"/>
-          <w:sz w:val="20"/>
-          <w:szCs w:val="36"/>
-        </w:rPr>
-        <w:t>daisyUI</w:t>
-      </w:r>
-      <w:proofErr w:type="spellEnd"/>
-      <w:r>
-        <w:rPr>
-          <w:rFonts w:ascii="Lucida Console" w:hAnsi="Lucida Console" w:cs="Sans Serif Collection"/>
-          <w:color w:val="BF4E14" w:themeColor="accent2" w:themeShade="BF"/>
-          <w:sz w:val="20"/>
-          <w:szCs w:val="36"/>
-        </w:rPr>
-        <w:t>, Ant design</w:t>
+        <w:t>Tailwind, Radix UI, ShadCN, daisyUI, Ant design</w:t>
       </w:r>
       <w:r>
         <w:rPr>
@@ -2383,19 +2294,8 @@
           <w:sz w:val="22"/>
           <w:szCs w:val="40"/>
         </w:rPr>
-        <w:t xml:space="preserve">Udemy, Andrei </w:t>
-      </w:r>
-      <w:proofErr w:type="spellStart"/>
-      <w:r>
-        <w:rPr>
-          <w:rFonts w:ascii="Ebrima" w:hAnsi="Ebrima" w:cs="Sans Serif Collection"/>
-          <w:color w:val="0F4761" w:themeColor="accent1" w:themeShade="BF"/>
-          <w:sz w:val="22"/>
-          <w:szCs w:val="40"/>
-        </w:rPr>
-        <w:t>Neagoie</w:t>
-      </w:r>
-      <w:proofErr w:type="spellEnd"/>
+        <w:t>Udemy, Andrei Neagoie</w:t>
+      </w:r>
     </w:p>
     <w:p>
       <w:pPr>
@@ -2520,34 +2420,31 @@
           <w:sz w:val="22"/>
           <w:szCs w:val="40"/>
         </w:rPr>
-        <w:t xml:space="preserve">JS | HTML | CSS | Tailwind | React | Radix | </w:t>
-      </w:r>
-      <w:proofErr w:type="spellStart"/>
+        <w:t xml:space="preserve">JS | HTML | CSS | Tailwind | React | Radix | Shadcn | </w:t>
+      </w:r>
       <w:r>
         <w:rPr>
           <w:rFonts w:ascii="Consolas" w:hAnsi="Consolas"/>
           <w:sz w:val="22"/>
           <w:szCs w:val="40"/>
         </w:rPr>
-        <w:t>Shadcn</w:t>
-      </w:r>
-      <w:proofErr w:type="spellEnd"/>
+        <w:t>d</w:t>
+      </w:r>
       <w:r>
         <w:rPr>
           <w:rFonts w:ascii="Consolas" w:hAnsi="Consolas"/>
           <w:sz w:val="22"/>
           <w:szCs w:val="40"/>
         </w:rPr>
-        <w:t xml:space="preserve"> | </w:t>
-      </w:r>
-      <w:proofErr w:type="spellStart"/>
+        <w:t xml:space="preserve">aisyUI | MUI | Ant | Postgres | Server | Next.js | </w:t>
+      </w:r>
       <w:r>
         <w:rPr>
           <w:rFonts w:ascii="Consolas" w:hAnsi="Consolas"/>
           <w:sz w:val="22"/>
           <w:szCs w:val="40"/>
         </w:rPr>
-        <w:t>d</w:t>
+        <w:t>Nodejs</w:t>
       </w:r>
       <w:r>
         <w:rPr>
@@ -2555,50 +2452,7 @@
           <w:sz w:val="22"/>
           <w:szCs w:val="40"/>
         </w:rPr>
-        <w:t>aisyUI</w:t>
-      </w:r>
-      <w:proofErr w:type="spellEnd"/>
-      <w:r>
-        <w:rPr>
-          <w:rFonts w:ascii="Consolas" w:hAnsi="Consolas"/>
-          <w:sz w:val="22"/>
-          <w:szCs w:val="40"/>
-        </w:rPr>
-        <w:t xml:space="preserve"> | MUI | Ant | Postgres | Server | Next.js | </w:t>
-      </w:r>
-      <w:r>
-        <w:rPr>
-          <w:rFonts w:ascii="Consolas" w:hAnsi="Consolas"/>
-          <w:sz w:val="22"/>
-          <w:szCs w:val="40"/>
-        </w:rPr>
-        <w:t>Nodejs</w:t>
-      </w:r>
-      <w:r>
-        <w:rPr>
-          <w:rFonts w:ascii="Consolas" w:hAnsi="Consolas"/>
-          <w:sz w:val="22"/>
-          <w:szCs w:val="40"/>
-        </w:rPr>
-        <w:t xml:space="preserve"> | Python | Code | Firebase | </w:t>
-      </w:r>
-      <w:proofErr w:type="spellStart"/>
-      <w:r>
-        <w:rPr>
-          <w:rFonts w:ascii="Consolas" w:hAnsi="Consolas"/>
-          <w:sz w:val="22"/>
-          <w:szCs w:val="40"/>
-        </w:rPr>
-        <w:t>Supabase</w:t>
-      </w:r>
-      <w:proofErr w:type="spellEnd"/>
-      <w:r>
-        <w:rPr>
-          <w:rFonts w:ascii="Consolas" w:hAnsi="Consolas"/>
-          <w:sz w:val="22"/>
-          <w:szCs w:val="40"/>
-        </w:rPr>
-        <w:t xml:space="preserve"> | Open AI | Anthropic | GitHub | Auth | Payment | Google</w:t>
+        <w:t xml:space="preserve"> | Python | Code | Firebase | Supabase | Open AI | Anthropic | GitHub | Auth | Payment | Google</w:t>
       </w:r>
     </w:p>
     <w:p>
@@ -2733,7 +2587,6 @@
         <w:t xml:space="preserve">🐙  </w:t>
       </w:r>
       <w:hyperlink r:id="rId14" w:history="1">
-        <w:proofErr w:type="spellStart"/>
         <w:r>
           <w:rPr>
             <w:rStyle w:val="Hyperlink"/>
@@ -2741,29 +2594,8 @@
             <w:sz w:val="22"/>
             <w:szCs w:val="40"/>
           </w:rPr>
-          <w:t>github</w:t>
+          <w:t>github @ AdiYd</w:t>
         </w:r>
-        <w:proofErr w:type="spellEnd"/>
-        <w:r>
-          <w:rPr>
-            <w:rStyle w:val="Hyperlink"/>
-            <w:rFonts w:ascii="Segoe UI Emoji" w:hAnsi="Segoe UI Emoji" w:cs="Segoe UI Emoji"/>
-            <w:sz w:val="22"/>
-            <w:szCs w:val="40"/>
-          </w:rPr>
-          <w:t xml:space="preserve"> @ </w:t>
-        </w:r>
-        <w:proofErr w:type="spellStart"/>
-        <w:r>
-          <w:rPr>
-            <w:rStyle w:val="Hyperlink"/>
-            <w:rFonts w:ascii="Segoe UI Emoji" w:hAnsi="Segoe UI Emoji" w:cs="Segoe UI Emoji"/>
-            <w:sz w:val="22"/>
-            <w:szCs w:val="40"/>
-          </w:rPr>
-          <w:t>AdiYd</w:t>
-        </w:r>
-        <w:proofErr w:type="spellEnd"/>
       </w:hyperlink>
     </w:p>
     <w:p>
@@ -2792,8 +2624,6 @@
         <w:t xml:space="preserve"> </w:t>
       </w:r>
       <w:hyperlink r:id="rId15" w:history="1">
-        <w:proofErr w:type="spellStart"/>
-        <w:proofErr w:type="gramStart"/>
         <w:r>
           <w:rPr>
             <w:rStyle w:val="Hyperlink"/>
@@ -2802,8 +2632,6 @@
           </w:rPr>
           <w:t>webly.digital</w:t>
         </w:r>
-        <w:proofErr w:type="spellEnd"/>
-        <w:proofErr w:type="gramEnd"/>
       </w:hyperlink>
       <w:r>
         <w:rPr>
@@ -4199,6 +4027,7 @@
   <w:style w:type="character" w:default="1" w:styleId="DefaultParagraphFont">
     <w:name w:val="Default Paragraph Font"/>
     <w:uiPriority w:val="1"/>
+    <w:semiHidden/>
     <w:unhideWhenUsed/>
   </w:style>
   <w:style w:type="table" w:default="1" w:styleId="TableNormal">

</xml_diff>